<commit_message>
tll slack notification completed
</commit_message>
<xml_diff>
--- a/17_CI_CD_Jenkins.docx
+++ b/17_CI_CD_Jenkins.docx
@@ -7885,7 +7885,7 @@
       </w:pPr>
       <w:r>
         <w:rPr>
-          <w:rFonts w:hint="default" w:ascii="Bodoni MT" w:hAnsi="Bodoni MT" w:cs="Bodoni MT"/>
+          <w:rFonts w:hint="default" w:ascii="Bodoni MT" w:hAnsi="Bodoni MT"/>
           <w:b w:val="0"/>
           <w:bCs w:val="0"/>
           <w:i w:val="0"/>
@@ -7894,8 +7894,24 @@
           <w:szCs w:val="22"/>
           <w:lang w:val="en-IN"/>
         </w:rPr>
-        <w:t xml:space="preserve"> </w:t>
-      </w:r>
+        <w:t>Created an EC2 instance with volume type t2.medium.</w:t>
+      </w:r>
+    </w:p>
+    <w:p>
+      <w:pPr>
+        <w:numPr>
+          <w:ilvl w:val="1"/>
+          <w:numId w:val="1"/>
+        </w:numPr>
+        <w:spacing w:line="360" w:lineRule="auto"/>
+        <w:ind w:left="840" w:leftChars="0" w:hanging="420" w:firstLineChars="0"/>
+        <w:rPr>
+          <w:rFonts w:hint="default" w:ascii="Bodoni MT" w:hAnsi="Bodoni MT" w:cs="Bodoni MT"/>
+          <w:sz w:val="22"/>
+          <w:szCs w:val="22"/>
+          <w:lang w:val="en-US"/>
+        </w:rPr>
+      </w:pPr>
       <w:r>
         <w:rPr>
           <w:rFonts w:hint="default" w:ascii="Bodoni MT" w:hAnsi="Bodoni MT"/>
@@ -7907,36 +7923,7 @@
           <w:szCs w:val="22"/>
           <w:lang w:val="en-IN"/>
         </w:rPr>
-        <w:t>Created an EC2 instance with volume type t2.medium.</w:t>
-      </w:r>
-    </w:p>
-    <w:p>
-      <w:pPr>
-        <w:numPr>
-          <w:ilvl w:val="1"/>
-          <w:numId w:val="1"/>
-        </w:numPr>
-        <w:spacing w:line="360" w:lineRule="auto"/>
-        <w:ind w:left="840" w:leftChars="0" w:hanging="420" w:firstLineChars="0"/>
-        <w:rPr>
-          <w:rFonts w:hint="default" w:ascii="Bodoni MT" w:hAnsi="Bodoni MT" w:cs="Bodoni MT"/>
-          <w:sz w:val="22"/>
-          <w:szCs w:val="22"/>
-          <w:lang w:val="en-US"/>
-        </w:rPr>
-      </w:pPr>
-      <w:r>
-        <w:rPr>
-          <w:rFonts w:hint="default" w:ascii="Bodoni MT" w:hAnsi="Bodoni MT"/>
-          <w:b w:val="0"/>
-          <w:bCs w:val="0"/>
-          <w:i w:val="0"/>
-          <w:iCs w:val="0"/>
-          <w:sz w:val="22"/>
-          <w:szCs w:val="22"/>
-          <w:lang w:val="en-IN"/>
-        </w:rPr>
-        <w:t>In its security group, allowed 80 port for Jenkins’s sg as it’ll be contacted by the port 80.</w:t>
+        <w:t xml:space="preserve">In its security group, allowed 80 port for Jenkins’s sg as it’ll be contacted by the port 80.   </w:t>
       </w:r>
     </w:p>
     <w:p>
@@ -8842,6 +8829,35 @@
     </w:p>
     <w:p>
       <w:pPr>
+        <w:numPr>
+          <w:ilvl w:val="2"/>
+          <w:numId w:val="1"/>
+        </w:numPr>
+        <w:spacing w:line="360" w:lineRule="auto"/>
+        <w:ind w:left="1260" w:leftChars="0" w:hanging="420" w:firstLineChars="0"/>
+        <w:rPr>
+          <w:rFonts w:hint="default" w:ascii="Bodoni MT" w:hAnsi="Bodoni MT" w:cs="Bodoni MT"/>
+          <w:color w:val="00B0F0"/>
+          <w:sz w:val="22"/>
+          <w:szCs w:val="22"/>
+          <w:highlight w:val="none"/>
+          <w:lang w:val="en-US"/>
+        </w:rPr>
+      </w:pPr>
+      <w:r>
+        <w:rPr>
+          <w:rFonts w:hint="default" w:ascii="Bodoni MT" w:hAnsi="Bodoni MT" w:cs="Bodoni MT"/>
+          <w:color w:val="00B0F0"/>
+          <w:sz w:val="22"/>
+          <w:szCs w:val="22"/>
+          <w:highlight w:val="none"/>
+          <w:lang w:val="en-IN"/>
+        </w:rPr>
+        <w:t>nginx doesn’t present by default; we had installed that and configured in our code;</w:t>
+      </w:r>
+    </w:p>
+    <w:p>
+      <w:pPr>
         <w:keepNext w:val="0"/>
         <w:keepLines w:val="0"/>
         <w:widowControl/>
@@ -9040,15 +9056,6 @@
           <w:lang w:val="en-US"/>
         </w:rPr>
       </w:pPr>
-      <w:r>
-        <w:rPr>
-          <w:rFonts w:hint="default" w:ascii="Bodoni MT" w:hAnsi="Bodoni MT" w:cs="Bodoni MT"/>
-          <w:sz w:val="22"/>
-          <w:szCs w:val="22"/>
-          <w:lang w:val="en-IN"/>
-        </w:rPr>
-        <w:t>Fdfd</w:t>
-      </w:r>
     </w:p>
     <w:p>
       <w:pPr>
@@ -11301,6 +11308,68 @@
     <w:p>
       <w:pPr>
         <w:numPr>
+          <w:ilvl w:val="3"/>
+          <w:numId w:val="1"/>
+        </w:numPr>
+        <w:spacing w:line="360" w:lineRule="auto"/>
+        <w:ind w:left="1680" w:leftChars="0" w:hanging="420" w:firstLineChars="0"/>
+        <w:rPr>
+          <w:rFonts w:hint="default" w:ascii="Bodoni MT" w:hAnsi="Bodoni MT" w:cs="Bodoni MT"/>
+          <w:sz w:val="22"/>
+          <w:szCs w:val="22"/>
+          <w:lang w:val="en-US"/>
+        </w:rPr>
+      </w:pPr>
+      <w:r>
+        <w:rPr>
+          <w:rFonts w:hint="default" w:ascii="Bodoni MT" w:hAnsi="Bodoni MT" w:cs="Bodoni MT"/>
+          <w:color w:val="auto"/>
+          <w:sz w:val="22"/>
+          <w:szCs w:val="22"/>
+          <w:highlight w:val="none"/>
+          <w:lang w:val="en-IN"/>
+        </w:rPr>
+        <w:t>This token will be present inside the page:</w:t>
+      </w:r>
+      <w:r>
+        <w:rPr>
+          <w:rFonts w:hint="default" w:ascii="Bodoni MT" w:hAnsi="Bodoni MT" w:cs="Bodoni MT"/>
+          <w:color w:val="FFFF00"/>
+          <w:sz w:val="22"/>
+          <w:szCs w:val="22"/>
+          <w:highlight w:val="darkRed"/>
+          <w:lang w:val="en-IN"/>
+        </w:rPr>
+        <w:t xml:space="preserve"> </w:t>
+      </w:r>
+      <w:r>
+        <w:rPr>
+          <w:rFonts w:hint="default" w:ascii="Bodoni MT" w:hAnsi="Bodoni MT" w:cs="Bodoni MT"/>
+          <w:b/>
+          <w:bCs/>
+          <w:color w:val="FFFF00"/>
+          <w:sz w:val="22"/>
+          <w:szCs w:val="22"/>
+          <w:highlight w:val="darkRed"/>
+          <w:lang w:val="en-IN"/>
+        </w:rPr>
+        <w:t>manage jenkins &gt;&gt; credentials .</w:t>
+      </w:r>
+      <w:r>
+        <w:rPr>
+          <w:rFonts w:hint="default" w:ascii="Bodoni MT" w:hAnsi="Bodoni MT" w:cs="Bodoni MT"/>
+          <w:b w:val="0"/>
+          <w:bCs w:val="0"/>
+          <w:sz w:val="22"/>
+          <w:szCs w:val="22"/>
+          <w:lang w:val="en-IN"/>
+        </w:rPr>
+        <w:t xml:space="preserve">      </w:t>
+      </w:r>
+    </w:p>
+    <w:p>
+      <w:pPr>
+        <w:numPr>
           <w:ilvl w:val="2"/>
           <w:numId w:val="1"/>
         </w:numPr>
@@ -11976,8 +12045,8 @@
       <w:r>
         <w:drawing>
           <wp:inline distT="0" distB="0" distL="114300" distR="114300">
-            <wp:extent cx="3667125" cy="1247775"/>
-            <wp:effectExtent l="0" t="0" r="3175" b="9525"/>
+            <wp:extent cx="2968625" cy="1010285"/>
+            <wp:effectExtent l="0" t="0" r="3175" b="5715"/>
             <wp:docPr id="12" name="Picture 1"/>
             <wp:cNvGraphicFramePr>
               <a:graphicFrameLocks xmlns:a="http://schemas.openxmlformats.org/drawingml/2006/main" noChangeAspect="1"/>
@@ -12000,7 +12069,7 @@
                   <pic:spPr>
                     <a:xfrm>
                       <a:off x="0" y="0"/>
-                      <a:ext cx="3667125" cy="1247775"/>
+                      <a:ext cx="2968625" cy="1010285"/>
                     </a:xfrm>
                     <a:prstGeom prst="rect">
                       <a:avLst/>
@@ -12180,8 +12249,8 @@
       <w:r>
         <w:drawing>
           <wp:inline distT="0" distB="0" distL="114300" distR="114300">
-            <wp:extent cx="4946650" cy="2399030"/>
-            <wp:effectExtent l="0" t="0" r="6350" b="1270"/>
+            <wp:extent cx="5363845" cy="2601595"/>
+            <wp:effectExtent l="0" t="0" r="8255" b="1905"/>
             <wp:docPr id="23" name="Picture 2"/>
             <wp:cNvGraphicFramePr>
               <a:graphicFrameLocks xmlns:a="http://schemas.openxmlformats.org/drawingml/2006/main" noChangeAspect="1"/>
@@ -12204,7 +12273,7 @@
                   <pic:spPr>
                     <a:xfrm>
                       <a:off x="0" y="0"/>
-                      <a:ext cx="4946650" cy="2399030"/>
+                      <a:ext cx="5363845" cy="2601595"/>
                     </a:xfrm>
                     <a:prstGeom prst="rect">
                       <a:avLst/>
@@ -14645,18 +14714,2710 @@
         </w:rPr>
         <w:t xml:space="preserve"> security group.</w:t>
       </w:r>
+      <w:r>
+        <w:rPr>
+          <w:rFonts w:hint="default" w:ascii="Bodoni MT" w:hAnsi="Bodoni MT" w:cs="Bodoni MT"/>
+          <w:b w:val="0"/>
+          <w:bCs w:val="0"/>
+          <w:sz w:val="22"/>
+          <w:szCs w:val="22"/>
+          <w:lang w:val="en-IN"/>
+        </w:rPr>
+        <w:t xml:space="preserve">  </w:t>
+      </w:r>
+    </w:p>
+    <w:p>
+      <w:pPr>
+        <w:numPr>
+          <w:ilvl w:val="0"/>
+          <w:numId w:val="1"/>
+        </w:numPr>
+        <w:spacing w:line="360" w:lineRule="auto"/>
+        <w:ind w:left="420" w:leftChars="0" w:hanging="420" w:firstLineChars="0"/>
+        <w:rPr>
+          <w:rFonts w:hint="default" w:ascii="Bodoni MT" w:hAnsi="Bodoni MT" w:cs="Bodoni MT"/>
+          <w:b w:val="0"/>
+          <w:bCs w:val="0"/>
+          <w:sz w:val="28"/>
+          <w:szCs w:val="28"/>
+          <w:u w:val="none"/>
+          <w:lang w:val="en-US"/>
+        </w:rPr>
+      </w:pPr>
+      <w:r>
+        <w:rPr>
+          <w:rFonts w:hint="default" w:ascii="Bodoni MT" w:hAnsi="Bodoni MT" w:cs="Bodoni MT"/>
+          <w:b/>
+          <w:bCs/>
+          <w:sz w:val="28"/>
+          <w:szCs w:val="28"/>
+          <w:u w:val="single"/>
+          <w:lang w:val="en-IN"/>
+        </w:rPr>
+        <w:t>Nexus setup</w:t>
+      </w:r>
+      <w:r>
+        <w:rPr>
+          <w:rFonts w:hint="default" w:ascii="Bodoni MT" w:hAnsi="Bodoni MT" w:cs="Bodoni MT"/>
+          <w:b/>
+          <w:bCs/>
+          <w:sz w:val="22"/>
+          <w:szCs w:val="22"/>
+          <w:u w:val="single"/>
+          <w:lang w:val="en-IN"/>
+        </w:rPr>
+        <w:t xml:space="preserve">  (to upload the artifacts to nexus repo)</w:t>
+      </w:r>
+    </w:p>
+    <w:p>
+      <w:pPr>
+        <w:numPr>
+          <w:ilvl w:val="1"/>
+          <w:numId w:val="1"/>
+        </w:numPr>
+        <w:spacing w:line="360" w:lineRule="auto"/>
+        <w:ind w:left="840" w:leftChars="0" w:hanging="420" w:firstLineChars="0"/>
+        <w:rPr>
+          <w:rFonts w:hint="default" w:ascii="Bodoni MT" w:hAnsi="Bodoni MT" w:cs="Bodoni MT"/>
+          <w:b w:val="0"/>
+          <w:bCs w:val="0"/>
+          <w:sz w:val="28"/>
+          <w:szCs w:val="28"/>
+          <w:u w:val="none"/>
+          <w:lang w:val="en-US"/>
+        </w:rPr>
+      </w:pPr>
+      <w:r>
+        <w:rPr>
+          <w:rFonts w:hint="default" w:ascii="Bodoni MT" w:hAnsi="Bodoni MT" w:cs="Bodoni MT"/>
+          <w:b w:val="0"/>
+          <w:bCs w:val="0"/>
+          <w:sz w:val="22"/>
+          <w:szCs w:val="22"/>
+          <w:u w:val="none"/>
+          <w:lang w:val="en-US"/>
+        </w:rPr>
+        <w:t xml:space="preserve">first make sure </w:t>
+      </w:r>
+      <w:r>
+        <w:rPr>
+          <w:rFonts w:hint="default" w:ascii="Bodoni MT" w:hAnsi="Bodoni MT" w:cs="Bodoni MT"/>
+          <w:b/>
+          <w:bCs/>
+          <w:sz w:val="22"/>
+          <w:szCs w:val="22"/>
+          <w:u w:val="none"/>
+          <w:lang w:val="en-US"/>
+        </w:rPr>
+        <w:t>Nexus Artifact Uploader</w:t>
+      </w:r>
+      <w:r>
+        <w:rPr>
+          <w:rFonts w:hint="default" w:ascii="Bodoni MT" w:hAnsi="Bodoni MT" w:cs="Bodoni MT"/>
+          <w:b w:val="0"/>
+          <w:bCs w:val="0"/>
+          <w:sz w:val="22"/>
+          <w:szCs w:val="22"/>
+          <w:u w:val="none"/>
+          <w:lang w:val="en-US"/>
+        </w:rPr>
+        <w:t xml:space="preserve"> plugin is installed in the Jenkins.</w:t>
+      </w:r>
+    </w:p>
+    <w:p>
+      <w:pPr>
+        <w:numPr>
+          <w:ilvl w:val="1"/>
+          <w:numId w:val="1"/>
+        </w:numPr>
+        <w:spacing w:line="360" w:lineRule="auto"/>
+        <w:ind w:left="840" w:leftChars="0" w:hanging="420" w:firstLineChars="0"/>
+        <w:rPr>
+          <w:rFonts w:hint="default" w:ascii="Bodoni MT" w:hAnsi="Bodoni MT" w:cs="Bodoni MT"/>
+          <w:b w:val="0"/>
+          <w:bCs w:val="0"/>
+          <w:sz w:val="28"/>
+          <w:szCs w:val="28"/>
+          <w:u w:val="none"/>
+          <w:lang w:val="en-US"/>
+        </w:rPr>
+      </w:pPr>
+      <w:r>
+        <w:rPr>
+          <w:rFonts w:hint="default" w:ascii="Bodoni MT" w:hAnsi="Bodoni MT" w:cs="Bodoni MT"/>
+          <w:b w:val="0"/>
+          <w:bCs w:val="0"/>
+          <w:sz w:val="22"/>
+          <w:szCs w:val="22"/>
+          <w:u w:val="none"/>
+          <w:lang w:val="en-IN"/>
+        </w:rPr>
+        <w:t>First login to Nexus UI and create one repo of type</w:t>
+      </w:r>
+      <w:r>
+        <w:rPr>
+          <w:rFonts w:hint="default" w:ascii="Bodoni MT" w:hAnsi="Bodoni MT" w:cs="Bodoni MT"/>
+          <w:b/>
+          <w:bCs/>
+          <w:sz w:val="22"/>
+          <w:szCs w:val="22"/>
+          <w:u w:val="none"/>
+          <w:lang w:val="en-IN"/>
+        </w:rPr>
+        <w:t xml:space="preserve"> </w:t>
+      </w:r>
+      <w:r>
+        <w:rPr>
+          <w:rFonts w:hint="default" w:ascii="Bodoni MT" w:hAnsi="Bodoni MT" w:cs="Bodoni MT"/>
+          <w:b/>
+          <w:bCs/>
+          <w:sz w:val="22"/>
+          <w:szCs w:val="22"/>
+          <w:highlight w:val="yellow"/>
+          <w:u w:val="none"/>
+          <w:lang w:val="en-IN"/>
+        </w:rPr>
+        <w:t xml:space="preserve">maven2 </w:t>
+      </w:r>
+      <w:r>
+        <w:rPr>
+          <w:rFonts w:hint="default" w:ascii="Bodoni MT" w:hAnsi="Bodoni MT" w:cs="Bodoni MT"/>
+          <w:b/>
+          <w:bCs/>
+          <w:sz w:val="22"/>
+          <w:szCs w:val="22"/>
+          <w:highlight w:val="yellow"/>
+          <w:u w:val="none"/>
+          <w:lang w:val="en-US"/>
+        </w:rPr>
+        <w:t>hosted</w:t>
+      </w:r>
+      <w:r>
+        <w:rPr>
+          <w:rFonts w:hint="default" w:ascii="Bodoni MT" w:hAnsi="Bodoni MT" w:cs="Bodoni MT"/>
+          <w:b/>
+          <w:bCs/>
+          <w:sz w:val="22"/>
+          <w:szCs w:val="22"/>
+          <w:u w:val="none"/>
+          <w:lang w:val="en-US"/>
+        </w:rPr>
+        <w:t xml:space="preserve"> </w:t>
+      </w:r>
+      <w:r>
+        <w:rPr>
+          <w:rFonts w:hint="default" w:ascii="Bodoni MT" w:hAnsi="Bodoni MT" w:cs="Bodoni MT"/>
+          <w:b w:val="0"/>
+          <w:bCs w:val="0"/>
+          <w:sz w:val="22"/>
+          <w:szCs w:val="22"/>
+          <w:u w:val="none"/>
+          <w:lang w:val="en-IN"/>
+        </w:rPr>
+        <w:t>(</w:t>
+      </w:r>
+      <w:r>
+        <w:rPr>
+          <w:rFonts w:hint="default" w:ascii="Bodoni MT" w:hAnsi="Bodoni MT" w:cs="Bodoni MT"/>
+          <w:b w:val="0"/>
+          <w:bCs w:val="0"/>
+          <w:sz w:val="22"/>
+          <w:szCs w:val="22"/>
+          <w:u w:val="none"/>
+          <w:lang w:val="en-US"/>
+        </w:rPr>
+        <w:t xml:space="preserve">hosted </w:t>
+      </w:r>
+      <w:r>
+        <w:rPr>
+          <w:rFonts w:hint="default" w:ascii="Bodoni MT" w:hAnsi="Bodoni MT" w:cs="Bodoni MT"/>
+          <w:b w:val="0"/>
+          <w:bCs w:val="0"/>
+          <w:sz w:val="22"/>
+          <w:szCs w:val="22"/>
+          <w:u w:val="none"/>
+          <w:lang w:val="en-IN"/>
+        </w:rPr>
+        <w:t>because we will upload the artifact</w:t>
+      </w:r>
+      <w:r>
+        <w:rPr>
+          <w:rFonts w:hint="default" w:ascii="Bodoni MT" w:hAnsi="Bodoni MT" w:cs="Bodoni MT"/>
+          <w:b w:val="0"/>
+          <w:bCs w:val="0"/>
+          <w:sz w:val="22"/>
+          <w:szCs w:val="22"/>
+          <w:u w:val="none"/>
+          <w:lang w:val="en-US"/>
+        </w:rPr>
+        <w:t xml:space="preserve">). </w:t>
+      </w:r>
+      <w:r>
+        <w:rPr>
+          <w:rFonts w:hint="default" w:ascii="Bodoni MT" w:hAnsi="Bodoni MT" w:cs="Bodoni MT"/>
+          <w:b w:val="0"/>
+          <w:bCs w:val="0"/>
+          <w:color w:val="D9D9D9" w:themeColor="background1" w:themeShade="D9"/>
+          <w:sz w:val="22"/>
+          <w:szCs w:val="22"/>
+          <w:highlight w:val="darkCyan"/>
+          <w:u w:val="none"/>
+          <w:lang w:val="en-US"/>
+        </w:rPr>
+        <w:t xml:space="preserve">(for downloading: </w:t>
+      </w:r>
+      <w:r>
+        <w:rPr>
+          <w:rFonts w:hint="default" w:ascii="Bodoni MT" w:hAnsi="Bodoni MT" w:cs="Bodoni MT"/>
+          <w:b/>
+          <w:bCs/>
+          <w:color w:val="D9D9D9" w:themeColor="background1" w:themeShade="D9"/>
+          <w:sz w:val="22"/>
+          <w:szCs w:val="22"/>
+          <w:highlight w:val="darkCyan"/>
+          <w:u w:val="none"/>
+          <w:lang w:val="en-US"/>
+        </w:rPr>
+        <w:t>maven2 proxy</w:t>
+      </w:r>
+      <w:r>
+        <w:rPr>
+          <w:rFonts w:hint="default" w:ascii="Bodoni MT" w:hAnsi="Bodoni MT" w:cs="Bodoni MT"/>
+          <w:b w:val="0"/>
+          <w:bCs w:val="0"/>
+          <w:color w:val="D9D9D9" w:themeColor="background1" w:themeShade="D9"/>
+          <w:sz w:val="22"/>
+          <w:szCs w:val="22"/>
+          <w:highlight w:val="darkCyan"/>
+          <w:u w:val="none"/>
+          <w:lang w:val="en-US"/>
+        </w:rPr>
+        <w:t xml:space="preserve"> is used)</w:t>
+      </w:r>
+    </w:p>
+    <w:p>
+      <w:pPr>
+        <w:numPr>
+          <w:ilvl w:val="1"/>
+          <w:numId w:val="1"/>
+        </w:numPr>
+        <w:spacing w:line="360" w:lineRule="auto"/>
+        <w:ind w:left="840" w:leftChars="0" w:hanging="420" w:firstLineChars="0"/>
+        <w:rPr>
+          <w:rFonts w:hint="default" w:ascii="Bodoni MT" w:hAnsi="Bodoni MT" w:cs="Bodoni MT"/>
+          <w:sz w:val="22"/>
+          <w:szCs w:val="22"/>
+          <w:lang w:val="en-US"/>
+        </w:rPr>
+      </w:pPr>
+      <w:r>
+        <w:rPr>
+          <w:rFonts w:hint="default" w:ascii="Bodoni MT" w:hAnsi="Bodoni MT" w:cs="Bodoni MT"/>
+          <w:sz w:val="22"/>
+          <w:szCs w:val="22"/>
+          <w:lang w:val="en-IN"/>
+        </w:rPr>
+        <w:t xml:space="preserve">Go to the page: </w:t>
+      </w:r>
+      <w:r>
+        <w:rPr>
+          <w:rFonts w:hint="default" w:ascii="Bodoni MT" w:hAnsi="Bodoni MT" w:cs="Bodoni MT"/>
+          <w:b/>
+          <w:bCs/>
+          <w:sz w:val="22"/>
+          <w:szCs w:val="22"/>
+          <w:lang w:val="en-IN"/>
+        </w:rPr>
+        <w:t xml:space="preserve">manage jenkins &gt;&gt; credentials </w:t>
+      </w:r>
+      <w:r>
+        <w:rPr>
+          <w:rFonts w:hint="default" w:ascii="Bodoni MT" w:hAnsi="Bodoni MT" w:cs="Bodoni MT"/>
+          <w:b w:val="0"/>
+          <w:bCs w:val="0"/>
+          <w:sz w:val="22"/>
+          <w:szCs w:val="22"/>
+          <w:lang w:val="en-IN"/>
+        </w:rPr>
+        <w:t xml:space="preserve">  </w:t>
+      </w:r>
+    </w:p>
+    <w:p>
+      <w:pPr>
+        <w:numPr>
+          <w:ilvl w:val="2"/>
+          <w:numId w:val="1"/>
+        </w:numPr>
+        <w:spacing w:line="360" w:lineRule="auto"/>
+        <w:ind w:left="1260" w:leftChars="0" w:hanging="420" w:firstLineChars="0"/>
+        <w:rPr>
+          <w:rFonts w:hint="default" w:ascii="Bodoni MT" w:hAnsi="Bodoni MT" w:cs="Bodoni MT"/>
+          <w:sz w:val="22"/>
+          <w:szCs w:val="22"/>
+          <w:lang w:val="en-US"/>
+        </w:rPr>
+      </w:pPr>
+      <w:r>
+        <w:rPr>
+          <w:rFonts w:hint="default" w:ascii="Bodoni MT" w:hAnsi="Bodoni MT" w:cs="Bodoni MT"/>
+          <w:b w:val="0"/>
+          <w:bCs w:val="0"/>
+          <w:sz w:val="22"/>
+          <w:szCs w:val="22"/>
+          <w:lang w:val="en-IN"/>
+        </w:rPr>
+        <w:t xml:space="preserve">Then click on that </w:t>
+      </w:r>
+      <w:r>
+        <w:rPr>
+          <w:rFonts w:hint="default" w:ascii="Bodoni MT" w:hAnsi="Bodoni MT" w:cs="Bodoni MT"/>
+          <w:b/>
+          <w:bCs/>
+          <w:sz w:val="22"/>
+          <w:szCs w:val="22"/>
+          <w:lang w:val="en-IN"/>
+        </w:rPr>
+        <w:t>global</w:t>
+      </w:r>
+      <w:r>
+        <w:rPr>
+          <w:rFonts w:hint="default" w:ascii="Bodoni MT" w:hAnsi="Bodoni MT" w:cs="Bodoni MT"/>
+          <w:b w:val="0"/>
+          <w:bCs w:val="0"/>
+          <w:sz w:val="22"/>
+          <w:szCs w:val="22"/>
+          <w:lang w:val="en-IN"/>
+        </w:rPr>
+        <w:t xml:space="preserve"> link</w:t>
+      </w:r>
+    </w:p>
+    <w:p>
+      <w:pPr>
+        <w:numPr>
+          <w:ilvl w:val="3"/>
+          <w:numId w:val="1"/>
+        </w:numPr>
+        <w:spacing w:line="360" w:lineRule="auto"/>
+        <w:ind w:left="1680" w:leftChars="0" w:hanging="420" w:firstLineChars="0"/>
+        <w:rPr>
+          <w:rFonts w:hint="default" w:ascii="Bodoni MT" w:hAnsi="Bodoni MT" w:cs="Bodoni MT"/>
+          <w:sz w:val="22"/>
+          <w:szCs w:val="22"/>
+          <w:lang w:val="en-US"/>
+        </w:rPr>
+      </w:pPr>
+      <w:r>
+        <w:drawing>
+          <wp:inline distT="0" distB="0" distL="114300" distR="114300">
+            <wp:extent cx="4536440" cy="906780"/>
+            <wp:effectExtent l="0" t="0" r="10160" b="7620"/>
+            <wp:docPr id="44" name="Picture 2"/>
+            <wp:cNvGraphicFramePr>
+              <a:graphicFrameLocks xmlns:a="http://schemas.openxmlformats.org/drawingml/2006/main" noChangeAspect="1"/>
+            </wp:cNvGraphicFramePr>
+            <a:graphic xmlns:a="http://schemas.openxmlformats.org/drawingml/2006/main">
+              <a:graphicData uri="http://schemas.openxmlformats.org/drawingml/2006/picture">
+                <pic:pic xmlns:pic="http://schemas.openxmlformats.org/drawingml/2006/picture">
+                  <pic:nvPicPr>
+                    <pic:cNvPr id="44" name="Picture 2"/>
+                    <pic:cNvPicPr>
+                      <a:picLocks noChangeAspect="1"/>
+                    </pic:cNvPicPr>
+                  </pic:nvPicPr>
+                  <pic:blipFill>
+                    <a:blip r:embed="rId46"/>
+                    <a:stretch>
+                      <a:fillRect/>
+                    </a:stretch>
+                  </pic:blipFill>
+                  <pic:spPr>
+                    <a:xfrm>
+                      <a:off x="0" y="0"/>
+                      <a:ext cx="4536440" cy="906780"/>
+                    </a:xfrm>
+                    <a:prstGeom prst="rect">
+                      <a:avLst/>
+                    </a:prstGeom>
+                    <a:noFill/>
+                    <a:ln>
+                      <a:noFill/>
+                    </a:ln>
+                  </pic:spPr>
+                </pic:pic>
+              </a:graphicData>
+            </a:graphic>
+          </wp:inline>
+        </w:drawing>
+      </w:r>
+    </w:p>
+    <w:p>
+      <w:pPr>
+        <w:numPr>
+          <w:ilvl w:val="1"/>
+          <w:numId w:val="1"/>
+        </w:numPr>
+        <w:spacing w:line="360" w:lineRule="auto"/>
+        <w:ind w:left="840" w:leftChars="0" w:hanging="420" w:firstLineChars="0"/>
+        <w:rPr>
+          <w:rFonts w:hint="default" w:ascii="Bodoni MT" w:hAnsi="Bodoni MT" w:cs="Bodoni MT"/>
+          <w:sz w:val="22"/>
+          <w:szCs w:val="22"/>
+          <w:lang w:val="en-US"/>
+        </w:rPr>
+      </w:pPr>
+      <w:r>
+        <w:rPr>
+          <w:rFonts w:hint="default" w:ascii="Bodoni MT" w:hAnsi="Bodoni MT" w:cs="Bodoni MT"/>
+          <w:sz w:val="22"/>
+          <w:szCs w:val="22"/>
+          <w:lang w:val="en-IN"/>
+        </w:rPr>
+        <w:t>Create one credential giving nexus username and password:</w:t>
+      </w:r>
+    </w:p>
+    <w:p>
+      <w:pPr>
+        <w:numPr>
+          <w:ilvl w:val="2"/>
+          <w:numId w:val="1"/>
+        </w:numPr>
+        <w:spacing w:line="360" w:lineRule="auto"/>
+        <w:ind w:left="1260" w:leftChars="0" w:hanging="420" w:firstLineChars="0"/>
+        <w:rPr>
+          <w:rFonts w:hint="default" w:ascii="Bodoni MT" w:hAnsi="Bodoni MT" w:cs="Bodoni MT"/>
+          <w:sz w:val="22"/>
+          <w:szCs w:val="22"/>
+          <w:lang w:val="en-US"/>
+        </w:rPr>
+      </w:pPr>
+      <w:r>
+        <w:drawing>
+          <wp:inline distT="0" distB="0" distL="114300" distR="114300">
+            <wp:extent cx="3285490" cy="3757930"/>
+            <wp:effectExtent l="0" t="0" r="3810" b="1270"/>
+            <wp:docPr id="43" name="Picture 1"/>
+            <wp:cNvGraphicFramePr>
+              <a:graphicFrameLocks xmlns:a="http://schemas.openxmlformats.org/drawingml/2006/main" noChangeAspect="1"/>
+            </wp:cNvGraphicFramePr>
+            <a:graphic xmlns:a="http://schemas.openxmlformats.org/drawingml/2006/main">
+              <a:graphicData uri="http://schemas.openxmlformats.org/drawingml/2006/picture">
+                <pic:pic xmlns:pic="http://schemas.openxmlformats.org/drawingml/2006/picture">
+                  <pic:nvPicPr>
+                    <pic:cNvPr id="43" name="Picture 1"/>
+                    <pic:cNvPicPr>
+                      <a:picLocks noChangeAspect="1"/>
+                    </pic:cNvPicPr>
+                  </pic:nvPicPr>
+                  <pic:blipFill>
+                    <a:blip r:embed="rId47"/>
+                    <a:stretch>
+                      <a:fillRect/>
+                    </a:stretch>
+                  </pic:blipFill>
+                  <pic:spPr>
+                    <a:xfrm>
+                      <a:off x="0" y="0"/>
+                      <a:ext cx="3285490" cy="3757930"/>
+                    </a:xfrm>
+                    <a:prstGeom prst="rect">
+                      <a:avLst/>
+                    </a:prstGeom>
+                    <a:noFill/>
+                    <a:ln>
+                      <a:noFill/>
+                    </a:ln>
+                  </pic:spPr>
+                </pic:pic>
+              </a:graphicData>
+            </a:graphic>
+          </wp:inline>
+        </w:drawing>
+      </w:r>
+    </w:p>
+    <w:p>
+      <w:pPr>
+        <w:keepNext w:val="0"/>
+        <w:keepLines w:val="0"/>
+        <w:widowControl/>
+        <w:numPr>
+          <w:ilvl w:val="3"/>
+          <w:numId w:val="3"/>
+        </w:numPr>
+        <w:suppressLineNumbers w:val="0"/>
+        <w:spacing w:before="0" w:beforeAutospacing="0" w:after="0" w:afterAutospacing="0" w:line="360" w:lineRule="auto"/>
+        <w:ind w:left="1680" w:leftChars="0" w:right="0" w:hanging="420" w:firstLineChars="0"/>
+        <w:jc w:val="left"/>
+        <w:rPr>
+          <w:rFonts w:hint="default" w:ascii="Bodoni MT" w:hAnsi="Bodoni MT" w:eastAsia="等线" w:cs="Bodoni MT"/>
+          <w:b w:val="0"/>
+          <w:bCs w:val="0"/>
+          <w:color w:val="FFFFFF"/>
+          <w:sz w:val="22"/>
+          <w:szCs w:val="22"/>
+          <w:highlight w:val="red"/>
+        </w:rPr>
+      </w:pPr>
+      <w:r>
+        <w:rPr>
+          <w:rFonts w:hint="default" w:ascii="Bodoni MT" w:hAnsi="Bodoni MT" w:eastAsia="等线" w:cs="Bodoni MT"/>
+          <w:b/>
+          <w:bCs/>
+          <w:color w:val="FFFFFF"/>
+          <w:kern w:val="0"/>
+          <w:sz w:val="22"/>
+          <w:szCs w:val="22"/>
+          <w:highlight w:val="red"/>
+          <w:lang w:val="en-US" w:eastAsia="zh-CN" w:bidi="ar"/>
+        </w:rPr>
+        <w:t xml:space="preserve">NOTE                                                       </w:t>
+      </w:r>
+    </w:p>
+    <w:p>
+      <w:pPr>
+        <w:keepNext w:val="0"/>
+        <w:keepLines w:val="0"/>
+        <w:widowControl/>
+        <w:numPr>
+          <w:ilvl w:val="4"/>
+          <w:numId w:val="3"/>
+        </w:numPr>
+        <w:suppressLineNumbers w:val="0"/>
+        <w:spacing w:before="0" w:beforeAutospacing="0" w:after="0" w:afterAutospacing="0" w:line="360" w:lineRule="auto"/>
+        <w:ind w:left="2100" w:leftChars="0" w:right="0" w:hanging="420" w:firstLineChars="0"/>
+        <w:jc w:val="left"/>
+        <w:rPr>
+          <w:rFonts w:hint="default" w:ascii="Bodoni MT" w:hAnsi="Bodoni MT" w:eastAsia="等线" w:cs="Bodoni MT"/>
+          <w:b w:val="0"/>
+          <w:bCs w:val="0"/>
+          <w:sz w:val="22"/>
+          <w:szCs w:val="22"/>
+        </w:rPr>
+      </w:pPr>
+      <w:r>
+        <w:rPr>
+          <w:rFonts w:hint="default" w:ascii="Bodoni MT" w:hAnsi="Bodoni MT" w:eastAsia="等线" w:cs="Times New Roman"/>
+          <w:b/>
+          <w:bCs/>
+          <w:kern w:val="0"/>
+          <w:sz w:val="22"/>
+          <w:szCs w:val="22"/>
+          <w:lang w:val="en-US" w:eastAsia="zh-CN" w:bidi="ar"/>
+        </w:rPr>
+        <w:t xml:space="preserve">System </w:t>
+      </w:r>
+      <w:r>
+        <w:rPr>
+          <w:rFonts w:hint="default" w:ascii="Bodoni MT" w:hAnsi="Bodoni MT" w:eastAsia="等线" w:cs="Times New Roman"/>
+          <w:b w:val="0"/>
+          <w:bCs w:val="0"/>
+          <w:kern w:val="0"/>
+          <w:sz w:val="22"/>
+          <w:szCs w:val="22"/>
+          <w:lang w:val="en-US" w:eastAsia="zh-CN" w:bidi="ar"/>
+        </w:rPr>
+        <w:t xml:space="preserve">defines </w:t>
+      </w:r>
+      <w:r>
+        <w:rPr>
+          <w:rFonts w:hint="default" w:ascii="Bodoni MT" w:hAnsi="Bodoni MT" w:eastAsia="等线" w:cs="Times New Roman"/>
+          <w:b w:val="0"/>
+          <w:bCs w:val="0"/>
+          <w:i w:val="0"/>
+          <w:iCs w:val="0"/>
+          <w:kern w:val="0"/>
+          <w:sz w:val="22"/>
+          <w:szCs w:val="22"/>
+          <w:lang w:val="en-US" w:eastAsia="zh-CN" w:bidi="ar"/>
+        </w:rPr>
+        <w:t xml:space="preserve">who can </w:t>
+      </w:r>
+      <w:r>
+        <w:rPr>
+          <w:rFonts w:hint="default" w:ascii="Bodoni MT" w:hAnsi="Bodoni MT" w:eastAsia="等线" w:cs="Times New Roman"/>
+          <w:b/>
+          <w:bCs/>
+          <w:i/>
+          <w:iCs/>
+          <w:kern w:val="0"/>
+          <w:sz w:val="22"/>
+          <w:szCs w:val="22"/>
+          <w:lang w:val="en-US" w:eastAsia="zh-CN" w:bidi="ar"/>
+        </w:rPr>
+        <w:t>manage/access</w:t>
+      </w:r>
+      <w:r>
+        <w:rPr>
+          <w:rFonts w:hint="default" w:ascii="Bodoni MT" w:hAnsi="Bodoni MT" w:eastAsia="等线" w:cs="Times New Roman"/>
+          <w:b w:val="0"/>
+          <w:bCs w:val="0"/>
+          <w:kern w:val="0"/>
+          <w:sz w:val="22"/>
+          <w:szCs w:val="22"/>
+          <w:lang w:val="en-US" w:eastAsia="zh-CN" w:bidi="ar"/>
+        </w:rPr>
+        <w:t xml:space="preserve"> the credentials; </w:t>
+      </w:r>
+      <w:r>
+        <w:rPr>
+          <w:rFonts w:hint="default" w:ascii="Bodoni MT" w:hAnsi="Bodoni MT" w:eastAsia="等线" w:cs="Times New Roman"/>
+          <w:b/>
+          <w:bCs/>
+          <w:kern w:val="0"/>
+          <w:sz w:val="22"/>
+          <w:szCs w:val="22"/>
+          <w:lang w:val="en-US" w:eastAsia="zh-CN" w:bidi="ar"/>
+        </w:rPr>
+        <w:t xml:space="preserve">Domain </w:t>
+      </w:r>
+      <w:r>
+        <w:rPr>
+          <w:rFonts w:hint="default" w:ascii="Bodoni MT" w:hAnsi="Bodoni MT" w:eastAsia="等线" w:cs="Times New Roman"/>
+          <w:b w:val="0"/>
+          <w:bCs w:val="0"/>
+          <w:kern w:val="0"/>
+          <w:sz w:val="22"/>
+          <w:szCs w:val="22"/>
+          <w:lang w:val="en-US" w:eastAsia="zh-CN" w:bidi="ar"/>
+        </w:rPr>
+        <w:t xml:space="preserve">defines who (Job/Tool) can </w:t>
+      </w:r>
+      <w:r>
+        <w:rPr>
+          <w:rFonts w:hint="default" w:ascii="Bodoni MT" w:hAnsi="Bodoni MT" w:eastAsia="等线" w:cs="Times New Roman"/>
+          <w:b/>
+          <w:bCs/>
+          <w:i/>
+          <w:iCs/>
+          <w:kern w:val="0"/>
+          <w:sz w:val="22"/>
+          <w:szCs w:val="22"/>
+          <w:lang w:val="en-US" w:eastAsia="zh-CN" w:bidi="ar"/>
+        </w:rPr>
+        <w:t xml:space="preserve">use </w:t>
+      </w:r>
+      <w:r>
+        <w:rPr>
+          <w:rFonts w:hint="default" w:ascii="Bodoni MT" w:hAnsi="Bodoni MT" w:eastAsia="等线" w:cs="Times New Roman"/>
+          <w:b w:val="0"/>
+          <w:bCs w:val="0"/>
+          <w:kern w:val="0"/>
+          <w:sz w:val="22"/>
+          <w:szCs w:val="22"/>
+          <w:lang w:val="en-US" w:eastAsia="zh-CN" w:bidi="ar"/>
+        </w:rPr>
+        <w:t>those credentials (usually based on URL).</w:t>
+      </w:r>
+    </w:p>
+    <w:p>
+      <w:pPr>
+        <w:keepNext w:val="0"/>
+        <w:keepLines w:val="0"/>
+        <w:widowControl/>
+        <w:numPr>
+          <w:ilvl w:val="4"/>
+          <w:numId w:val="3"/>
+        </w:numPr>
+        <w:suppressLineNumbers w:val="0"/>
+        <w:spacing w:before="0" w:beforeAutospacing="0" w:after="0" w:afterAutospacing="0" w:line="360" w:lineRule="auto"/>
+        <w:ind w:left="2100" w:leftChars="0" w:right="0" w:hanging="420" w:firstLineChars="0"/>
+        <w:jc w:val="left"/>
+        <w:rPr>
+          <w:rFonts w:hint="default" w:ascii="Bodoni MT" w:hAnsi="Bodoni MT" w:eastAsia="等线" w:cs="Bodoni MT"/>
+          <w:b/>
+          <w:bCs/>
+          <w:sz w:val="22"/>
+          <w:szCs w:val="22"/>
+        </w:rPr>
+      </w:pPr>
+      <w:r>
+        <w:rPr>
+          <w:rFonts w:hint="default" w:ascii="Bodoni MT" w:hAnsi="Bodoni MT" w:eastAsia="等线" w:cs="Bodoni MT"/>
+          <w:b w:val="0"/>
+          <w:bCs w:val="0"/>
+          <w:kern w:val="0"/>
+          <w:sz w:val="22"/>
+          <w:szCs w:val="22"/>
+          <w:lang w:val="en-US" w:eastAsia="zh-CN" w:bidi="ar"/>
+        </w:rPr>
+        <w:t xml:space="preserve">In the URL routing, </w:t>
+      </w:r>
+      <w:r>
+        <w:rPr>
+          <w:rFonts w:hint="default" w:ascii="Bodoni MT" w:hAnsi="Bodoni MT" w:eastAsia="等线" w:cs="Bodoni MT"/>
+          <w:b/>
+          <w:bCs/>
+          <w:kern w:val="0"/>
+          <w:sz w:val="22"/>
+          <w:szCs w:val="22"/>
+          <w:lang w:val="en-US" w:eastAsia="zh-CN" w:bidi="ar"/>
+        </w:rPr>
+        <w:t>system</w:t>
+      </w:r>
+      <w:r>
+        <w:rPr>
+          <w:rFonts w:hint="default" w:ascii="Bodoni MT" w:hAnsi="Bodoni MT" w:eastAsia="等线" w:cs="Bodoni MT"/>
+          <w:b w:val="0"/>
+          <w:bCs w:val="0"/>
+          <w:kern w:val="0"/>
+          <w:sz w:val="22"/>
+          <w:szCs w:val="22"/>
+          <w:lang w:val="en-US" w:eastAsia="zh-CN" w:bidi="ar"/>
+        </w:rPr>
+        <w:t xml:space="preserve"> comes first then </w:t>
+      </w:r>
+      <w:r>
+        <w:rPr>
+          <w:rFonts w:hint="default" w:ascii="Bodoni MT" w:hAnsi="Bodoni MT" w:eastAsia="等线" w:cs="Bodoni MT"/>
+          <w:b/>
+          <w:bCs/>
+          <w:kern w:val="0"/>
+          <w:sz w:val="22"/>
+          <w:szCs w:val="22"/>
+          <w:lang w:val="en-US" w:eastAsia="zh-CN" w:bidi="ar"/>
+        </w:rPr>
+        <w:t>domain</w:t>
+      </w:r>
+      <w:r>
+        <w:rPr>
+          <w:rFonts w:hint="default" w:ascii="Bodoni MT" w:hAnsi="Bodoni MT" w:eastAsia="等线" w:cs="Bodoni MT"/>
+          <w:b w:val="0"/>
+          <w:bCs w:val="0"/>
+          <w:kern w:val="0"/>
+          <w:sz w:val="22"/>
+          <w:szCs w:val="22"/>
+          <w:lang w:val="en-US" w:eastAsia="zh-CN" w:bidi="ar"/>
+        </w:rPr>
+        <w:t>.</w:t>
+      </w:r>
+    </w:p>
+    <w:p>
+      <w:pPr>
+        <w:keepNext w:val="0"/>
+        <w:keepLines w:val="0"/>
+        <w:widowControl/>
+        <w:numPr>
+          <w:ilvl w:val="4"/>
+          <w:numId w:val="3"/>
+        </w:numPr>
+        <w:suppressLineNumbers w:val="0"/>
+        <w:spacing w:before="0" w:beforeAutospacing="0" w:after="0" w:afterAutospacing="0" w:line="360" w:lineRule="auto"/>
+        <w:ind w:left="2100" w:leftChars="0" w:right="0" w:hanging="420" w:firstLineChars="0"/>
+        <w:jc w:val="left"/>
+        <w:rPr>
+          <w:rFonts w:hint="default" w:ascii="Bodoni MT" w:hAnsi="Bodoni MT" w:eastAsia="等线" w:cs="Bodoni MT"/>
+          <w:b/>
+          <w:bCs/>
+          <w:color w:val="2E75B5"/>
+          <w:sz w:val="22"/>
+          <w:szCs w:val="22"/>
+          <w:u w:val="single"/>
+        </w:rPr>
+      </w:pPr>
+      <w:r>
+        <w:rPr>
+          <w:rFonts w:hint="default" w:ascii="Bodoni MT" w:hAnsi="Bodoni MT" w:eastAsia="等线" w:cs="Bodoni MT"/>
+          <w:b w:val="0"/>
+          <w:bCs w:val="0"/>
+          <w:kern w:val="0"/>
+          <w:sz w:val="22"/>
+          <w:szCs w:val="22"/>
+          <w:lang w:val="en-US" w:eastAsia="zh-CN" w:bidi="ar"/>
+        </w:rPr>
+        <w:t xml:space="preserve">Url of system: </w:t>
+      </w:r>
+      <w:r>
+        <w:rPr>
+          <w:rFonts w:hint="default" w:ascii="Bodoni MT" w:hAnsi="Bodoni MT" w:eastAsia="Bodoni MT" w:cs="Bodoni MT"/>
+          <w:b/>
+          <w:bCs/>
+          <w:color w:val="2E75B5"/>
+          <w:kern w:val="0"/>
+          <w:sz w:val="22"/>
+          <w:szCs w:val="22"/>
+          <w:u w:val="single"/>
+          <w:lang w:val="en-US" w:eastAsia="zh-CN" w:bidi="ar"/>
+        </w:rPr>
+        <w:t>…..</w:t>
+      </w:r>
+      <w:r>
+        <w:rPr>
+          <w:rFonts w:hint="default" w:ascii="Bodoni MT" w:hAnsi="Bodoni MT" w:eastAsia="等线" w:cs="Times New Roman"/>
+          <w:b/>
+          <w:bCs/>
+          <w:color w:val="2E75B5"/>
+          <w:kern w:val="0"/>
+          <w:sz w:val="22"/>
+          <w:szCs w:val="22"/>
+          <w:u w:val="single"/>
+          <w:lang w:val="en-US" w:eastAsia="zh-CN" w:bidi="ar"/>
+        </w:rPr>
+        <w:t>/system/</w:t>
+      </w:r>
+    </w:p>
+    <w:p>
+      <w:pPr>
+        <w:keepNext w:val="0"/>
+        <w:keepLines w:val="0"/>
+        <w:widowControl/>
+        <w:numPr>
+          <w:ilvl w:val="4"/>
+          <w:numId w:val="3"/>
+        </w:numPr>
+        <w:suppressLineNumbers w:val="0"/>
+        <w:spacing w:before="0" w:beforeAutospacing="0" w:after="0" w:afterAutospacing="0" w:line="360" w:lineRule="auto"/>
+        <w:ind w:left="2100" w:leftChars="0" w:right="0" w:hanging="420" w:firstLineChars="0"/>
+        <w:jc w:val="left"/>
+        <w:rPr>
+          <w:rFonts w:hint="default" w:ascii="Bodoni MT" w:hAnsi="Bodoni MT" w:eastAsia="等线" w:cs="Bodoni MT"/>
+          <w:b/>
+          <w:bCs/>
+          <w:sz w:val="22"/>
+          <w:szCs w:val="22"/>
+        </w:rPr>
+      </w:pPr>
+      <w:r>
+        <w:rPr>
+          <w:rFonts w:hint="default" w:ascii="Bodoni MT" w:hAnsi="Bodoni MT" w:eastAsia="等线" w:cs="Times New Roman"/>
+          <w:b w:val="0"/>
+          <w:bCs w:val="0"/>
+          <w:kern w:val="0"/>
+          <w:sz w:val="22"/>
+          <w:szCs w:val="22"/>
+          <w:lang w:val="en-US" w:eastAsia="zh-CN" w:bidi="ar"/>
+        </w:rPr>
+        <w:t xml:space="preserve">Url of global domain: </w:t>
+      </w:r>
+      <w:r>
+        <w:rPr>
+          <w:rFonts w:hint="default" w:ascii="Bodoni MT" w:hAnsi="Bodoni MT" w:eastAsia="Bodoni MT" w:cs="Bodoni MT"/>
+          <w:b/>
+          <w:bCs/>
+          <w:color w:val="2E75B5"/>
+          <w:kern w:val="0"/>
+          <w:sz w:val="22"/>
+          <w:szCs w:val="22"/>
+          <w:u w:val="single"/>
+          <w:lang w:val="en-US" w:eastAsia="zh-CN" w:bidi="ar"/>
+        </w:rPr>
+        <w:t>…../system/domain/_/</w:t>
+      </w:r>
+    </w:p>
+    <w:p>
+      <w:pPr>
+        <w:keepNext w:val="0"/>
+        <w:keepLines w:val="0"/>
+        <w:widowControl/>
+        <w:numPr>
+          <w:ilvl w:val="4"/>
+          <w:numId w:val="3"/>
+        </w:numPr>
+        <w:suppressLineNumbers w:val="0"/>
+        <w:spacing w:before="0" w:beforeAutospacing="0" w:after="0" w:afterAutospacing="0" w:line="360" w:lineRule="auto"/>
+        <w:ind w:left="2100" w:leftChars="0" w:right="0" w:hanging="420" w:firstLineChars="0"/>
+        <w:jc w:val="left"/>
+        <w:rPr>
+          <w:rFonts w:hint="default" w:ascii="Bodoni MT" w:hAnsi="Bodoni MT" w:eastAsia="等线" w:cs="Bodoni MT"/>
+          <w:b/>
+          <w:bCs/>
+          <w:sz w:val="22"/>
+          <w:szCs w:val="22"/>
+        </w:rPr>
+      </w:pPr>
+      <w:r>
+        <w:rPr>
+          <w:rFonts w:hint="default" w:ascii="Bodoni MT" w:hAnsi="Bodoni MT" w:eastAsia="等线" w:cs="Times New Roman"/>
+          <w:b w:val="0"/>
+          <w:bCs w:val="0"/>
+          <w:kern w:val="0"/>
+          <w:sz w:val="22"/>
+          <w:szCs w:val="22"/>
+          <w:lang w:val="en-US" w:eastAsia="zh-CN" w:bidi="ar"/>
+        </w:rPr>
+        <w:t xml:space="preserve">Url of custom domain: </w:t>
+      </w:r>
+      <w:r>
+        <w:rPr>
+          <w:rFonts w:hint="default" w:ascii="Bodoni MT" w:hAnsi="Bodoni MT" w:eastAsia="Bodoni MT" w:cs="Bodoni MT"/>
+          <w:b/>
+          <w:bCs/>
+          <w:color w:val="2E75B5"/>
+          <w:kern w:val="0"/>
+          <w:sz w:val="22"/>
+          <w:szCs w:val="22"/>
+          <w:u w:val="single"/>
+          <w:lang w:val="en-US" w:eastAsia="zh-CN" w:bidi="ar"/>
+        </w:rPr>
+        <w:t>…../system/domain/aloks.xyz/</w:t>
+      </w:r>
+    </w:p>
+    <w:p>
+      <w:pPr>
+        <w:keepNext w:val="0"/>
+        <w:keepLines w:val="0"/>
+        <w:widowControl/>
+        <w:numPr>
+          <w:ilvl w:val="4"/>
+          <w:numId w:val="3"/>
+        </w:numPr>
+        <w:suppressLineNumbers w:val="0"/>
+        <w:spacing w:before="0" w:beforeAutospacing="0" w:after="0" w:afterAutospacing="0" w:line="360" w:lineRule="auto"/>
+        <w:ind w:left="2100" w:leftChars="0" w:right="0" w:hanging="420" w:firstLineChars="0"/>
+        <w:jc w:val="left"/>
+        <w:rPr>
+          <w:rFonts w:hint="default" w:ascii="Bodoni MT" w:hAnsi="Bodoni MT" w:eastAsia="等线" w:cs="Bodoni MT"/>
+          <w:b/>
+          <w:bCs/>
+          <w:sz w:val="22"/>
+          <w:szCs w:val="22"/>
+          <w:highlight w:val="yellow"/>
+        </w:rPr>
+      </w:pPr>
+      <w:r>
+        <w:rPr>
+          <w:rFonts w:hint="default" w:ascii="Bodoni MT" w:hAnsi="Bodoni MT" w:eastAsia="等线" w:cs="Times New Roman"/>
+          <w:b w:val="0"/>
+          <w:bCs w:val="0"/>
+          <w:kern w:val="0"/>
+          <w:sz w:val="22"/>
+          <w:szCs w:val="22"/>
+          <w:highlight w:val="yellow"/>
+          <w:lang w:val="en-US" w:eastAsia="zh-CN" w:bidi="ar"/>
+        </w:rPr>
+        <w:t xml:space="preserve">So, </w:t>
+      </w:r>
+      <w:r>
+        <w:rPr>
+          <w:rFonts w:hint="default" w:ascii="Bodoni MT" w:hAnsi="Bodoni MT" w:eastAsia="等线" w:cs="Times New Roman"/>
+          <w:b/>
+          <w:bCs/>
+          <w:kern w:val="0"/>
+          <w:sz w:val="22"/>
+          <w:szCs w:val="22"/>
+          <w:highlight w:val="yellow"/>
+          <w:lang w:val="en-US" w:eastAsia="zh-CN" w:bidi="ar"/>
+        </w:rPr>
+        <w:t>system</w:t>
+      </w:r>
+      <w:r>
+        <w:rPr>
+          <w:rFonts w:hint="default" w:ascii="Bodoni MT" w:hAnsi="Bodoni MT" w:eastAsia="等线" w:cs="Times New Roman"/>
+          <w:b w:val="0"/>
+          <w:bCs w:val="0"/>
+          <w:kern w:val="0"/>
+          <w:sz w:val="22"/>
+          <w:szCs w:val="22"/>
+          <w:highlight w:val="yellow"/>
+          <w:lang w:val="en-US" w:eastAsia="zh-CN" w:bidi="ar"/>
+        </w:rPr>
+        <w:t xml:space="preserve"> contains </w:t>
+      </w:r>
+      <w:r>
+        <w:rPr>
+          <w:rFonts w:hint="default" w:ascii="Bodoni MT" w:hAnsi="Bodoni MT" w:eastAsia="等线" w:cs="Times New Roman"/>
+          <w:b/>
+          <w:bCs/>
+          <w:kern w:val="0"/>
+          <w:sz w:val="22"/>
+          <w:szCs w:val="22"/>
+          <w:highlight w:val="yellow"/>
+          <w:lang w:val="en-US" w:eastAsia="zh-CN" w:bidi="ar"/>
+        </w:rPr>
+        <w:t>domains</w:t>
+      </w:r>
+      <w:r>
+        <w:rPr>
+          <w:rFonts w:hint="default" w:ascii="Bodoni MT" w:hAnsi="Bodoni MT" w:eastAsia="等线" w:cs="Times New Roman"/>
+          <w:b w:val="0"/>
+          <w:bCs w:val="0"/>
+          <w:kern w:val="0"/>
+          <w:sz w:val="22"/>
+          <w:szCs w:val="22"/>
+          <w:highlight w:val="yellow"/>
+          <w:lang w:val="en-US" w:eastAsia="zh-CN" w:bidi="ar"/>
+        </w:rPr>
+        <w:t xml:space="preserve">. And </w:t>
+      </w:r>
+      <w:r>
+        <w:rPr>
+          <w:rFonts w:hint="default" w:ascii="Bodoni MT" w:hAnsi="Bodoni MT" w:eastAsia="等线" w:cs="Times New Roman"/>
+          <w:b/>
+          <w:bCs/>
+          <w:kern w:val="0"/>
+          <w:sz w:val="22"/>
+          <w:szCs w:val="22"/>
+          <w:highlight w:val="yellow"/>
+          <w:lang w:val="en-US" w:eastAsia="zh-CN" w:bidi="ar"/>
+        </w:rPr>
+        <w:t>domains</w:t>
+      </w:r>
+      <w:r>
+        <w:rPr>
+          <w:rFonts w:hint="default" w:ascii="Bodoni MT" w:hAnsi="Bodoni MT" w:eastAsia="等线" w:cs="Times New Roman"/>
+          <w:b w:val="0"/>
+          <w:bCs w:val="0"/>
+          <w:kern w:val="0"/>
+          <w:sz w:val="22"/>
+          <w:szCs w:val="22"/>
+          <w:highlight w:val="yellow"/>
+          <w:lang w:val="en-US" w:eastAsia="zh-CN" w:bidi="ar"/>
+        </w:rPr>
+        <w:t xml:space="preserve"> contains </w:t>
+      </w:r>
+      <w:r>
+        <w:rPr>
+          <w:rFonts w:hint="default" w:ascii="Bodoni MT" w:hAnsi="Bodoni MT" w:eastAsia="等线" w:cs="Times New Roman"/>
+          <w:b/>
+          <w:bCs/>
+          <w:kern w:val="0"/>
+          <w:sz w:val="22"/>
+          <w:szCs w:val="22"/>
+          <w:highlight w:val="yellow"/>
+          <w:lang w:val="en-US" w:eastAsia="zh-CN" w:bidi="ar"/>
+        </w:rPr>
+        <w:t>credentials</w:t>
+      </w:r>
+      <w:r>
+        <w:rPr>
+          <w:rFonts w:hint="default" w:ascii="Bodoni MT" w:hAnsi="Bodoni MT" w:eastAsia="等线" w:cs="Times New Roman"/>
+          <w:b w:val="0"/>
+          <w:bCs w:val="0"/>
+          <w:kern w:val="0"/>
+          <w:sz w:val="22"/>
+          <w:szCs w:val="22"/>
+          <w:highlight w:val="yellow"/>
+          <w:lang w:val="en-US" w:eastAsia="zh-CN" w:bidi="ar"/>
+        </w:rPr>
+        <w:t>.</w:t>
+      </w:r>
+    </w:p>
+    <w:p>
+      <w:pPr>
+        <w:keepNext w:val="0"/>
+        <w:keepLines w:val="0"/>
+        <w:widowControl/>
+        <w:numPr>
+          <w:ilvl w:val="4"/>
+          <w:numId w:val="3"/>
+        </w:numPr>
+        <w:suppressLineNumbers w:val="0"/>
+        <w:spacing w:before="0" w:beforeAutospacing="0" w:after="0" w:afterAutospacing="0" w:line="360" w:lineRule="auto"/>
+        <w:ind w:left="2100" w:leftChars="0" w:right="0" w:hanging="420" w:firstLineChars="0"/>
+        <w:jc w:val="left"/>
+        <w:rPr>
+          <w:rFonts w:hint="default" w:ascii="Bodoni MT" w:hAnsi="Bodoni MT" w:eastAsia="等线" w:cs="Bodoni MT"/>
+          <w:b/>
+          <w:bCs/>
+          <w:sz w:val="22"/>
+          <w:szCs w:val="22"/>
+        </w:rPr>
+      </w:pPr>
+      <w:r>
+        <w:rPr>
+          <w:rFonts w:hint="default" w:ascii="Bodoni MT" w:hAnsi="Bodoni MT" w:eastAsia="等线" w:cs="Times New Roman"/>
+          <w:b w:val="0"/>
+          <w:bCs w:val="0"/>
+          <w:kern w:val="0"/>
+          <w:sz w:val="22"/>
+          <w:szCs w:val="22"/>
+          <w:lang w:val="en-US" w:eastAsia="zh-CN" w:bidi="ar"/>
+        </w:rPr>
+        <w:t>If you want to add credentials, then its up to you that you’ll define that credential for any particular domain or global.</w:t>
+      </w:r>
+    </w:p>
+    <w:p>
+      <w:pPr>
+        <w:keepNext w:val="0"/>
+        <w:keepLines w:val="0"/>
+        <w:widowControl/>
+        <w:numPr>
+          <w:ilvl w:val="4"/>
+          <w:numId w:val="3"/>
+        </w:numPr>
+        <w:suppressLineNumbers w:val="0"/>
+        <w:spacing w:before="0" w:beforeAutospacing="0" w:after="0" w:afterAutospacing="0" w:line="360" w:lineRule="auto"/>
+        <w:ind w:left="2100" w:leftChars="0" w:right="0" w:hanging="420" w:firstLineChars="0"/>
+        <w:jc w:val="left"/>
+        <w:rPr>
+          <w:rFonts w:hint="default" w:ascii="Bodoni MT" w:hAnsi="Bodoni MT" w:eastAsia="等线" w:cs="Bodoni MT"/>
+          <w:b/>
+          <w:bCs/>
+          <w:sz w:val="22"/>
+          <w:szCs w:val="22"/>
+          <w:highlight w:val="red"/>
+        </w:rPr>
+      </w:pPr>
+      <w:r>
+        <w:rPr>
+          <w:rFonts w:hint="default" w:ascii="Bodoni MT" w:hAnsi="Bodoni MT" w:eastAsia="等线" w:cs="Times New Roman"/>
+          <w:b w:val="0"/>
+          <w:bCs w:val="0"/>
+          <w:kern w:val="0"/>
+          <w:sz w:val="22"/>
+          <w:szCs w:val="22"/>
+          <w:highlight w:val="red"/>
+          <w:lang w:val="en-US" w:eastAsia="zh-CN" w:bidi="ar"/>
+        </w:rPr>
+        <w:t xml:space="preserve">                                                        </w:t>
+      </w:r>
+    </w:p>
+    <w:p>
+      <w:pPr>
+        <w:numPr>
+          <w:ilvl w:val="1"/>
+          <w:numId w:val="1"/>
+        </w:numPr>
+        <w:spacing w:line="360" w:lineRule="auto"/>
+        <w:ind w:left="840" w:leftChars="0" w:hanging="420" w:firstLineChars="0"/>
+        <w:rPr>
+          <w:rFonts w:hint="default" w:ascii="Bodoni MT" w:hAnsi="Bodoni MT" w:cs="Bodoni MT"/>
+          <w:sz w:val="22"/>
+          <w:szCs w:val="22"/>
+          <w:lang w:val="en-US"/>
+        </w:rPr>
+      </w:pPr>
+      <w:r>
+        <w:rPr>
+          <w:rFonts w:hint="default" w:ascii="Bodoni MT" w:hAnsi="Bodoni MT" w:cs="Bodoni MT"/>
+          <w:sz w:val="22"/>
+          <w:szCs w:val="22"/>
+          <w:highlight w:val="yellow"/>
+          <w:lang w:val="en-US"/>
+        </w:rPr>
+        <w:t xml:space="preserve">In groovy, </w:t>
+      </w:r>
+      <w:r>
+        <w:rPr>
+          <w:rFonts w:hint="default" w:ascii="Bodoni MT" w:hAnsi="Bodoni MT" w:cs="Bodoni MT"/>
+          <w:b/>
+          <w:bCs/>
+          <w:sz w:val="22"/>
+          <w:szCs w:val="22"/>
+          <w:highlight w:val="yellow"/>
+          <w:lang w:val="en-US"/>
+        </w:rPr>
+        <w:t>def</w:t>
+      </w:r>
+      <w:r>
+        <w:rPr>
+          <w:rFonts w:hint="default" w:ascii="Bodoni MT" w:hAnsi="Bodoni MT" w:cs="Bodoni MT"/>
+          <w:b w:val="0"/>
+          <w:bCs w:val="0"/>
+          <w:sz w:val="22"/>
+          <w:szCs w:val="22"/>
+          <w:highlight w:val="yellow"/>
+          <w:lang w:val="en-US"/>
+        </w:rPr>
+        <w:t xml:space="preserve"> keyword is used to define both </w:t>
+      </w:r>
+      <w:r>
+        <w:rPr>
+          <w:rFonts w:hint="default" w:ascii="Bodoni MT" w:hAnsi="Bodoni MT" w:cs="Bodoni MT"/>
+          <w:b/>
+          <w:bCs/>
+          <w:sz w:val="22"/>
+          <w:szCs w:val="22"/>
+          <w:highlight w:val="yellow"/>
+          <w:lang w:val="en-US"/>
+        </w:rPr>
+        <w:t>variables</w:t>
+      </w:r>
+      <w:r>
+        <w:rPr>
+          <w:rFonts w:hint="default" w:ascii="Bodoni MT" w:hAnsi="Bodoni MT" w:cs="Bodoni MT"/>
+          <w:b w:val="0"/>
+          <w:bCs w:val="0"/>
+          <w:sz w:val="22"/>
+          <w:szCs w:val="22"/>
+          <w:highlight w:val="yellow"/>
+          <w:lang w:val="en-US"/>
+        </w:rPr>
+        <w:t xml:space="preserve"> and </w:t>
+      </w:r>
+      <w:r>
+        <w:rPr>
+          <w:rFonts w:hint="default" w:ascii="Bodoni MT" w:hAnsi="Bodoni MT" w:cs="Bodoni MT"/>
+          <w:b/>
+          <w:bCs/>
+          <w:sz w:val="22"/>
+          <w:szCs w:val="22"/>
+          <w:highlight w:val="yellow"/>
+          <w:lang w:val="en-US"/>
+        </w:rPr>
+        <w:t>methods</w:t>
+      </w:r>
+      <w:r>
+        <w:rPr>
+          <w:rFonts w:hint="default" w:ascii="Bodoni MT" w:hAnsi="Bodoni MT" w:cs="Bodoni MT"/>
+          <w:b w:val="0"/>
+          <w:bCs w:val="0"/>
+          <w:sz w:val="22"/>
+          <w:szCs w:val="22"/>
+          <w:highlight w:val="yellow"/>
+          <w:lang w:val="en-US"/>
+        </w:rPr>
+        <w:t>.</w:t>
+      </w:r>
+      <w:r>
+        <w:rPr>
+          <w:rFonts w:hint="default" w:ascii="Bodoni MT" w:hAnsi="Bodoni MT" w:cs="Bodoni MT"/>
+          <w:b w:val="0"/>
+          <w:bCs w:val="0"/>
+          <w:sz w:val="22"/>
+          <w:szCs w:val="22"/>
+          <w:lang w:val="en-US"/>
+        </w:rPr>
+        <w:t xml:space="preserve">  </w:t>
+      </w:r>
+    </w:p>
+    <w:p>
+      <w:pPr>
+        <w:numPr>
+          <w:ilvl w:val="2"/>
+          <w:numId w:val="1"/>
+        </w:numPr>
+        <w:spacing w:line="360" w:lineRule="auto"/>
+        <w:ind w:left="1260" w:leftChars="0" w:hanging="420" w:firstLineChars="0"/>
+        <w:rPr>
+          <w:rFonts w:hint="default" w:ascii="Bodoni MT" w:hAnsi="Bodoni MT" w:cs="Bodoni MT"/>
+          <w:sz w:val="22"/>
+          <w:szCs w:val="22"/>
+          <w:lang w:val="en-US"/>
+        </w:rPr>
+      </w:pPr>
+      <w:r>
+        <w:drawing>
+          <wp:inline distT="0" distB="0" distL="114300" distR="114300">
+            <wp:extent cx="1346835" cy="397510"/>
+            <wp:effectExtent l="0" t="0" r="12065" b="8890"/>
+            <wp:docPr id="47" name="Picture 6"/>
+            <wp:cNvGraphicFramePr>
+              <a:graphicFrameLocks xmlns:a="http://schemas.openxmlformats.org/drawingml/2006/main" noChangeAspect="1"/>
+            </wp:cNvGraphicFramePr>
+            <a:graphic xmlns:a="http://schemas.openxmlformats.org/drawingml/2006/main">
+              <a:graphicData uri="http://schemas.openxmlformats.org/drawingml/2006/picture">
+                <pic:pic xmlns:pic="http://schemas.openxmlformats.org/drawingml/2006/picture">
+                  <pic:nvPicPr>
+                    <pic:cNvPr id="47" name="Picture 6"/>
+                    <pic:cNvPicPr>
+                      <a:picLocks noChangeAspect="1"/>
+                    </pic:cNvPicPr>
+                  </pic:nvPicPr>
+                  <pic:blipFill>
+                    <a:blip r:embed="rId48"/>
+                    <a:stretch>
+                      <a:fillRect/>
+                    </a:stretch>
+                  </pic:blipFill>
+                  <pic:spPr>
+                    <a:xfrm>
+                      <a:off x="0" y="0"/>
+                      <a:ext cx="1346835" cy="397510"/>
+                    </a:xfrm>
+                    <a:prstGeom prst="rect">
+                      <a:avLst/>
+                    </a:prstGeom>
+                    <a:noFill/>
+                    <a:ln>
+                      <a:noFill/>
+                    </a:ln>
+                  </pic:spPr>
+                </pic:pic>
+              </a:graphicData>
+            </a:graphic>
+          </wp:inline>
+        </w:drawing>
+      </w:r>
+    </w:p>
+    <w:p>
+      <w:pPr>
+        <w:numPr>
+          <w:ilvl w:val="2"/>
+          <w:numId w:val="1"/>
+        </w:numPr>
+        <w:spacing w:line="360" w:lineRule="auto"/>
+        <w:ind w:left="1260" w:leftChars="0" w:hanging="420" w:firstLineChars="0"/>
+        <w:rPr>
+          <w:rFonts w:hint="default" w:ascii="Bodoni MT" w:hAnsi="Bodoni MT" w:cs="Bodoni MT"/>
+          <w:sz w:val="22"/>
+          <w:szCs w:val="22"/>
+          <w:lang w:val="en-US"/>
+        </w:rPr>
+      </w:pPr>
+      <w:r>
+        <w:drawing>
+          <wp:inline distT="0" distB="0" distL="114300" distR="114300">
+            <wp:extent cx="2300605" cy="2403475"/>
+            <wp:effectExtent l="0" t="0" r="10795" b="9525"/>
+            <wp:docPr id="48" name="Picture 7"/>
+            <wp:cNvGraphicFramePr>
+              <a:graphicFrameLocks xmlns:a="http://schemas.openxmlformats.org/drawingml/2006/main" noChangeAspect="1"/>
+            </wp:cNvGraphicFramePr>
+            <a:graphic xmlns:a="http://schemas.openxmlformats.org/drawingml/2006/main">
+              <a:graphicData uri="http://schemas.openxmlformats.org/drawingml/2006/picture">
+                <pic:pic xmlns:pic="http://schemas.openxmlformats.org/drawingml/2006/picture">
+                  <pic:nvPicPr>
+                    <pic:cNvPr id="48" name="Picture 7"/>
+                    <pic:cNvPicPr>
+                      <a:picLocks noChangeAspect="1"/>
+                    </pic:cNvPicPr>
+                  </pic:nvPicPr>
+                  <pic:blipFill>
+                    <a:blip r:embed="rId49"/>
+                    <a:stretch>
+                      <a:fillRect/>
+                    </a:stretch>
+                  </pic:blipFill>
+                  <pic:spPr>
+                    <a:xfrm>
+                      <a:off x="0" y="0"/>
+                      <a:ext cx="2300605" cy="2403475"/>
+                    </a:xfrm>
+                    <a:prstGeom prst="rect">
+                      <a:avLst/>
+                    </a:prstGeom>
+                    <a:noFill/>
+                    <a:ln>
+                      <a:noFill/>
+                    </a:ln>
+                  </pic:spPr>
+                </pic:pic>
+              </a:graphicData>
+            </a:graphic>
+          </wp:inline>
+        </w:drawing>
+      </w:r>
+    </w:p>
+    <w:p>
+      <w:pPr>
+        <w:numPr>
+          <w:ilvl w:val="1"/>
+          <w:numId w:val="1"/>
+        </w:numPr>
+        <w:spacing w:line="360" w:lineRule="auto"/>
+        <w:ind w:left="840" w:leftChars="0" w:hanging="420" w:firstLineChars="0"/>
+        <w:rPr>
+          <w:rFonts w:hint="default" w:ascii="Bodoni MT" w:hAnsi="Bodoni MT" w:cs="Bodoni MT"/>
+          <w:sz w:val="22"/>
+          <w:szCs w:val="22"/>
+          <w:lang w:val="en-US"/>
+        </w:rPr>
+      </w:pPr>
+      <w:r>
+        <w:rPr>
+          <w:rFonts w:hint="default" w:ascii="Bodoni MT" w:hAnsi="Bodoni MT" w:cs="Bodoni MT"/>
+          <w:sz w:val="22"/>
+          <w:szCs w:val="22"/>
+        </w:rPr>
+        <w:drawing>
+          <wp:inline distT="0" distB="0" distL="114300" distR="114300">
+            <wp:extent cx="2859405" cy="2479040"/>
+            <wp:effectExtent l="0" t="0" r="10795" b="10160"/>
+            <wp:docPr id="49" name="Picture 8"/>
+            <wp:cNvGraphicFramePr>
+              <a:graphicFrameLocks xmlns:a="http://schemas.openxmlformats.org/drawingml/2006/main" noChangeAspect="1"/>
+            </wp:cNvGraphicFramePr>
+            <a:graphic xmlns:a="http://schemas.openxmlformats.org/drawingml/2006/main">
+              <a:graphicData uri="http://schemas.openxmlformats.org/drawingml/2006/picture">
+                <pic:pic xmlns:pic="http://schemas.openxmlformats.org/drawingml/2006/picture">
+                  <pic:nvPicPr>
+                    <pic:cNvPr id="49" name="Picture 8"/>
+                    <pic:cNvPicPr>
+                      <a:picLocks noChangeAspect="1"/>
+                    </pic:cNvPicPr>
+                  </pic:nvPicPr>
+                  <pic:blipFill>
+                    <a:blip r:embed="rId50"/>
+                    <a:stretch>
+                      <a:fillRect/>
+                    </a:stretch>
+                  </pic:blipFill>
+                  <pic:spPr>
+                    <a:xfrm>
+                      <a:off x="0" y="0"/>
+                      <a:ext cx="2859405" cy="2479040"/>
+                    </a:xfrm>
+                    <a:prstGeom prst="rect">
+                      <a:avLst/>
+                    </a:prstGeom>
+                    <a:noFill/>
+                    <a:ln>
+                      <a:noFill/>
+                    </a:ln>
+                  </pic:spPr>
+                </pic:pic>
+              </a:graphicData>
+            </a:graphic>
+          </wp:inline>
+        </w:drawing>
+      </w:r>
+      <w:r>
+        <w:rPr>
+          <w:rFonts w:hint="default" w:ascii="Bodoni MT" w:hAnsi="Bodoni MT" w:cs="Bodoni MT"/>
+          <w:sz w:val="22"/>
+          <w:szCs w:val="22"/>
+          <w:lang w:val="en-US"/>
+        </w:rPr>
+        <w:t>(set this timestamp to use in code)</w:t>
+      </w:r>
+    </w:p>
+    <w:p>
+      <w:pPr>
+        <w:numPr>
+          <w:ilvl w:val="1"/>
+          <w:numId w:val="1"/>
+        </w:numPr>
+        <w:spacing w:line="360" w:lineRule="auto"/>
+        <w:ind w:left="840" w:leftChars="0" w:hanging="420" w:firstLineChars="0"/>
+        <w:rPr>
+          <w:rFonts w:hint="default" w:ascii="Bodoni MT" w:hAnsi="Bodoni MT"/>
+          <w:b/>
+          <w:bCs/>
+          <w:color w:val="FFFFFF" w:themeColor="background1"/>
+          <w:sz w:val="22"/>
+          <w:szCs w:val="22"/>
+          <w:highlight w:val="red"/>
+          <w:u w:val="single"/>
+          <w:lang w:val="en-US"/>
+          <w14:textFill>
+            <w14:solidFill>
+              <w14:schemeClr w14:val="bg1"/>
+            </w14:solidFill>
+          </w14:textFill>
+        </w:rPr>
+      </w:pPr>
+      <w:r>
+        <w:rPr>
+          <w:rFonts w:hint="default" w:ascii="Bodoni MT" w:hAnsi="Bodoni MT"/>
+          <w:b/>
+          <w:bCs/>
+          <w:color w:val="FFFFFF" w:themeColor="background1"/>
+          <w:sz w:val="22"/>
+          <w:szCs w:val="22"/>
+          <w:highlight w:val="red"/>
+          <w:u w:val="single"/>
+          <w:lang w:val="en-US"/>
+          <w14:textFill>
+            <w14:solidFill>
+              <w14:schemeClr w14:val="bg1"/>
+            </w14:solidFill>
+          </w14:textFill>
+        </w:rPr>
+        <w:t>Rule of Thumb</w:t>
+      </w:r>
+      <w:r>
+        <w:rPr>
+          <w:rFonts w:hint="default" w:ascii="Bodoni MT" w:hAnsi="Bodoni MT"/>
+          <w:b/>
+          <w:bCs/>
+          <w:color w:val="FFFFFF" w:themeColor="background1"/>
+          <w:sz w:val="22"/>
+          <w:szCs w:val="22"/>
+          <w:highlight w:val="red"/>
+          <w:u w:val="none"/>
+          <w:lang w:val="en-US"/>
+          <w14:textFill>
+            <w14:solidFill>
+              <w14:schemeClr w14:val="bg1"/>
+            </w14:solidFill>
+          </w14:textFill>
+        </w:rPr>
+        <w:t xml:space="preserve">                                                       </w:t>
+      </w:r>
+    </w:p>
+    <w:p>
+      <w:pPr>
+        <w:numPr>
+          <w:ilvl w:val="2"/>
+          <w:numId w:val="1"/>
+        </w:numPr>
+        <w:spacing w:line="360" w:lineRule="auto"/>
+        <w:ind w:left="1260" w:leftChars="0" w:hanging="420" w:firstLineChars="0"/>
+        <w:rPr>
+          <w:rFonts w:hint="default" w:ascii="Bodoni MT" w:hAnsi="Bodoni MT"/>
+          <w:sz w:val="22"/>
+          <w:szCs w:val="22"/>
+          <w:lang w:val="en-US"/>
+        </w:rPr>
+      </w:pPr>
+      <w:r>
+        <w:rPr>
+          <w:rFonts w:hint="default" w:ascii="Bodoni MT" w:hAnsi="Bodoni MT"/>
+          <w:sz w:val="22"/>
+          <w:szCs w:val="22"/>
+          <w:lang w:val="en-US"/>
+        </w:rPr>
+        <w:t>Built-in Jenkins env vars → always use</w:t>
+      </w:r>
+      <w:r>
+        <w:rPr>
+          <w:rFonts w:hint="default" w:ascii="Bodoni MT" w:hAnsi="Bodoni MT"/>
+          <w:b/>
+          <w:bCs/>
+          <w:sz w:val="22"/>
+          <w:szCs w:val="22"/>
+          <w:highlight w:val="yellow"/>
+          <w:lang w:val="en-US"/>
+        </w:rPr>
+        <w:t xml:space="preserve"> env.</w:t>
+      </w:r>
+    </w:p>
+    <w:p>
+      <w:pPr>
+        <w:numPr>
+          <w:ilvl w:val="2"/>
+          <w:numId w:val="1"/>
+        </w:numPr>
+        <w:spacing w:line="360" w:lineRule="auto"/>
+        <w:ind w:left="1260" w:leftChars="0" w:hanging="420" w:firstLineChars="0"/>
+        <w:rPr>
+          <w:rFonts w:hint="default" w:ascii="Bodoni MT" w:hAnsi="Bodoni MT"/>
+          <w:sz w:val="22"/>
+          <w:szCs w:val="22"/>
+          <w:lang w:val="en-US"/>
+        </w:rPr>
+      </w:pPr>
+      <w:r>
+        <w:rPr>
+          <w:rFonts w:hint="default" w:ascii="Bodoni MT" w:hAnsi="Bodoni MT"/>
+          <w:sz w:val="22"/>
+          <w:szCs w:val="22"/>
+          <w:lang w:val="en-US"/>
+        </w:rPr>
+        <w:t>Variables in environment block → use directly in steps</w:t>
+      </w:r>
+    </w:p>
+    <w:p>
+      <w:pPr>
+        <w:numPr>
+          <w:ilvl w:val="2"/>
+          <w:numId w:val="1"/>
+        </w:numPr>
+        <w:spacing w:line="360" w:lineRule="auto"/>
+        <w:ind w:left="1260" w:leftChars="0" w:hanging="420" w:firstLineChars="0"/>
+        <w:rPr>
+          <w:rFonts w:hint="default" w:ascii="Bodoni MT" w:hAnsi="Bodoni MT" w:cs="Bodoni MT"/>
+          <w:sz w:val="22"/>
+          <w:szCs w:val="22"/>
+          <w:lang w:val="en-US"/>
+        </w:rPr>
+      </w:pPr>
+      <w:r>
+        <w:rPr>
+          <w:rFonts w:hint="default" w:ascii="Bodoni MT" w:hAnsi="Bodoni MT"/>
+          <w:sz w:val="22"/>
+          <w:szCs w:val="22"/>
+          <w:lang w:val="en-US"/>
+        </w:rPr>
+        <w:t xml:space="preserve">Local def variables → only inside the block, </w:t>
+      </w:r>
+      <w:r>
+        <w:rPr>
+          <w:rFonts w:hint="default" w:ascii="Bodoni MT" w:hAnsi="Bodoni MT"/>
+          <w:b/>
+          <w:bCs/>
+          <w:sz w:val="22"/>
+          <w:szCs w:val="22"/>
+          <w:highlight w:val="yellow"/>
+          <w:lang w:val="en-US"/>
+        </w:rPr>
+        <w:t xml:space="preserve">without env. </w:t>
+      </w:r>
+    </w:p>
+    <w:p>
+      <w:pPr>
+        <w:numPr>
+          <w:ilvl w:val="2"/>
+          <w:numId w:val="1"/>
+        </w:numPr>
+        <w:spacing w:line="360" w:lineRule="auto"/>
+        <w:ind w:left="1260" w:leftChars="0" w:hanging="420" w:firstLineChars="0"/>
+        <w:rPr>
+          <w:rFonts w:hint="default" w:ascii="Bodoni MT" w:hAnsi="Bodoni MT" w:cs="Bodoni MT"/>
+          <w:sz w:val="22"/>
+          <w:szCs w:val="22"/>
+          <w:highlight w:val="red"/>
+          <w:lang w:val="en-US"/>
+        </w:rPr>
+      </w:pPr>
+      <w:r>
+        <w:rPr>
+          <w:rFonts w:hint="default" w:ascii="Bodoni MT" w:hAnsi="Bodoni MT"/>
+          <w:b/>
+          <w:bCs/>
+          <w:sz w:val="22"/>
+          <w:szCs w:val="22"/>
+          <w:highlight w:val="red"/>
+          <w:lang w:val="en-US"/>
+        </w:rPr>
+        <w:t xml:space="preserve">                                                                </w:t>
+      </w:r>
+    </w:p>
+    <w:p>
+      <w:pPr>
+        <w:numPr>
+          <w:ilvl w:val="1"/>
+          <w:numId w:val="1"/>
+        </w:numPr>
+        <w:spacing w:line="360" w:lineRule="auto"/>
+        <w:ind w:left="840" w:leftChars="0" w:hanging="420" w:firstLineChars="0"/>
+        <w:rPr>
+          <w:rFonts w:hint="default" w:ascii="Bodoni MT" w:hAnsi="Bodoni MT" w:cs="Bodoni MT"/>
+          <w:sz w:val="22"/>
+          <w:szCs w:val="22"/>
+          <w:lang w:val="en-US"/>
+        </w:rPr>
+      </w:pPr>
+      <w:r>
+        <w:rPr>
+          <w:sz w:val="22"/>
+          <w:szCs w:val="22"/>
+        </w:rPr>
+        <w:drawing>
+          <wp:inline distT="0" distB="0" distL="114300" distR="114300">
+            <wp:extent cx="4535170" cy="3608705"/>
+            <wp:effectExtent l="0" t="0" r="11430" b="10795"/>
+            <wp:docPr id="50" name="Picture 9"/>
+            <wp:cNvGraphicFramePr>
+              <a:graphicFrameLocks xmlns:a="http://schemas.openxmlformats.org/drawingml/2006/main" noChangeAspect="1"/>
+            </wp:cNvGraphicFramePr>
+            <a:graphic xmlns:a="http://schemas.openxmlformats.org/drawingml/2006/main">
+              <a:graphicData uri="http://schemas.openxmlformats.org/drawingml/2006/picture">
+                <pic:pic xmlns:pic="http://schemas.openxmlformats.org/drawingml/2006/picture">
+                  <pic:nvPicPr>
+                    <pic:cNvPr id="50" name="Picture 9"/>
+                    <pic:cNvPicPr>
+                      <a:picLocks noChangeAspect="1"/>
+                    </pic:cNvPicPr>
+                  </pic:nvPicPr>
+                  <pic:blipFill>
+                    <a:blip r:embed="rId51"/>
+                    <a:stretch>
+                      <a:fillRect/>
+                    </a:stretch>
+                  </pic:blipFill>
+                  <pic:spPr>
+                    <a:xfrm>
+                      <a:off x="0" y="0"/>
+                      <a:ext cx="4535170" cy="3608705"/>
+                    </a:xfrm>
+                    <a:prstGeom prst="rect">
+                      <a:avLst/>
+                    </a:prstGeom>
+                    <a:noFill/>
+                    <a:ln>
+                      <a:noFill/>
+                    </a:ln>
+                  </pic:spPr>
+                </pic:pic>
+              </a:graphicData>
+            </a:graphic>
+          </wp:inline>
+        </w:drawing>
+      </w:r>
+    </w:p>
+    <w:p>
+      <w:pPr>
+        <w:numPr>
+          <w:ilvl w:val="2"/>
+          <w:numId w:val="1"/>
+        </w:numPr>
+        <w:spacing w:line="360" w:lineRule="auto"/>
+        <w:ind w:left="1260" w:leftChars="0" w:hanging="420" w:firstLineChars="0"/>
+        <w:rPr>
+          <w:rFonts w:hint="default" w:ascii="Bodoni MT" w:hAnsi="Bodoni MT" w:cs="Bodoni MT"/>
+          <w:sz w:val="22"/>
+          <w:szCs w:val="22"/>
+          <w:lang w:val="en-US"/>
+        </w:rPr>
+      </w:pPr>
+      <w:r>
+        <w:rPr>
+          <w:rFonts w:hint="default" w:ascii="Bodoni MT" w:hAnsi="Bodoni MT" w:cs="Bodoni MT"/>
+          <w:sz w:val="22"/>
+          <w:szCs w:val="22"/>
+          <w:lang w:val="en-US"/>
+        </w:rPr>
+        <w:t xml:space="preserve">This is the method provided by that plugin </w:t>
+      </w:r>
+      <w:r>
+        <w:rPr>
+          <w:rFonts w:hint="default" w:ascii="Bodoni MT" w:hAnsi="Bodoni MT" w:cs="Bodoni MT"/>
+          <w:b/>
+          <w:bCs/>
+          <w:sz w:val="22"/>
+          <w:szCs w:val="22"/>
+          <w:lang w:val="en-US"/>
+        </w:rPr>
+        <w:t>Nexus Artifact Uploader</w:t>
+      </w:r>
+      <w:r>
+        <w:rPr>
+          <w:rFonts w:hint="default" w:ascii="Bodoni MT" w:hAnsi="Bodoni MT" w:cs="Bodoni MT"/>
+          <w:b w:val="0"/>
+          <w:bCs w:val="0"/>
+          <w:sz w:val="22"/>
+          <w:szCs w:val="22"/>
+          <w:lang w:val="en-US"/>
+        </w:rPr>
+        <w:t>.</w:t>
+      </w:r>
+    </w:p>
+    <w:p>
+      <w:pPr>
+        <w:numPr>
+          <w:ilvl w:val="1"/>
+          <w:numId w:val="1"/>
+        </w:numPr>
+        <w:spacing w:line="360" w:lineRule="auto"/>
+        <w:ind w:left="840" w:leftChars="0" w:hanging="420" w:firstLineChars="0"/>
+        <w:rPr>
+          <w:rFonts w:hint="default" w:ascii="Bodoni MT" w:hAnsi="Bodoni MT" w:cs="Bodoni MT"/>
+          <w:sz w:val="22"/>
+          <w:szCs w:val="22"/>
+          <w:lang w:val="en-US"/>
+        </w:rPr>
+      </w:pPr>
+      <w:r>
+        <w:drawing>
+          <wp:inline distT="0" distB="0" distL="114300" distR="114300">
+            <wp:extent cx="2959100" cy="1452880"/>
+            <wp:effectExtent l="0" t="0" r="0" b="7620"/>
+            <wp:docPr id="51" name="Picture 10"/>
+            <wp:cNvGraphicFramePr>
+              <a:graphicFrameLocks xmlns:a="http://schemas.openxmlformats.org/drawingml/2006/main" noChangeAspect="1"/>
+            </wp:cNvGraphicFramePr>
+            <a:graphic xmlns:a="http://schemas.openxmlformats.org/drawingml/2006/main">
+              <a:graphicData uri="http://schemas.openxmlformats.org/drawingml/2006/picture">
+                <pic:pic xmlns:pic="http://schemas.openxmlformats.org/drawingml/2006/picture">
+                  <pic:nvPicPr>
+                    <pic:cNvPr id="51" name="Picture 10"/>
+                    <pic:cNvPicPr>
+                      <a:picLocks noChangeAspect="1"/>
+                    </pic:cNvPicPr>
+                  </pic:nvPicPr>
+                  <pic:blipFill>
+                    <a:blip r:embed="rId52"/>
+                    <a:stretch>
+                      <a:fillRect/>
+                    </a:stretch>
+                  </pic:blipFill>
+                  <pic:spPr>
+                    <a:xfrm>
+                      <a:off x="0" y="0"/>
+                      <a:ext cx="2959100" cy="1452880"/>
+                    </a:xfrm>
+                    <a:prstGeom prst="rect">
+                      <a:avLst/>
+                    </a:prstGeom>
+                    <a:noFill/>
+                    <a:ln>
+                      <a:noFill/>
+                    </a:ln>
+                  </pic:spPr>
+                </pic:pic>
+              </a:graphicData>
+            </a:graphic>
+          </wp:inline>
+        </w:drawing>
+      </w:r>
+    </w:p>
+    <w:p>
+      <w:pPr>
+        <w:numPr>
+          <w:ilvl w:val="2"/>
+          <w:numId w:val="1"/>
+        </w:numPr>
+        <w:spacing w:line="360" w:lineRule="auto"/>
+        <w:ind w:left="1260" w:leftChars="0" w:hanging="420" w:firstLineChars="0"/>
+        <w:rPr>
+          <w:rFonts w:hint="default" w:ascii="Bodoni MT" w:hAnsi="Bodoni MT" w:cs="Bodoni MT"/>
+          <w:sz w:val="22"/>
+          <w:szCs w:val="22"/>
+          <w:lang w:val="en-US"/>
+        </w:rPr>
+      </w:pPr>
+      <w:r>
+        <w:rPr>
+          <w:rFonts w:hint="default" w:ascii="Bodoni MT" w:hAnsi="Bodoni MT" w:cs="Bodoni MT"/>
+          <w:sz w:val="22"/>
+          <w:szCs w:val="22"/>
+          <w:lang w:val="en-US"/>
+        </w:rPr>
+        <w:t>After building that pipeline, it was uploaded.</w:t>
+      </w:r>
+    </w:p>
+    <w:p>
+      <w:pPr>
+        <w:numPr>
+          <w:ilvl w:val="0"/>
+          <w:numId w:val="1"/>
+        </w:numPr>
+        <w:spacing w:line="360" w:lineRule="auto"/>
+        <w:ind w:left="420" w:leftChars="0" w:hanging="420" w:firstLineChars="0"/>
+        <w:rPr>
+          <w:rFonts w:hint="default" w:ascii="Bodoni MT" w:hAnsi="Bodoni MT" w:cs="Bodoni MT"/>
+          <w:sz w:val="22"/>
+          <w:szCs w:val="22"/>
+          <w:lang w:val="en-US"/>
+        </w:rPr>
+      </w:pPr>
+      <w:r>
+        <w:rPr>
+          <w:rFonts w:hint="default" w:ascii="Bodoni MT" w:hAnsi="Bodoni MT" w:cs="Bodoni MT"/>
+          <w:b/>
+          <w:bCs/>
+          <w:sz w:val="22"/>
+          <w:szCs w:val="22"/>
+          <w:u w:val="single"/>
+          <w:lang w:val="en-US"/>
+        </w:rPr>
+        <w:t>Notification about success or failure of pipeline</w:t>
+      </w:r>
+      <w:r>
+        <w:rPr>
+          <w:rFonts w:hint="default" w:ascii="Bodoni MT" w:hAnsi="Bodoni MT" w:cs="Bodoni MT"/>
+          <w:sz w:val="22"/>
+          <w:szCs w:val="22"/>
+          <w:lang w:val="en-US"/>
+        </w:rPr>
+        <w:t xml:space="preserve"> </w:t>
+      </w:r>
+    </w:p>
+    <w:p>
+      <w:pPr>
+        <w:numPr>
+          <w:ilvl w:val="1"/>
+          <w:numId w:val="1"/>
+        </w:numPr>
+        <w:spacing w:line="360" w:lineRule="auto"/>
+        <w:ind w:left="840" w:leftChars="0" w:hanging="420" w:firstLineChars="0"/>
+        <w:rPr>
+          <w:rFonts w:hint="default" w:ascii="Bodoni MT" w:hAnsi="Bodoni MT" w:cs="Bodoni MT"/>
+          <w:sz w:val="22"/>
+          <w:szCs w:val="22"/>
+          <w:lang w:val="en-US"/>
+        </w:rPr>
+      </w:pPr>
+      <w:r>
+        <w:rPr>
+          <w:rFonts w:hint="default" w:ascii="Bodoni MT" w:hAnsi="Bodoni MT" w:cs="Bodoni MT"/>
+          <w:sz w:val="22"/>
+          <w:szCs w:val="22"/>
+          <w:lang w:val="en-US"/>
+        </w:rPr>
+        <w:t xml:space="preserve">I am using </w:t>
+      </w:r>
+      <w:r>
+        <w:rPr>
+          <w:rFonts w:hint="default" w:ascii="Bodoni MT" w:hAnsi="Bodoni MT" w:cs="Bodoni MT"/>
+          <w:b/>
+          <w:bCs/>
+          <w:sz w:val="22"/>
+          <w:szCs w:val="22"/>
+          <w:lang w:val="en-US"/>
+        </w:rPr>
+        <w:t>slack notification</w:t>
+      </w:r>
+      <w:r>
+        <w:rPr>
+          <w:rFonts w:hint="default" w:ascii="Bodoni MT" w:hAnsi="Bodoni MT" w:cs="Bodoni MT"/>
+          <w:b w:val="0"/>
+          <w:bCs w:val="0"/>
+          <w:sz w:val="22"/>
+          <w:szCs w:val="22"/>
+          <w:lang w:val="en-US"/>
+        </w:rPr>
+        <w:t xml:space="preserve"> plugin.</w:t>
+      </w:r>
+    </w:p>
+    <w:p>
+      <w:pPr>
+        <w:numPr>
+          <w:ilvl w:val="1"/>
+          <w:numId w:val="1"/>
+        </w:numPr>
+        <w:spacing w:line="360" w:lineRule="auto"/>
+        <w:ind w:left="840" w:leftChars="0" w:hanging="420" w:firstLineChars="0"/>
+        <w:rPr>
+          <w:rFonts w:hint="default" w:ascii="Bodoni MT" w:hAnsi="Bodoni MT" w:cs="Bodoni MT"/>
+          <w:sz w:val="22"/>
+          <w:szCs w:val="22"/>
+          <w:lang w:val="en-US"/>
+        </w:rPr>
+      </w:pPr>
+      <w:r>
+        <w:rPr>
+          <w:rFonts w:hint="default" w:ascii="Bodoni MT" w:hAnsi="Bodoni MT" w:cs="Bodoni MT"/>
+          <w:b w:val="0"/>
+          <w:bCs w:val="0"/>
+          <w:sz w:val="22"/>
+          <w:szCs w:val="22"/>
+          <w:lang w:val="en-US"/>
+        </w:rPr>
+        <w:t>First you need to create one slack account(if not there).</w:t>
+      </w:r>
+    </w:p>
+    <w:p>
+      <w:pPr>
+        <w:numPr>
+          <w:ilvl w:val="1"/>
+          <w:numId w:val="1"/>
+        </w:numPr>
+        <w:spacing w:line="360" w:lineRule="auto"/>
+        <w:ind w:left="840" w:leftChars="0" w:hanging="420" w:firstLineChars="0"/>
+        <w:rPr>
+          <w:rFonts w:hint="default" w:ascii="Bodoni MT" w:hAnsi="Bodoni MT" w:cs="Bodoni MT"/>
+          <w:sz w:val="22"/>
+          <w:szCs w:val="22"/>
+          <w:lang w:val="en-US"/>
+        </w:rPr>
+      </w:pPr>
+      <w:r>
+        <w:rPr>
+          <w:rFonts w:hint="default" w:ascii="Bodoni MT" w:hAnsi="Bodoni MT" w:cs="Bodoni MT"/>
+          <w:b w:val="0"/>
+          <w:bCs w:val="0"/>
+          <w:sz w:val="22"/>
+          <w:szCs w:val="22"/>
+          <w:lang w:val="en-US"/>
+        </w:rPr>
+        <w:t xml:space="preserve">I created one channel </w:t>
+      </w:r>
+      <w:r>
+        <w:rPr>
+          <w:rFonts w:hint="default" w:ascii="Bodoni MT" w:hAnsi="Bodoni MT" w:cs="Bodoni MT"/>
+          <w:b/>
+          <w:bCs/>
+          <w:sz w:val="22"/>
+          <w:szCs w:val="22"/>
+          <w:lang w:val="en-US"/>
+        </w:rPr>
+        <w:t>devopscicd</w:t>
+      </w:r>
+      <w:r>
+        <w:rPr>
+          <w:rFonts w:hint="default" w:ascii="Bodoni MT" w:hAnsi="Bodoni MT" w:cs="Bodoni MT"/>
+          <w:b w:val="0"/>
+          <w:bCs w:val="0"/>
+          <w:sz w:val="22"/>
+          <w:szCs w:val="22"/>
+          <w:lang w:val="en-US"/>
+        </w:rPr>
+        <w:t xml:space="preserve"> and added the app to that channel </w:t>
+      </w:r>
+      <w:r>
+        <w:rPr>
+          <w:rFonts w:hint="default" w:ascii="Bodoni MT" w:hAnsi="Bodoni MT" w:cs="Bodoni MT"/>
+          <w:b/>
+          <w:bCs/>
+          <w:sz w:val="22"/>
+          <w:szCs w:val="22"/>
+          <w:lang w:val="en-US"/>
+        </w:rPr>
+        <w:t>Jenkins CI</w:t>
+      </w:r>
+      <w:r>
+        <w:rPr>
+          <w:rFonts w:hint="default" w:ascii="Bodoni MT" w:hAnsi="Bodoni MT" w:cs="Bodoni MT"/>
+          <w:b w:val="0"/>
+          <w:bCs w:val="0"/>
+          <w:sz w:val="22"/>
+          <w:szCs w:val="22"/>
+          <w:lang w:val="en-US"/>
+        </w:rPr>
+        <w:t>. (it’s a slack app)</w:t>
+      </w:r>
+    </w:p>
+    <w:p>
+      <w:pPr>
+        <w:numPr>
+          <w:ilvl w:val="1"/>
+          <w:numId w:val="1"/>
+        </w:numPr>
+        <w:spacing w:line="360" w:lineRule="auto"/>
+        <w:ind w:left="840" w:leftChars="0" w:hanging="420" w:firstLineChars="0"/>
+        <w:rPr>
+          <w:rFonts w:hint="default" w:ascii="Bodoni MT" w:hAnsi="Bodoni MT" w:cs="Bodoni MT"/>
+          <w:sz w:val="22"/>
+          <w:szCs w:val="22"/>
+          <w:lang w:val="en-US"/>
+        </w:rPr>
+      </w:pPr>
+      <w:r>
+        <w:rPr>
+          <w:rFonts w:hint="default" w:ascii="Bodoni MT" w:hAnsi="Bodoni MT" w:cs="Bodoni MT"/>
+          <w:b w:val="0"/>
+          <w:bCs w:val="0"/>
+          <w:sz w:val="22"/>
+          <w:szCs w:val="22"/>
+          <w:lang w:val="en-US"/>
+        </w:rPr>
+        <w:t xml:space="preserve">After adding that app, scroll down in that instruction page and copy the </w:t>
+      </w:r>
+      <w:r>
+        <w:rPr>
+          <w:rFonts w:hint="default" w:ascii="Bodoni MT" w:hAnsi="Bodoni MT" w:cs="Bodoni MT"/>
+          <w:b/>
+          <w:bCs/>
+          <w:sz w:val="22"/>
+          <w:szCs w:val="22"/>
+          <w:lang w:val="en-US"/>
+        </w:rPr>
+        <w:t>token</w:t>
+      </w:r>
+      <w:r>
+        <w:rPr>
+          <w:rFonts w:hint="default" w:ascii="Bodoni MT" w:hAnsi="Bodoni MT" w:cs="Bodoni MT"/>
+          <w:b w:val="0"/>
+          <w:bCs w:val="0"/>
+          <w:sz w:val="22"/>
+          <w:szCs w:val="22"/>
+          <w:lang w:val="en-US"/>
+        </w:rPr>
+        <w:t>.</w:t>
+      </w:r>
+    </w:p>
+    <w:p>
+      <w:pPr>
+        <w:numPr>
+          <w:ilvl w:val="1"/>
+          <w:numId w:val="1"/>
+        </w:numPr>
+        <w:spacing w:line="360" w:lineRule="auto"/>
+        <w:ind w:left="840" w:leftChars="0" w:hanging="420" w:firstLineChars="0"/>
+        <w:rPr>
+          <w:rFonts w:hint="default" w:ascii="Bodoni MT" w:hAnsi="Bodoni MT" w:cs="Bodoni MT"/>
+          <w:sz w:val="22"/>
+          <w:szCs w:val="22"/>
+          <w:lang w:val="en-US"/>
+        </w:rPr>
+      </w:pPr>
+      <w:r>
+        <w:drawing>
+          <wp:inline distT="0" distB="0" distL="114300" distR="114300">
+            <wp:extent cx="2207895" cy="2276475"/>
+            <wp:effectExtent l="0" t="0" r="1905" b="9525"/>
+            <wp:docPr id="52" name="Picture 11"/>
+            <wp:cNvGraphicFramePr>
+              <a:graphicFrameLocks xmlns:a="http://schemas.openxmlformats.org/drawingml/2006/main" noChangeAspect="1"/>
+            </wp:cNvGraphicFramePr>
+            <a:graphic xmlns:a="http://schemas.openxmlformats.org/drawingml/2006/main">
+              <a:graphicData uri="http://schemas.openxmlformats.org/drawingml/2006/picture">
+                <pic:pic xmlns:pic="http://schemas.openxmlformats.org/drawingml/2006/picture">
+                  <pic:nvPicPr>
+                    <pic:cNvPr id="52" name="Picture 11"/>
+                    <pic:cNvPicPr>
+                      <a:picLocks noChangeAspect="1"/>
+                    </pic:cNvPicPr>
+                  </pic:nvPicPr>
+                  <pic:blipFill>
+                    <a:blip r:embed="rId53"/>
+                    <a:stretch>
+                      <a:fillRect/>
+                    </a:stretch>
+                  </pic:blipFill>
+                  <pic:spPr>
+                    <a:xfrm>
+                      <a:off x="0" y="0"/>
+                      <a:ext cx="2207895" cy="2276475"/>
+                    </a:xfrm>
+                    <a:prstGeom prst="rect">
+                      <a:avLst/>
+                    </a:prstGeom>
+                    <a:noFill/>
+                    <a:ln>
+                      <a:noFill/>
+                    </a:ln>
+                  </pic:spPr>
+                </pic:pic>
+              </a:graphicData>
+            </a:graphic>
+          </wp:inline>
+        </w:drawing>
+      </w:r>
+      <w:r>
+        <w:rPr>
+          <w:rFonts w:hint="default"/>
+          <w:lang w:val="en-US"/>
+        </w:rPr>
+        <w:t xml:space="preserve"> </w:t>
+      </w:r>
+    </w:p>
+    <w:p>
+      <w:pPr>
+        <w:numPr>
+          <w:ilvl w:val="2"/>
+          <w:numId w:val="1"/>
+        </w:numPr>
+        <w:spacing w:line="360" w:lineRule="auto"/>
+        <w:ind w:left="1260" w:leftChars="0" w:hanging="420" w:firstLineChars="0"/>
+        <w:rPr>
+          <w:rFonts w:hint="default" w:ascii="Bodoni MT" w:hAnsi="Bodoni MT" w:cs="Bodoni MT"/>
+          <w:sz w:val="22"/>
+          <w:szCs w:val="22"/>
+          <w:lang w:val="en-US"/>
+        </w:rPr>
+      </w:pPr>
+      <w:r>
+        <w:rPr>
+          <w:rFonts w:hint="default" w:ascii="Bodoni MT" w:hAnsi="Bodoni MT"/>
+          <w:b/>
+          <w:bCs/>
+          <w:sz w:val="22"/>
+          <w:szCs w:val="22"/>
+          <w:lang w:val="en-US"/>
+        </w:rPr>
+        <w:t>slacktoken</w:t>
+      </w:r>
+      <w:r>
+        <w:rPr>
+          <w:rFonts w:hint="default" w:ascii="Bodoni MT" w:hAnsi="Bodoni MT"/>
+          <w:sz w:val="22"/>
+          <w:szCs w:val="22"/>
+          <w:lang w:val="en-US"/>
+        </w:rPr>
+        <w:t>: you have to add that with that copied token in the previous step</w:t>
+      </w:r>
+    </w:p>
+    <w:p>
+      <w:pPr>
+        <w:numPr>
+          <w:ilvl w:val="2"/>
+          <w:numId w:val="1"/>
+        </w:numPr>
+        <w:spacing w:line="360" w:lineRule="auto"/>
+        <w:ind w:left="1260" w:leftChars="0" w:hanging="420" w:firstLineChars="0"/>
+        <w:rPr>
+          <w:rFonts w:hint="default" w:ascii="Bodoni MT" w:hAnsi="Bodoni MT" w:cs="Bodoni MT"/>
+          <w:sz w:val="22"/>
+          <w:szCs w:val="22"/>
+          <w:lang w:val="en-US"/>
+        </w:rPr>
+      </w:pPr>
+      <w:r>
+        <w:rPr>
+          <w:rFonts w:hint="default" w:ascii="Bodoni MT" w:hAnsi="Bodoni MT" w:cs="Bodoni MT"/>
+          <w:sz w:val="22"/>
+          <w:szCs w:val="22"/>
+          <w:lang w:val="en-US"/>
+        </w:rPr>
+        <w:t xml:space="preserve">Add these things in the </w:t>
+      </w:r>
+      <w:r>
+        <w:rPr>
+          <w:rFonts w:hint="default" w:ascii="Bodoni MT" w:hAnsi="Bodoni MT" w:cs="Bodoni MT"/>
+          <w:b/>
+          <w:bCs/>
+          <w:sz w:val="22"/>
+          <w:szCs w:val="22"/>
+          <w:lang w:val="en-US"/>
+        </w:rPr>
+        <w:t>system</w:t>
+      </w:r>
+      <w:r>
+        <w:rPr>
+          <w:rFonts w:hint="default" w:ascii="Bodoni MT" w:hAnsi="Bodoni MT" w:cs="Bodoni MT"/>
+          <w:b w:val="0"/>
+          <w:bCs w:val="0"/>
+          <w:sz w:val="22"/>
+          <w:szCs w:val="22"/>
+          <w:lang w:val="en-US"/>
+        </w:rPr>
+        <w:t xml:space="preserve"> page of Jenkins.</w:t>
+      </w:r>
+    </w:p>
+    <w:p>
+      <w:pPr>
+        <w:numPr>
+          <w:ilvl w:val="1"/>
+          <w:numId w:val="1"/>
+        </w:numPr>
+        <w:spacing w:line="360" w:lineRule="auto"/>
+        <w:ind w:left="840" w:leftChars="0" w:hanging="420" w:firstLineChars="0"/>
+        <w:rPr>
+          <w:rFonts w:hint="default" w:ascii="Bodoni MT" w:hAnsi="Bodoni MT" w:cs="Bodoni MT"/>
+          <w:sz w:val="22"/>
+          <w:szCs w:val="22"/>
+          <w:lang w:val="en-US"/>
+        </w:rPr>
+      </w:pPr>
+      <w:r>
+        <w:drawing>
+          <wp:inline distT="0" distB="0" distL="114300" distR="114300">
+            <wp:extent cx="1518285" cy="964565"/>
+            <wp:effectExtent l="0" t="0" r="5715" b="635"/>
+            <wp:docPr id="53" name="Picture 12"/>
+            <wp:cNvGraphicFramePr>
+              <a:graphicFrameLocks xmlns:a="http://schemas.openxmlformats.org/drawingml/2006/main" noChangeAspect="1"/>
+            </wp:cNvGraphicFramePr>
+            <a:graphic xmlns:a="http://schemas.openxmlformats.org/drawingml/2006/main">
+              <a:graphicData uri="http://schemas.openxmlformats.org/drawingml/2006/picture">
+                <pic:pic xmlns:pic="http://schemas.openxmlformats.org/drawingml/2006/picture">
+                  <pic:nvPicPr>
+                    <pic:cNvPr id="53" name="Picture 12"/>
+                    <pic:cNvPicPr>
+                      <a:picLocks noChangeAspect="1"/>
+                    </pic:cNvPicPr>
+                  </pic:nvPicPr>
+                  <pic:blipFill>
+                    <a:blip r:embed="rId54"/>
+                    <a:stretch>
+                      <a:fillRect/>
+                    </a:stretch>
+                  </pic:blipFill>
+                  <pic:spPr>
+                    <a:xfrm>
+                      <a:off x="0" y="0"/>
+                      <a:ext cx="1518285" cy="964565"/>
+                    </a:xfrm>
+                    <a:prstGeom prst="rect">
+                      <a:avLst/>
+                    </a:prstGeom>
+                    <a:noFill/>
+                    <a:ln>
+                      <a:noFill/>
+                    </a:ln>
+                  </pic:spPr>
+                </pic:pic>
+              </a:graphicData>
+            </a:graphic>
+          </wp:inline>
+        </w:drawing>
+      </w:r>
       <w:bookmarkStart w:id="0" w:name="_GoBack"/>
       <w:bookmarkEnd w:id="0"/>
-      <w:r>
-        <w:rPr>
-          <w:rFonts w:hint="default" w:ascii="Bodoni MT" w:hAnsi="Bodoni MT" w:cs="Bodoni MT"/>
-          <w:b w:val="0"/>
-          <w:bCs w:val="0"/>
-          <w:sz w:val="22"/>
-          <w:szCs w:val="22"/>
-          <w:lang w:val="en-IN"/>
-        </w:rPr>
-        <w:t xml:space="preserve">  </w:t>
+    </w:p>
+    <w:p>
+      <w:pPr>
+        <w:numPr>
+          <w:ilvl w:val="2"/>
+          <w:numId w:val="1"/>
+        </w:numPr>
+        <w:spacing w:line="360" w:lineRule="auto"/>
+        <w:ind w:left="1260" w:leftChars="0" w:hanging="420" w:firstLineChars="0"/>
+        <w:rPr>
+          <w:rFonts w:hint="default" w:ascii="Bodoni MT" w:hAnsi="Bodoni MT" w:cs="Bodoni MT"/>
+          <w:sz w:val="22"/>
+          <w:szCs w:val="22"/>
+          <w:lang w:val="en-US"/>
+        </w:rPr>
+      </w:pPr>
+      <w:r>
+        <w:rPr>
+          <w:rFonts w:hint="default" w:ascii="Bodoni MT" w:hAnsi="Bodoni MT" w:cs="Bodoni MT"/>
+          <w:sz w:val="22"/>
+          <w:szCs w:val="22"/>
+          <w:lang w:val="en-US"/>
+        </w:rPr>
+        <w:t>Defined this function at the top of the pipeline code.</w:t>
+      </w:r>
+    </w:p>
+    <w:p>
+      <w:pPr>
+        <w:numPr>
+          <w:ilvl w:val="2"/>
+          <w:numId w:val="1"/>
+        </w:numPr>
+        <w:spacing w:line="360" w:lineRule="auto"/>
+        <w:ind w:left="1260" w:leftChars="0" w:hanging="420" w:firstLineChars="0"/>
+        <w:rPr>
+          <w:rFonts w:hint="default" w:ascii="Bodoni MT" w:hAnsi="Bodoni MT" w:cs="Bodoni MT"/>
+          <w:sz w:val="22"/>
+          <w:szCs w:val="22"/>
+          <w:lang w:val="en-US"/>
+        </w:rPr>
+      </w:pPr>
+      <w:r>
+        <w:rPr>
+          <w:rFonts w:hint="default" w:ascii="Bodoni MT" w:hAnsi="Bodoni MT" w:cs="Bodoni MT"/>
+          <w:sz w:val="22"/>
+          <w:szCs w:val="22"/>
+          <w:lang w:val="en-US"/>
+        </w:rPr>
+        <w:t>It’ll set the text color based on the Pipeline status.</w:t>
+      </w:r>
+    </w:p>
+    <w:p>
+      <w:pPr>
+        <w:numPr>
+          <w:ilvl w:val="2"/>
+          <w:numId w:val="1"/>
+        </w:numPr>
+        <w:spacing w:line="360" w:lineRule="auto"/>
+        <w:ind w:left="1260" w:leftChars="0" w:hanging="420" w:firstLineChars="0"/>
+        <w:rPr>
+          <w:rFonts w:hint="default" w:ascii="Bodoni MT" w:hAnsi="Bodoni MT" w:cs="Bodoni MT"/>
+          <w:sz w:val="22"/>
+          <w:szCs w:val="22"/>
+          <w:lang w:val="en-US"/>
+        </w:rPr>
+      </w:pPr>
+      <w:r>
+        <w:rPr>
+          <w:rFonts w:hint="default" w:ascii="Bodoni MT" w:hAnsi="Bodoni MT" w:cs="Bodoni MT"/>
+          <w:sz w:val="22"/>
+          <w:szCs w:val="22"/>
+          <w:lang w:val="en-US"/>
+        </w:rPr>
+        <w:t xml:space="preserve">Those keys i.e. </w:t>
+      </w:r>
+      <w:r>
+        <w:rPr>
+          <w:rFonts w:hint="default" w:ascii="Bodoni MT" w:hAnsi="Bodoni MT" w:cs="Bodoni MT"/>
+          <w:b/>
+          <w:bCs/>
+          <w:sz w:val="22"/>
+          <w:szCs w:val="22"/>
+          <w:lang w:val="en-US"/>
+        </w:rPr>
+        <w:t>SUCCESS, FAILURE, UNSTABLE</w:t>
+      </w:r>
+      <w:r>
+        <w:rPr>
+          <w:rFonts w:hint="default" w:ascii="Bodoni MT" w:hAnsi="Bodoni MT" w:cs="Bodoni MT"/>
+          <w:b w:val="0"/>
+          <w:bCs w:val="0"/>
+          <w:sz w:val="22"/>
+          <w:szCs w:val="22"/>
+          <w:lang w:val="en-US"/>
+        </w:rPr>
+        <w:t xml:space="preserve"> will be gotten by </w:t>
+      </w:r>
+      <w:r>
+        <w:rPr>
+          <w:rFonts w:hint="default" w:ascii="Bodoni MT" w:hAnsi="Bodoni MT" w:cs="Bodoni MT"/>
+          <w:b/>
+          <w:bCs/>
+          <w:color w:val="0070C0"/>
+          <w:sz w:val="22"/>
+          <w:szCs w:val="22"/>
+          <w:lang w:val="en-US"/>
+        </w:rPr>
+        <w:t>currentBuild.currentResult</w:t>
+      </w:r>
+      <w:r>
+        <w:rPr>
+          <w:rFonts w:hint="default" w:ascii="Bodoni MT" w:hAnsi="Bodoni MT" w:cs="Bodoni MT"/>
+          <w:b w:val="0"/>
+          <w:bCs w:val="0"/>
+          <w:sz w:val="22"/>
+          <w:szCs w:val="22"/>
+          <w:lang w:val="en-US"/>
+        </w:rPr>
+        <w:t xml:space="preserve"> .</w:t>
+      </w:r>
+    </w:p>
+    <w:p>
+      <w:pPr>
+        <w:numPr>
+          <w:ilvl w:val="1"/>
+          <w:numId w:val="1"/>
+        </w:numPr>
+        <w:spacing w:line="360" w:lineRule="auto"/>
+        <w:ind w:left="840" w:leftChars="0" w:hanging="420" w:firstLineChars="0"/>
+        <w:rPr>
+          <w:rFonts w:hint="default" w:ascii="Bodoni MT" w:hAnsi="Bodoni MT" w:cs="Bodoni MT"/>
+          <w:sz w:val="22"/>
+          <w:szCs w:val="22"/>
+          <w:lang w:val="en-US"/>
+        </w:rPr>
+      </w:pPr>
+      <w:r>
+        <w:drawing>
+          <wp:inline distT="0" distB="0" distL="114300" distR="114300">
+            <wp:extent cx="5875655" cy="2755900"/>
+            <wp:effectExtent l="0" t="0" r="4445" b="0"/>
+            <wp:docPr id="54" name="Picture 13"/>
+            <wp:cNvGraphicFramePr>
+              <a:graphicFrameLocks xmlns:a="http://schemas.openxmlformats.org/drawingml/2006/main" noChangeAspect="1"/>
+            </wp:cNvGraphicFramePr>
+            <a:graphic xmlns:a="http://schemas.openxmlformats.org/drawingml/2006/main">
+              <a:graphicData uri="http://schemas.openxmlformats.org/drawingml/2006/picture">
+                <pic:pic xmlns:pic="http://schemas.openxmlformats.org/drawingml/2006/picture">
+                  <pic:nvPicPr>
+                    <pic:cNvPr id="54" name="Picture 13"/>
+                    <pic:cNvPicPr>
+                      <a:picLocks noChangeAspect="1"/>
+                    </pic:cNvPicPr>
+                  </pic:nvPicPr>
+                  <pic:blipFill>
+                    <a:blip r:embed="rId55"/>
+                    <a:stretch>
+                      <a:fillRect/>
+                    </a:stretch>
+                  </pic:blipFill>
+                  <pic:spPr>
+                    <a:xfrm>
+                      <a:off x="0" y="0"/>
+                      <a:ext cx="5875655" cy="2755900"/>
+                    </a:xfrm>
+                    <a:prstGeom prst="rect">
+                      <a:avLst/>
+                    </a:prstGeom>
+                    <a:noFill/>
+                    <a:ln>
+                      <a:noFill/>
+                    </a:ln>
+                  </pic:spPr>
+                </pic:pic>
+              </a:graphicData>
+            </a:graphic>
+          </wp:inline>
+        </w:drawing>
+      </w:r>
+    </w:p>
+    <w:p>
+      <w:pPr>
+        <w:numPr>
+          <w:ilvl w:val="2"/>
+          <w:numId w:val="1"/>
+        </w:numPr>
+        <w:spacing w:line="360" w:lineRule="auto"/>
+        <w:ind w:left="1260" w:leftChars="0" w:hanging="420" w:firstLineChars="0"/>
+        <w:rPr>
+          <w:rFonts w:hint="default" w:ascii="Bodoni MT" w:hAnsi="Bodoni MT" w:cs="Bodoni MT"/>
+          <w:sz w:val="22"/>
+          <w:szCs w:val="22"/>
+          <w:lang w:val="en-US"/>
+        </w:rPr>
+      </w:pPr>
+      <w:r>
+        <w:rPr>
+          <w:rFonts w:hint="default" w:ascii="Bodoni MT" w:hAnsi="Bodoni MT" w:cs="Bodoni MT"/>
+          <w:b/>
+          <w:bCs/>
+          <w:i w:val="0"/>
+          <w:iCs w:val="0"/>
+          <w:color w:val="1F4E79" w:themeColor="accent1" w:themeShade="80"/>
+          <w:sz w:val="22"/>
+          <w:szCs w:val="22"/>
+          <w:highlight w:val="yellow"/>
+          <w:lang w:val="en-US"/>
+        </w:rPr>
+        <w:t>Remember:</w:t>
+      </w:r>
+      <w:r>
+        <w:rPr>
+          <w:rFonts w:hint="default" w:ascii="Bodoni MT" w:hAnsi="Bodoni MT" w:cs="Bodoni MT"/>
+          <w:sz w:val="22"/>
+          <w:szCs w:val="22"/>
+          <w:highlight w:val="yellow"/>
+          <w:lang w:val="en-US"/>
+        </w:rPr>
+        <w:t xml:space="preserve"> </w:t>
+      </w:r>
+      <w:r>
+        <w:rPr>
+          <w:rFonts w:hint="default" w:ascii="Bodoni MT" w:hAnsi="Bodoni MT" w:cs="Bodoni MT"/>
+          <w:b/>
+          <w:bCs/>
+          <w:sz w:val="22"/>
+          <w:szCs w:val="22"/>
+          <w:highlight w:val="yellow"/>
+          <w:lang w:val="en-US"/>
+        </w:rPr>
+        <w:t>post</w:t>
+      </w:r>
+      <w:r>
+        <w:rPr>
+          <w:rFonts w:hint="default" w:ascii="Bodoni MT" w:hAnsi="Bodoni MT" w:cs="Bodoni MT"/>
+          <w:b w:val="0"/>
+          <w:bCs w:val="0"/>
+          <w:sz w:val="22"/>
+          <w:szCs w:val="22"/>
+          <w:highlight w:val="yellow"/>
+          <w:lang w:val="en-US"/>
+        </w:rPr>
+        <w:t xml:space="preserve"> block should be written outside the </w:t>
+      </w:r>
+      <w:r>
+        <w:rPr>
+          <w:rFonts w:hint="default" w:ascii="Bodoni MT" w:hAnsi="Bodoni MT" w:cs="Bodoni MT"/>
+          <w:b/>
+          <w:bCs/>
+          <w:sz w:val="22"/>
+          <w:szCs w:val="22"/>
+          <w:highlight w:val="yellow"/>
+          <w:lang w:val="en-US"/>
+        </w:rPr>
+        <w:t>stages</w:t>
+      </w:r>
+      <w:r>
+        <w:rPr>
+          <w:rFonts w:hint="default" w:ascii="Bodoni MT" w:hAnsi="Bodoni MT" w:cs="Bodoni MT"/>
+          <w:b w:val="0"/>
+          <w:bCs w:val="0"/>
+          <w:sz w:val="22"/>
+          <w:szCs w:val="22"/>
+          <w:highlight w:val="yellow"/>
+          <w:lang w:val="en-US"/>
+        </w:rPr>
+        <w:t xml:space="preserve"> block otherwise the pipeline will fail even before running.</w:t>
+      </w:r>
+      <w:r>
+        <w:rPr>
+          <w:rFonts w:hint="default" w:ascii="Bodoni MT" w:hAnsi="Bodoni MT" w:cs="Bodoni MT"/>
+          <w:b w:val="0"/>
+          <w:bCs w:val="0"/>
+          <w:sz w:val="22"/>
+          <w:szCs w:val="22"/>
+          <w:lang w:val="en-US"/>
+        </w:rPr>
+        <w:t xml:space="preserve"> </w:t>
+      </w:r>
+    </w:p>
+    <w:p>
+      <w:pPr>
+        <w:numPr>
+          <w:ilvl w:val="1"/>
+          <w:numId w:val="1"/>
+        </w:numPr>
+        <w:spacing w:line="360" w:lineRule="auto"/>
+        <w:ind w:left="840" w:leftChars="0" w:hanging="420" w:firstLineChars="0"/>
+        <w:rPr>
+          <w:rFonts w:hint="default" w:ascii="Bodoni MT" w:hAnsi="Bodoni MT" w:cs="Bodoni MT"/>
+          <w:sz w:val="22"/>
+          <w:szCs w:val="22"/>
+          <w:lang w:val="en-US"/>
+        </w:rPr>
+      </w:pPr>
+      <w:r>
+        <w:drawing>
+          <wp:inline distT="0" distB="0" distL="114300" distR="114300">
+            <wp:extent cx="5271135" cy="1363345"/>
+            <wp:effectExtent l="0" t="0" r="12065" b="8255"/>
+            <wp:docPr id="55" name="Picture 14"/>
+            <wp:cNvGraphicFramePr>
+              <a:graphicFrameLocks xmlns:a="http://schemas.openxmlformats.org/drawingml/2006/main" noChangeAspect="1"/>
+            </wp:cNvGraphicFramePr>
+            <a:graphic xmlns:a="http://schemas.openxmlformats.org/drawingml/2006/main">
+              <a:graphicData uri="http://schemas.openxmlformats.org/drawingml/2006/picture">
+                <pic:pic xmlns:pic="http://schemas.openxmlformats.org/drawingml/2006/picture">
+                  <pic:nvPicPr>
+                    <pic:cNvPr id="55" name="Picture 14"/>
+                    <pic:cNvPicPr>
+                      <a:picLocks noChangeAspect="1"/>
+                    </pic:cNvPicPr>
+                  </pic:nvPicPr>
+                  <pic:blipFill>
+                    <a:blip r:embed="rId56"/>
+                    <a:stretch>
+                      <a:fillRect/>
+                    </a:stretch>
+                  </pic:blipFill>
+                  <pic:spPr>
+                    <a:xfrm>
+                      <a:off x="0" y="0"/>
+                      <a:ext cx="5271135" cy="1363345"/>
+                    </a:xfrm>
+                    <a:prstGeom prst="rect">
+                      <a:avLst/>
+                    </a:prstGeom>
+                    <a:noFill/>
+                    <a:ln>
+                      <a:noFill/>
+                    </a:ln>
+                  </pic:spPr>
+                </pic:pic>
+              </a:graphicData>
+            </a:graphic>
+          </wp:inline>
+        </w:drawing>
+      </w:r>
+    </w:p>
+    <w:p>
+      <w:pPr>
+        <w:numPr>
+          <w:ilvl w:val="2"/>
+          <w:numId w:val="1"/>
+        </w:numPr>
+        <w:spacing w:line="360" w:lineRule="auto"/>
+        <w:ind w:left="1260" w:leftChars="0" w:hanging="420" w:firstLineChars="0"/>
+        <w:rPr>
+          <w:rFonts w:hint="default" w:ascii="Bodoni MT" w:hAnsi="Bodoni MT" w:cs="Bodoni MT"/>
+          <w:sz w:val="22"/>
+          <w:szCs w:val="22"/>
+          <w:lang w:val="en-US"/>
+        </w:rPr>
+      </w:pPr>
+      <w:r>
+        <w:rPr>
+          <w:rFonts w:hint="default" w:ascii="Bodoni MT" w:hAnsi="Bodoni MT" w:cs="Bodoni MT"/>
+          <w:sz w:val="22"/>
+          <w:szCs w:val="22"/>
+          <w:lang w:val="en-US"/>
+        </w:rPr>
+        <w:t xml:space="preserve">Here for success </w:t>
+      </w:r>
+      <w:r>
+        <w:rPr>
+          <w:rFonts w:hint="default" w:ascii="Bodoni MT" w:hAnsi="Bodoni MT" w:cs="Bodoni MT"/>
+          <w:b/>
+          <w:bCs/>
+          <w:color w:val="548235" w:themeColor="accent6" w:themeShade="BF"/>
+          <w:sz w:val="22"/>
+          <w:szCs w:val="22"/>
+          <w:lang w:val="en-US"/>
+        </w:rPr>
+        <w:t>green</w:t>
+      </w:r>
+      <w:r>
+        <w:rPr>
+          <w:rFonts w:hint="default" w:ascii="Bodoni MT" w:hAnsi="Bodoni MT" w:cs="Bodoni MT"/>
+          <w:b w:val="0"/>
+          <w:bCs w:val="0"/>
+          <w:color w:val="548235" w:themeColor="accent6" w:themeShade="BF"/>
+          <w:sz w:val="22"/>
+          <w:szCs w:val="22"/>
+          <w:lang w:val="en-US"/>
+        </w:rPr>
+        <w:t xml:space="preserve"> </w:t>
+      </w:r>
+      <w:r>
+        <w:rPr>
+          <w:rFonts w:hint="default" w:ascii="Bodoni MT" w:hAnsi="Bodoni MT" w:cs="Bodoni MT"/>
+          <w:b w:val="0"/>
+          <w:bCs w:val="0"/>
+          <w:sz w:val="22"/>
+          <w:szCs w:val="22"/>
+          <w:lang w:val="en-US"/>
+        </w:rPr>
+        <w:t xml:space="preserve">and for failure </w:t>
+      </w:r>
+      <w:r>
+        <w:rPr>
+          <w:rFonts w:hint="default" w:ascii="Bodoni MT" w:hAnsi="Bodoni MT" w:cs="Bodoni MT"/>
+          <w:b/>
+          <w:bCs/>
+          <w:color w:val="FF0000"/>
+          <w:sz w:val="22"/>
+          <w:szCs w:val="22"/>
+          <w:lang w:val="en-US"/>
+        </w:rPr>
+        <w:t>red</w:t>
+      </w:r>
+      <w:r>
+        <w:rPr>
+          <w:rFonts w:hint="default" w:ascii="Bodoni MT" w:hAnsi="Bodoni MT" w:cs="Bodoni MT"/>
+          <w:b w:val="0"/>
+          <w:bCs w:val="0"/>
+          <w:color w:val="FF0000"/>
+          <w:sz w:val="22"/>
+          <w:szCs w:val="22"/>
+          <w:lang w:val="en-US"/>
+        </w:rPr>
+        <w:t xml:space="preserve"> </w:t>
+      </w:r>
+      <w:r>
+        <w:rPr>
+          <w:rFonts w:hint="default" w:ascii="Bodoni MT" w:hAnsi="Bodoni MT" w:cs="Bodoni MT"/>
+          <w:b w:val="0"/>
+          <w:bCs w:val="0"/>
+          <w:sz w:val="22"/>
+          <w:szCs w:val="22"/>
+          <w:lang w:val="en-US"/>
+        </w:rPr>
+        <w:t>color came in slack.</w:t>
       </w:r>
     </w:p>
     <w:p>
@@ -14674,6 +17435,15 @@
           <w:lang w:val="en-US"/>
         </w:rPr>
       </w:pPr>
+      <w:r>
+        <w:rPr>
+          <w:rFonts w:hint="default" w:ascii="Bodoni MT" w:hAnsi="Bodoni MT" w:cs="Bodoni MT"/>
+          <w:sz w:val="22"/>
+          <w:szCs w:val="22"/>
+          <w:lang w:val="en-IN"/>
+        </w:rPr>
+        <w:t>D</w:t>
+      </w:r>
     </w:p>
     <w:p>
       <w:pPr>
@@ -14690,6 +17460,15 @@
           <w:lang w:val="en-US"/>
         </w:rPr>
       </w:pPr>
+      <w:r>
+        <w:rPr>
+          <w:rFonts w:hint="default" w:ascii="Bodoni MT" w:hAnsi="Bodoni MT" w:cs="Bodoni MT"/>
+          <w:sz w:val="22"/>
+          <w:szCs w:val="22"/>
+          <w:lang w:val="en-IN"/>
+        </w:rPr>
+        <w:t>F</w:t>
+      </w:r>
     </w:p>
     <w:p>
       <w:pPr>
@@ -14713,7 +17492,7 @@
           <w:szCs w:val="22"/>
           <w:lang w:val="en-IN"/>
         </w:rPr>
-        <w:t>Sfsfsf</w:t>
+        <w:t>F</w:t>
       </w:r>
     </w:p>
     <w:p>
@@ -14731,81 +17510,456 @@
           <w:lang w:val="en-US"/>
         </w:rPr>
       </w:pPr>
-    </w:p>
-    <w:p>
-      <w:pPr>
-        <w:numPr>
-          <w:ilvl w:val="1"/>
-          <w:numId w:val="1"/>
-        </w:numPr>
-        <w:spacing w:line="360" w:lineRule="auto"/>
-        <w:ind w:left="840" w:leftChars="0" w:hanging="420" w:firstLineChars="0"/>
-        <w:rPr>
-          <w:rFonts w:hint="default" w:ascii="Bodoni MT" w:hAnsi="Bodoni MT" w:cs="Bodoni MT"/>
-          <w:sz w:val="22"/>
-          <w:szCs w:val="22"/>
-          <w:lang w:val="en-US"/>
-        </w:rPr>
-      </w:pPr>
-      <w:r>
-        <w:rPr>
-          <w:rFonts w:hint="default" w:ascii="Bodoni MT" w:hAnsi="Bodoni MT" w:cs="Bodoni MT"/>
-          <w:sz w:val="22"/>
-          <w:szCs w:val="22"/>
-          <w:lang w:val="en-IN"/>
-        </w:rPr>
-        <w:t>Dfd</w:t>
-      </w:r>
-    </w:p>
-    <w:p>
-      <w:pPr>
-        <w:numPr>
-          <w:ilvl w:val="1"/>
-          <w:numId w:val="1"/>
-        </w:numPr>
-        <w:spacing w:line="360" w:lineRule="auto"/>
-        <w:ind w:left="840" w:leftChars="0" w:hanging="420" w:firstLineChars="0"/>
-        <w:rPr>
-          <w:rFonts w:hint="default" w:ascii="Bodoni MT" w:hAnsi="Bodoni MT" w:cs="Bodoni MT"/>
-          <w:sz w:val="22"/>
-          <w:szCs w:val="22"/>
-          <w:lang w:val="en-US"/>
-        </w:rPr>
-      </w:pPr>
-      <w:r>
-        <w:rPr>
-          <w:rFonts w:hint="default" w:ascii="Bodoni MT" w:hAnsi="Bodoni MT" w:cs="Bodoni MT"/>
-          <w:sz w:val="22"/>
-          <w:szCs w:val="22"/>
-          <w:lang w:val="en-IN"/>
-        </w:rPr>
-        <w:t>dfd</w:t>
-      </w:r>
-    </w:p>
-    <w:p>
-      <w:pPr>
-        <w:numPr>
-          <w:ilvl w:val="1"/>
-          <w:numId w:val="1"/>
-        </w:numPr>
-        <w:spacing w:line="360" w:lineRule="auto"/>
-        <w:ind w:left="840" w:leftChars="0" w:hanging="420" w:firstLineChars="0"/>
-        <w:rPr>
-          <w:rFonts w:hint="default" w:ascii="Bodoni MT" w:hAnsi="Bodoni MT" w:cs="Bodoni MT"/>
-          <w:sz w:val="22"/>
-          <w:szCs w:val="22"/>
-          <w:lang w:val="en-US"/>
-        </w:rPr>
-      </w:pPr>
-      <w:r>
-        <w:rPr>
-          <w:rFonts w:hint="default" w:ascii="Bodoni MT" w:hAnsi="Bodoni MT" w:cs="Bodoni MT"/>
-          <w:sz w:val="22"/>
-          <w:szCs w:val="22"/>
-          <w:lang w:val="en-IN"/>
-        </w:rPr>
-        <w:t>dff</w:t>
-      </w:r>
+      <w:r>
+        <w:rPr>
+          <w:rFonts w:hint="default" w:ascii="Bodoni MT" w:hAnsi="Bodoni MT" w:cs="Bodoni MT"/>
+          <w:sz w:val="22"/>
+          <w:szCs w:val="22"/>
+          <w:lang w:val="en-US"/>
+        </w:rPr>
+        <w:t>F</w:t>
+      </w:r>
+    </w:p>
+    <w:p>
+      <w:pPr>
+        <w:numPr>
+          <w:ilvl w:val="0"/>
+          <w:numId w:val="1"/>
+        </w:numPr>
+        <w:spacing w:line="360" w:lineRule="auto"/>
+        <w:ind w:left="420" w:leftChars="0" w:hanging="420" w:firstLineChars="0"/>
+        <w:rPr>
+          <w:rFonts w:hint="default" w:ascii="Bodoni MT" w:hAnsi="Bodoni MT" w:cs="Bodoni MT"/>
+          <w:sz w:val="22"/>
+          <w:szCs w:val="22"/>
+          <w:lang w:val="en-US"/>
+        </w:rPr>
+      </w:pPr>
+      <w:r>
+        <w:rPr>
+          <w:rFonts w:hint="default" w:ascii="Bodoni MT" w:hAnsi="Bodoni MT" w:cs="Bodoni MT"/>
+          <w:sz w:val="22"/>
+          <w:szCs w:val="22"/>
+          <w:lang w:val="en-US"/>
+        </w:rPr>
+        <w:t>D</w:t>
+      </w:r>
+    </w:p>
+    <w:p>
+      <w:pPr>
+        <w:numPr>
+          <w:ilvl w:val="0"/>
+          <w:numId w:val="1"/>
+        </w:numPr>
+        <w:spacing w:line="360" w:lineRule="auto"/>
+        <w:ind w:left="420" w:leftChars="0" w:hanging="420" w:firstLineChars="0"/>
+        <w:rPr>
+          <w:rFonts w:hint="default" w:ascii="Bodoni MT" w:hAnsi="Bodoni MT" w:cs="Bodoni MT"/>
+          <w:sz w:val="22"/>
+          <w:szCs w:val="22"/>
+          <w:lang w:val="en-US"/>
+        </w:rPr>
+      </w:pPr>
+      <w:r>
+        <w:rPr>
+          <w:rFonts w:hint="default" w:ascii="Bodoni MT" w:hAnsi="Bodoni MT" w:cs="Bodoni MT"/>
+          <w:sz w:val="22"/>
+          <w:szCs w:val="22"/>
+          <w:lang w:val="en-US"/>
+        </w:rPr>
+        <w:t>F</w:t>
+      </w:r>
+    </w:p>
+    <w:p>
+      <w:pPr>
+        <w:numPr>
+          <w:ilvl w:val="0"/>
+          <w:numId w:val="1"/>
+        </w:numPr>
+        <w:spacing w:line="360" w:lineRule="auto"/>
+        <w:ind w:left="420" w:leftChars="0" w:hanging="420" w:firstLineChars="0"/>
+        <w:rPr>
+          <w:rFonts w:hint="default" w:ascii="Bodoni MT" w:hAnsi="Bodoni MT" w:cs="Bodoni MT"/>
+          <w:sz w:val="22"/>
+          <w:szCs w:val="22"/>
+          <w:lang w:val="en-US"/>
+        </w:rPr>
+      </w:pPr>
+      <w:r>
+        <w:rPr>
+          <w:rFonts w:hint="default" w:ascii="Bodoni MT" w:hAnsi="Bodoni MT" w:cs="Bodoni MT"/>
+          <w:sz w:val="22"/>
+          <w:szCs w:val="22"/>
+          <w:lang w:val="en-US"/>
+        </w:rPr>
+        <w:t>D</w:t>
+      </w:r>
+    </w:p>
+    <w:p>
+      <w:pPr>
+        <w:numPr>
+          <w:ilvl w:val="0"/>
+          <w:numId w:val="1"/>
+        </w:numPr>
+        <w:spacing w:line="360" w:lineRule="auto"/>
+        <w:ind w:left="420" w:leftChars="0" w:hanging="420" w:firstLineChars="0"/>
+        <w:rPr>
+          <w:rFonts w:hint="default" w:ascii="Bodoni MT" w:hAnsi="Bodoni MT" w:cs="Bodoni MT"/>
+          <w:sz w:val="22"/>
+          <w:szCs w:val="22"/>
+          <w:lang w:val="en-US"/>
+        </w:rPr>
+      </w:pPr>
+      <w:r>
+        <w:rPr>
+          <w:rFonts w:hint="default" w:ascii="Bodoni MT" w:hAnsi="Bodoni MT" w:cs="Bodoni MT"/>
+          <w:sz w:val="22"/>
+          <w:szCs w:val="22"/>
+          <w:lang w:val="en-US"/>
+        </w:rPr>
+        <w:t>F</w:t>
+      </w:r>
+    </w:p>
+    <w:p>
+      <w:pPr>
+        <w:numPr>
+          <w:ilvl w:val="0"/>
+          <w:numId w:val="1"/>
+        </w:numPr>
+        <w:spacing w:line="360" w:lineRule="auto"/>
+        <w:ind w:left="420" w:leftChars="0" w:hanging="420" w:firstLineChars="0"/>
+        <w:rPr>
+          <w:rFonts w:hint="default" w:ascii="Bodoni MT" w:hAnsi="Bodoni MT" w:cs="Bodoni MT"/>
+          <w:sz w:val="22"/>
+          <w:szCs w:val="22"/>
+          <w:lang w:val="en-US"/>
+        </w:rPr>
+      </w:pPr>
+      <w:r>
+        <w:rPr>
+          <w:rFonts w:hint="default" w:ascii="Bodoni MT" w:hAnsi="Bodoni MT" w:cs="Bodoni MT"/>
+          <w:sz w:val="22"/>
+          <w:szCs w:val="22"/>
+          <w:lang w:val="en-US"/>
+        </w:rPr>
+        <w:t>D</w:t>
+      </w:r>
+    </w:p>
+    <w:p>
+      <w:pPr>
+        <w:numPr>
+          <w:ilvl w:val="0"/>
+          <w:numId w:val="1"/>
+        </w:numPr>
+        <w:spacing w:line="360" w:lineRule="auto"/>
+        <w:ind w:left="420" w:leftChars="0" w:hanging="420" w:firstLineChars="0"/>
+        <w:rPr>
+          <w:rFonts w:hint="default" w:ascii="Bodoni MT" w:hAnsi="Bodoni MT" w:cs="Bodoni MT"/>
+          <w:sz w:val="22"/>
+          <w:szCs w:val="22"/>
+          <w:lang w:val="en-US"/>
+        </w:rPr>
+      </w:pPr>
+      <w:r>
+        <w:rPr>
+          <w:rFonts w:hint="default" w:ascii="Bodoni MT" w:hAnsi="Bodoni MT" w:cs="Bodoni MT"/>
+          <w:sz w:val="22"/>
+          <w:szCs w:val="22"/>
+          <w:lang w:val="en-US"/>
+        </w:rPr>
+        <w:t>F</w:t>
+      </w:r>
+    </w:p>
+    <w:p>
+      <w:pPr>
+        <w:numPr>
+          <w:ilvl w:val="0"/>
+          <w:numId w:val="1"/>
+        </w:numPr>
+        <w:spacing w:line="360" w:lineRule="auto"/>
+        <w:ind w:left="420" w:leftChars="0" w:hanging="420" w:firstLineChars="0"/>
+        <w:rPr>
+          <w:rFonts w:hint="default" w:ascii="Bodoni MT" w:hAnsi="Bodoni MT" w:cs="Bodoni MT"/>
+          <w:sz w:val="22"/>
+          <w:szCs w:val="22"/>
+          <w:lang w:val="en-US"/>
+        </w:rPr>
+      </w:pPr>
+      <w:r>
+        <w:rPr>
+          <w:rFonts w:hint="default" w:ascii="Bodoni MT" w:hAnsi="Bodoni MT" w:cs="Bodoni MT"/>
+          <w:sz w:val="22"/>
+          <w:szCs w:val="22"/>
+          <w:lang w:val="en-US"/>
+        </w:rPr>
+        <w:t>F</w:t>
+      </w:r>
+    </w:p>
+    <w:p>
+      <w:pPr>
+        <w:numPr>
+          <w:ilvl w:val="0"/>
+          <w:numId w:val="1"/>
+        </w:numPr>
+        <w:spacing w:line="360" w:lineRule="auto"/>
+        <w:ind w:left="420" w:leftChars="0" w:hanging="420" w:firstLineChars="0"/>
+        <w:rPr>
+          <w:rFonts w:hint="default" w:ascii="Bodoni MT" w:hAnsi="Bodoni MT" w:cs="Bodoni MT"/>
+          <w:sz w:val="22"/>
+          <w:szCs w:val="22"/>
+          <w:lang w:val="en-US"/>
+        </w:rPr>
+      </w:pPr>
+      <w:r>
+        <w:rPr>
+          <w:rFonts w:hint="default" w:ascii="Bodoni MT" w:hAnsi="Bodoni MT" w:cs="Bodoni MT"/>
+          <w:sz w:val="22"/>
+          <w:szCs w:val="22"/>
+          <w:lang w:val="en-US"/>
+        </w:rPr>
+        <w:t>D</w:t>
+      </w:r>
+    </w:p>
+    <w:p>
+      <w:pPr>
+        <w:numPr>
+          <w:ilvl w:val="0"/>
+          <w:numId w:val="1"/>
+        </w:numPr>
+        <w:spacing w:line="360" w:lineRule="auto"/>
+        <w:ind w:left="420" w:leftChars="0" w:hanging="420" w:firstLineChars="0"/>
+        <w:rPr>
+          <w:rFonts w:hint="default" w:ascii="Bodoni MT" w:hAnsi="Bodoni MT" w:cs="Bodoni MT"/>
+          <w:sz w:val="22"/>
+          <w:szCs w:val="22"/>
+          <w:lang w:val="en-US"/>
+        </w:rPr>
+      </w:pPr>
+      <w:r>
+        <w:rPr>
+          <w:rFonts w:hint="default" w:ascii="Bodoni MT" w:hAnsi="Bodoni MT" w:cs="Bodoni MT"/>
+          <w:sz w:val="22"/>
+          <w:szCs w:val="22"/>
+          <w:lang w:val="en-US"/>
+        </w:rPr>
+        <w:t>F</w:t>
+      </w:r>
+    </w:p>
+    <w:p>
+      <w:pPr>
+        <w:numPr>
+          <w:ilvl w:val="0"/>
+          <w:numId w:val="1"/>
+        </w:numPr>
+        <w:spacing w:line="360" w:lineRule="auto"/>
+        <w:ind w:left="420" w:leftChars="0" w:hanging="420" w:firstLineChars="0"/>
+        <w:rPr>
+          <w:rFonts w:hint="default" w:ascii="Bodoni MT" w:hAnsi="Bodoni MT" w:cs="Bodoni MT"/>
+          <w:sz w:val="22"/>
+          <w:szCs w:val="22"/>
+          <w:lang w:val="en-US"/>
+        </w:rPr>
+      </w:pPr>
+      <w:r>
+        <w:rPr>
+          <w:rFonts w:hint="default" w:ascii="Bodoni MT" w:hAnsi="Bodoni MT" w:cs="Bodoni MT"/>
+          <w:sz w:val="22"/>
+          <w:szCs w:val="22"/>
+          <w:lang w:val="en-US"/>
+        </w:rPr>
+        <w:t>D</w:t>
+      </w:r>
+    </w:p>
+    <w:p>
+      <w:pPr>
+        <w:numPr>
+          <w:ilvl w:val="0"/>
+          <w:numId w:val="1"/>
+        </w:numPr>
+        <w:spacing w:line="360" w:lineRule="auto"/>
+        <w:ind w:left="420" w:leftChars="0" w:hanging="420" w:firstLineChars="0"/>
+        <w:rPr>
+          <w:rFonts w:hint="default" w:ascii="Bodoni MT" w:hAnsi="Bodoni MT" w:cs="Bodoni MT"/>
+          <w:sz w:val="22"/>
+          <w:szCs w:val="22"/>
+          <w:lang w:val="en-US"/>
+        </w:rPr>
+      </w:pPr>
+      <w:r>
+        <w:rPr>
+          <w:rFonts w:hint="default" w:ascii="Bodoni MT" w:hAnsi="Bodoni MT" w:cs="Bodoni MT"/>
+          <w:sz w:val="22"/>
+          <w:szCs w:val="22"/>
+          <w:lang w:val="en-US"/>
+        </w:rPr>
+        <w:t>F</w:t>
+      </w:r>
+    </w:p>
+    <w:p>
+      <w:pPr>
+        <w:numPr>
+          <w:ilvl w:val="0"/>
+          <w:numId w:val="1"/>
+        </w:numPr>
+        <w:spacing w:line="360" w:lineRule="auto"/>
+        <w:ind w:left="420" w:leftChars="0" w:hanging="420" w:firstLineChars="0"/>
+        <w:rPr>
+          <w:rFonts w:hint="default" w:ascii="Bodoni MT" w:hAnsi="Bodoni MT" w:cs="Bodoni MT"/>
+          <w:sz w:val="22"/>
+          <w:szCs w:val="22"/>
+          <w:lang w:val="en-US"/>
+        </w:rPr>
+      </w:pPr>
+      <w:r>
+        <w:rPr>
+          <w:rFonts w:hint="default" w:ascii="Bodoni MT" w:hAnsi="Bodoni MT" w:cs="Bodoni MT"/>
+          <w:sz w:val="22"/>
+          <w:szCs w:val="22"/>
+          <w:lang w:val="en-US"/>
+        </w:rPr>
+        <w:t>D</w:t>
+      </w:r>
+    </w:p>
+    <w:p>
+      <w:pPr>
+        <w:numPr>
+          <w:ilvl w:val="0"/>
+          <w:numId w:val="1"/>
+        </w:numPr>
+        <w:spacing w:line="360" w:lineRule="auto"/>
+        <w:ind w:left="420" w:leftChars="0" w:hanging="420" w:firstLineChars="0"/>
+        <w:rPr>
+          <w:rFonts w:hint="default" w:ascii="Bodoni MT" w:hAnsi="Bodoni MT" w:cs="Bodoni MT"/>
+          <w:sz w:val="22"/>
+          <w:szCs w:val="22"/>
+          <w:lang w:val="en-US"/>
+        </w:rPr>
+      </w:pPr>
+      <w:r>
+        <w:rPr>
+          <w:rFonts w:hint="default" w:ascii="Bodoni MT" w:hAnsi="Bodoni MT" w:cs="Bodoni MT"/>
+          <w:sz w:val="22"/>
+          <w:szCs w:val="22"/>
+          <w:lang w:val="en-US"/>
+        </w:rPr>
+        <w:t>F</w:t>
+      </w:r>
+    </w:p>
+    <w:p>
+      <w:pPr>
+        <w:numPr>
+          <w:ilvl w:val="0"/>
+          <w:numId w:val="1"/>
+        </w:numPr>
+        <w:spacing w:line="360" w:lineRule="auto"/>
+        <w:ind w:left="420" w:leftChars="0" w:hanging="420" w:firstLineChars="0"/>
+        <w:rPr>
+          <w:rFonts w:hint="default" w:ascii="Bodoni MT" w:hAnsi="Bodoni MT" w:cs="Bodoni MT"/>
+          <w:sz w:val="22"/>
+          <w:szCs w:val="22"/>
+          <w:lang w:val="en-US"/>
+        </w:rPr>
+      </w:pPr>
+      <w:r>
+        <w:rPr>
+          <w:rFonts w:hint="default" w:ascii="Bodoni MT" w:hAnsi="Bodoni MT" w:cs="Bodoni MT"/>
+          <w:sz w:val="22"/>
+          <w:szCs w:val="22"/>
+          <w:lang w:val="en-US"/>
+        </w:rPr>
+        <w:t>F</w:t>
+      </w:r>
+    </w:p>
+    <w:p>
+      <w:pPr>
+        <w:numPr>
+          <w:ilvl w:val="0"/>
+          <w:numId w:val="1"/>
+        </w:numPr>
+        <w:spacing w:line="360" w:lineRule="auto"/>
+        <w:ind w:left="420" w:leftChars="0" w:hanging="420" w:firstLineChars="0"/>
+        <w:rPr>
+          <w:rFonts w:hint="default" w:ascii="Bodoni MT" w:hAnsi="Bodoni MT" w:cs="Bodoni MT"/>
+          <w:sz w:val="22"/>
+          <w:szCs w:val="22"/>
+          <w:lang w:val="en-US"/>
+        </w:rPr>
+      </w:pPr>
+      <w:r>
+        <w:rPr>
+          <w:rFonts w:hint="default" w:ascii="Bodoni MT" w:hAnsi="Bodoni MT" w:cs="Bodoni MT"/>
+          <w:sz w:val="22"/>
+          <w:szCs w:val="22"/>
+          <w:lang w:val="en-US"/>
+        </w:rPr>
+        <w:t>D</w:t>
+      </w:r>
+    </w:p>
+    <w:p>
+      <w:pPr>
+        <w:numPr>
+          <w:ilvl w:val="0"/>
+          <w:numId w:val="1"/>
+        </w:numPr>
+        <w:spacing w:line="360" w:lineRule="auto"/>
+        <w:ind w:left="420" w:leftChars="0" w:hanging="420" w:firstLineChars="0"/>
+        <w:rPr>
+          <w:rFonts w:hint="default" w:ascii="Bodoni MT" w:hAnsi="Bodoni MT" w:cs="Bodoni MT"/>
+          <w:sz w:val="22"/>
+          <w:szCs w:val="22"/>
+          <w:lang w:val="en-US"/>
+        </w:rPr>
+      </w:pPr>
+      <w:r>
+        <w:rPr>
+          <w:rFonts w:hint="default" w:ascii="Bodoni MT" w:hAnsi="Bodoni MT" w:cs="Bodoni MT"/>
+          <w:sz w:val="22"/>
+          <w:szCs w:val="22"/>
+          <w:lang w:val="en-US"/>
+        </w:rPr>
+        <w:t>F</w:t>
+      </w:r>
+    </w:p>
+    <w:p>
+      <w:pPr>
+        <w:numPr>
+          <w:ilvl w:val="0"/>
+          <w:numId w:val="1"/>
+        </w:numPr>
+        <w:spacing w:line="360" w:lineRule="auto"/>
+        <w:ind w:left="420" w:leftChars="0" w:hanging="420" w:firstLineChars="0"/>
+        <w:rPr>
+          <w:rFonts w:hint="default" w:ascii="Bodoni MT" w:hAnsi="Bodoni MT" w:cs="Bodoni MT"/>
+          <w:sz w:val="22"/>
+          <w:szCs w:val="22"/>
+          <w:lang w:val="en-US"/>
+        </w:rPr>
+      </w:pPr>
+      <w:r>
+        <w:rPr>
+          <w:rFonts w:hint="default" w:ascii="Bodoni MT" w:hAnsi="Bodoni MT" w:cs="Bodoni MT"/>
+          <w:sz w:val="22"/>
+          <w:szCs w:val="22"/>
+          <w:lang w:val="en-US"/>
+        </w:rPr>
+        <w:t>F</w:t>
+      </w:r>
+    </w:p>
+    <w:p>
+      <w:pPr>
+        <w:numPr>
+          <w:ilvl w:val="0"/>
+          <w:numId w:val="1"/>
+        </w:numPr>
+        <w:spacing w:line="360" w:lineRule="auto"/>
+        <w:ind w:left="420" w:leftChars="0" w:hanging="420" w:firstLineChars="0"/>
+        <w:rPr>
+          <w:rFonts w:hint="default" w:ascii="Bodoni MT" w:hAnsi="Bodoni MT" w:cs="Bodoni MT"/>
+          <w:sz w:val="22"/>
+          <w:szCs w:val="22"/>
+          <w:lang w:val="en-US"/>
+        </w:rPr>
+      </w:pPr>
     </w:p>
     <w:sectPr>
       <w:pgSz w:w="11906" w:h="16838"/>
@@ -15101,11 +18255,154 @@
       </w:rPr>
     </w:lvl>
   </w:abstractNum>
+  <w:abstractNum w:abstractNumId="2">
+    <w:nsid w:val="116A6910"/>
+    <w:multiLevelType w:val="multilevel"/>
+    <w:tmpl w:val="116A6910"/>
+    <w:lvl w:ilvl="0" w:tentative="0">
+      <w:start w:val="1"/>
+      <w:numFmt w:val="bullet"/>
+      <w:lvlText w:val=""/>
+      <w:lvlJc w:val="left"/>
+      <w:pPr>
+        <w:tabs>
+          <w:tab w:val="left" w:pos="420"/>
+        </w:tabs>
+        <w:ind w:left="420" w:hanging="420"/>
+      </w:pPr>
+      <w:rPr>
+        <w:rFonts w:hint="default" w:ascii="Wingdings" w:hAnsi="Wingdings" w:cs="Wingdings"/>
+      </w:rPr>
+    </w:lvl>
+    <w:lvl w:ilvl="1" w:tentative="0">
+      <w:start w:val="1"/>
+      <w:numFmt w:val="bullet"/>
+      <w:lvlText w:val="ﻤ"/>
+      <w:lvlJc w:val="left"/>
+      <w:pPr>
+        <w:tabs>
+          <w:tab w:val="left" w:pos="840"/>
+        </w:tabs>
+        <w:ind w:left="840" w:hanging="420"/>
+      </w:pPr>
+      <w:rPr>
+        <w:rFonts w:hint="default" w:ascii="Arial" w:hAnsi="Arial" w:cs="Arial"/>
+      </w:rPr>
+    </w:lvl>
+    <w:lvl w:ilvl="2" w:tentative="0">
+      <w:start w:val="1"/>
+      <w:numFmt w:val="bullet"/>
+      <w:lvlText w:val="ﺀ"/>
+      <w:lvlJc w:val="left"/>
+      <w:pPr>
+        <w:tabs>
+          <w:tab w:val="left" w:pos="1260"/>
+        </w:tabs>
+        <w:ind w:left="1260" w:hanging="420"/>
+      </w:pPr>
+      <w:rPr>
+        <w:rFonts w:hint="default" w:ascii="Arial" w:hAnsi="Arial" w:cs="Arial"/>
+      </w:rPr>
+    </w:lvl>
+    <w:lvl w:ilvl="3" w:tentative="0">
+      <w:start w:val="1"/>
+      <w:numFmt w:val="bullet"/>
+      <w:lvlText w:val="﮺"/>
+      <w:lvlJc w:val="left"/>
+      <w:pPr>
+        <w:tabs>
+          <w:tab w:val="left" w:pos="1680"/>
+        </w:tabs>
+        <w:ind w:left="1680" w:hanging="420"/>
+      </w:pPr>
+      <w:rPr>
+        <w:rFonts w:hint="default" w:ascii="Arial" w:hAnsi="Arial" w:cs="Arial"/>
+      </w:rPr>
+    </w:lvl>
+    <w:lvl w:ilvl="4" w:tentative="0">
+      <w:start w:val="1"/>
+      <w:numFmt w:val="bullet"/>
+      <w:lvlText w:val="꜠"/>
+      <w:lvlJc w:val="left"/>
+      <w:pPr>
+        <w:tabs>
+          <w:tab w:val="left" w:pos="2100"/>
+        </w:tabs>
+        <w:ind w:left="2100" w:hanging="420"/>
+      </w:pPr>
+      <w:rPr>
+        <w:rFonts w:hint="default" w:ascii="Arial" w:hAnsi="Arial" w:cs="Arial"/>
+      </w:rPr>
+    </w:lvl>
+    <w:lvl w:ilvl="5" w:tentative="0">
+      <w:start w:val="1"/>
+      <w:numFmt w:val="bullet"/>
+      <w:lvlText w:val="﯀"/>
+      <w:lvlJc w:val="left"/>
+      <w:pPr>
+        <w:tabs>
+          <w:tab w:val="left" w:pos="2520"/>
+        </w:tabs>
+        <w:ind w:left="2520" w:hanging="420"/>
+      </w:pPr>
+      <w:rPr>
+        <w:rFonts w:hint="default" w:ascii="Arial" w:hAnsi="Arial" w:cs="Arial"/>
+      </w:rPr>
+    </w:lvl>
+    <w:lvl w:ilvl="6" w:tentative="0">
+      <w:start w:val="1"/>
+      <w:numFmt w:val="bullet"/>
+      <w:lvlText w:val="͋"/>
+      <w:lvlJc w:val="left"/>
+      <w:pPr>
+        <w:tabs>
+          <w:tab w:val="left" w:pos="2940"/>
+        </w:tabs>
+        <w:ind w:left="2940" w:hanging="420"/>
+      </w:pPr>
+      <w:rPr>
+        <w:rFonts w:hint="default" w:ascii="Arial" w:hAnsi="Arial" w:cs="Arial"/>
+      </w:rPr>
+    </w:lvl>
+    <w:lvl w:ilvl="7" w:tentative="0">
+      <w:start w:val="1"/>
+      <w:numFmt w:val="bullet"/>
+      <w:lvlText w:val=""/>
+      <w:lvlJc w:val="left"/>
+      <w:pPr>
+        <w:tabs>
+          <w:tab w:val="left" w:pos="3360"/>
+        </w:tabs>
+        <w:ind w:left="3360" w:hanging="420"/>
+      </w:pPr>
+      <w:rPr>
+        <w:rFonts w:hint="default" w:ascii="Wingdings" w:hAnsi="Wingdings" w:cs="Wingdings"/>
+      </w:rPr>
+    </w:lvl>
+    <w:lvl w:ilvl="8" w:tentative="0">
+      <w:start w:val="1"/>
+      <w:numFmt w:val="bullet"/>
+      <w:lvlText w:val=""/>
+      <w:lvlJc w:val="left"/>
+      <w:pPr>
+        <w:tabs>
+          <w:tab w:val="left" w:pos="3780"/>
+        </w:tabs>
+        <w:ind w:left="3780" w:hanging="420"/>
+      </w:pPr>
+      <w:rPr>
+        <w:rFonts w:hint="default" w:ascii="Wingdings" w:hAnsi="Wingdings" w:cs="Wingdings"/>
+      </w:rPr>
+    </w:lvl>
+  </w:abstractNum>
   <w:num w:numId="1">
     <w:abstractNumId w:val="0"/>
   </w:num>
   <w:num w:numId="2">
     <w:abstractNumId w:val="1"/>
+  </w:num>
+  <w:num w:numId="3">
+    <w:abstractNumId w:val="2"/>
   </w:num>
 </w:numbering>
 </file>
@@ -15271,9 +18568,9 @@
     <w:lsdException w:unhideWhenUsed="0" w:uiPriority="0" w:semiHidden="0" w:name="Balloon Text"/>
     <w:lsdException w:unhideWhenUsed="0" w:uiPriority="0" w:semiHidden="0" w:name="Table Grid"/>
     <w:lsdException w:unhideWhenUsed="0" w:uiPriority="0" w:semiHidden="0" w:name="Table Theme"/>
-    <w:lsdException w:unhideWhenUsed="0" w:uiPriority="60" w:semiHidden="0" w:name="Light Shading"/>
-    <w:lsdException w:unhideWhenUsed="0" w:uiPriority="61" w:semiHidden="0" w:name="Light List"/>
-    <w:lsdException w:unhideWhenUsed="0" w:uiPriority="62" w:semiHidden="0" w:name="Light Grid"/>
+    <w:lsdException w:qFormat="1" w:unhideWhenUsed="0" w:uiPriority="60" w:semiHidden="0" w:name="Light Shading"/>
+    <w:lsdException w:qFormat="1" w:unhideWhenUsed="0" w:uiPriority="61" w:semiHidden="0" w:name="Light List"/>
+    <w:lsdException w:qFormat="1" w:unhideWhenUsed="0" w:uiPriority="62" w:semiHidden="0" w:name="Light Grid"/>
     <w:lsdException w:unhideWhenUsed="0" w:uiPriority="63" w:semiHidden="0" w:name="Medium Shading 1"/>
     <w:lsdException w:unhideWhenUsed="0" w:uiPriority="64" w:semiHidden="0" w:name="Medium Shading 2"/>
     <w:lsdException w:unhideWhenUsed="0" w:uiPriority="65" w:semiHidden="0" w:name="Medium List 1"/>
@@ -15285,10 +18582,10 @@
     <w:lsdException w:unhideWhenUsed="0" w:uiPriority="71" w:semiHidden="0" w:name="Colorful Shading"/>
     <w:lsdException w:unhideWhenUsed="0" w:uiPriority="72" w:semiHidden="0" w:name="Colorful List"/>
     <w:lsdException w:unhideWhenUsed="0" w:uiPriority="73" w:semiHidden="0" w:name="Colorful Grid"/>
-    <w:lsdException w:unhideWhenUsed="0" w:uiPriority="60" w:semiHidden="0" w:name="Light Shading Accent 1"/>
-    <w:lsdException w:unhideWhenUsed="0" w:uiPriority="61" w:semiHidden="0" w:name="Light List Accent 1"/>
-    <w:lsdException w:unhideWhenUsed="0" w:uiPriority="62" w:semiHidden="0" w:name="Light Grid Accent 1"/>
-    <w:lsdException w:unhideWhenUsed="0" w:uiPriority="63" w:semiHidden="0" w:name="Medium Shading 1 Accent 1"/>
+    <w:lsdException w:qFormat="1" w:unhideWhenUsed="0" w:uiPriority="60" w:semiHidden="0" w:name="Light Shading Accent 1"/>
+    <w:lsdException w:qFormat="1" w:unhideWhenUsed="0" w:uiPriority="61" w:semiHidden="0" w:name="Light List Accent 1"/>
+    <w:lsdException w:qFormat="1" w:unhideWhenUsed="0" w:uiPriority="62" w:semiHidden="0" w:name="Light Grid Accent 1"/>
+    <w:lsdException w:qFormat="1" w:unhideWhenUsed="0" w:uiPriority="63" w:semiHidden="0" w:name="Medium Shading 1 Accent 1"/>
     <w:lsdException w:unhideWhenUsed="0" w:uiPriority="64" w:semiHidden="0" w:name="Medium Shading 2 Accent 1"/>
     <w:lsdException w:unhideWhenUsed="0" w:uiPriority="65" w:semiHidden="0" w:name="Medium List 1 Accent 1"/>
     <w:lsdException w:unhideWhenUsed="0" w:uiPriority="66" w:semiHidden="0" w:name="Medium List 2 Accent 1"/>
@@ -15299,10 +18596,10 @@
     <w:lsdException w:unhideWhenUsed="0" w:uiPriority="71" w:semiHidden="0" w:name="Colorful Shading Accent 1"/>
     <w:lsdException w:unhideWhenUsed="0" w:uiPriority="72" w:semiHidden="0" w:name="Colorful List Accent 1"/>
     <w:lsdException w:unhideWhenUsed="0" w:uiPriority="73" w:semiHidden="0" w:name="Colorful Grid Accent 1"/>
-    <w:lsdException w:unhideWhenUsed="0" w:uiPriority="60" w:semiHidden="0" w:name="Light Shading Accent 2"/>
-    <w:lsdException w:unhideWhenUsed="0" w:uiPriority="61" w:semiHidden="0" w:name="Light List Accent 2"/>
-    <w:lsdException w:unhideWhenUsed="0" w:uiPriority="62" w:semiHidden="0" w:name="Light Grid Accent 2"/>
-    <w:lsdException w:unhideWhenUsed="0" w:uiPriority="63" w:semiHidden="0" w:name="Medium Shading 1 Accent 2"/>
+    <w:lsdException w:qFormat="1" w:unhideWhenUsed="0" w:uiPriority="60" w:semiHidden="0" w:name="Light Shading Accent 2"/>
+    <w:lsdException w:qFormat="1" w:unhideWhenUsed="0" w:uiPriority="61" w:semiHidden="0" w:name="Light List Accent 2"/>
+    <w:lsdException w:qFormat="1" w:unhideWhenUsed="0" w:uiPriority="62" w:semiHidden="0" w:name="Light Grid Accent 2"/>
+    <w:lsdException w:qFormat="1" w:unhideWhenUsed="0" w:uiPriority="63" w:semiHidden="0" w:name="Medium Shading 1 Accent 2"/>
     <w:lsdException w:unhideWhenUsed="0" w:uiPriority="64" w:semiHidden="0" w:name="Medium Shading 2 Accent 2"/>
     <w:lsdException w:unhideWhenUsed="0" w:uiPriority="65" w:semiHidden="0" w:name="Medium List 1 Accent 2"/>
     <w:lsdException w:unhideWhenUsed="0" w:uiPriority="66" w:semiHidden="0" w:name="Medium List 2 Accent 2"/>
@@ -15313,10 +18610,10 @@
     <w:lsdException w:unhideWhenUsed="0" w:uiPriority="71" w:semiHidden="0" w:name="Colorful Shading Accent 2"/>
     <w:lsdException w:unhideWhenUsed="0" w:uiPriority="72" w:semiHidden="0" w:name="Colorful List Accent 2"/>
     <w:lsdException w:unhideWhenUsed="0" w:uiPriority="73" w:semiHidden="0" w:name="Colorful Grid Accent 2"/>
-    <w:lsdException w:unhideWhenUsed="0" w:uiPriority="60" w:semiHidden="0" w:name="Light Shading Accent 3"/>
-    <w:lsdException w:unhideWhenUsed="0" w:uiPriority="61" w:semiHidden="0" w:name="Light List Accent 3"/>
-    <w:lsdException w:unhideWhenUsed="0" w:uiPriority="62" w:semiHidden="0" w:name="Light Grid Accent 3"/>
-    <w:lsdException w:unhideWhenUsed="0" w:uiPriority="63" w:semiHidden="0" w:name="Medium Shading 1 Accent 3"/>
+    <w:lsdException w:qFormat="1" w:unhideWhenUsed="0" w:uiPriority="60" w:semiHidden="0" w:name="Light Shading Accent 3"/>
+    <w:lsdException w:qFormat="1" w:unhideWhenUsed="0" w:uiPriority="61" w:semiHidden="0" w:name="Light List Accent 3"/>
+    <w:lsdException w:qFormat="1" w:unhideWhenUsed="0" w:uiPriority="62" w:semiHidden="0" w:name="Light Grid Accent 3"/>
+    <w:lsdException w:qFormat="1" w:unhideWhenUsed="0" w:uiPriority="63" w:semiHidden="0" w:name="Medium Shading 1 Accent 3"/>
     <w:lsdException w:unhideWhenUsed="0" w:uiPriority="64" w:semiHidden="0" w:name="Medium Shading 2 Accent 3"/>
     <w:lsdException w:unhideWhenUsed="0" w:uiPriority="65" w:semiHidden="0" w:name="Medium List 1 Accent 3"/>
     <w:lsdException w:unhideWhenUsed="0" w:uiPriority="66" w:semiHidden="0" w:name="Medium List 2 Accent 3"/>
@@ -15327,10 +18624,10 @@
     <w:lsdException w:unhideWhenUsed="0" w:uiPriority="71" w:semiHidden="0" w:name="Colorful Shading Accent 3"/>
     <w:lsdException w:unhideWhenUsed="0" w:uiPriority="72" w:semiHidden="0" w:name="Colorful List Accent 3"/>
     <w:lsdException w:unhideWhenUsed="0" w:uiPriority="73" w:semiHidden="0" w:name="Colorful Grid Accent 3"/>
-    <w:lsdException w:unhideWhenUsed="0" w:uiPriority="60" w:semiHidden="0" w:name="Light Shading Accent 4"/>
-    <w:lsdException w:unhideWhenUsed="0" w:uiPriority="61" w:semiHidden="0" w:name="Light List Accent 4"/>
-    <w:lsdException w:unhideWhenUsed="0" w:uiPriority="62" w:semiHidden="0" w:name="Light Grid Accent 4"/>
-    <w:lsdException w:unhideWhenUsed="0" w:uiPriority="63" w:semiHidden="0" w:name="Medium Shading 1 Accent 4"/>
+    <w:lsdException w:qFormat="1" w:unhideWhenUsed="0" w:uiPriority="60" w:semiHidden="0" w:name="Light Shading Accent 4"/>
+    <w:lsdException w:qFormat="1" w:unhideWhenUsed="0" w:uiPriority="61" w:semiHidden="0" w:name="Light List Accent 4"/>
+    <w:lsdException w:qFormat="1" w:unhideWhenUsed="0" w:uiPriority="62" w:semiHidden="0" w:name="Light Grid Accent 4"/>
+    <w:lsdException w:qFormat="1" w:unhideWhenUsed="0" w:uiPriority="63" w:semiHidden="0" w:name="Medium Shading 1 Accent 4"/>
     <w:lsdException w:unhideWhenUsed="0" w:uiPriority="64" w:semiHidden="0" w:name="Medium Shading 2 Accent 4"/>
     <w:lsdException w:unhideWhenUsed="0" w:uiPriority="65" w:semiHidden="0" w:name="Medium List 1 Accent 4"/>
     <w:lsdException w:unhideWhenUsed="0" w:uiPriority="66" w:semiHidden="0" w:name="Medium List 2 Accent 4"/>
@@ -15341,10 +18638,10 @@
     <w:lsdException w:unhideWhenUsed="0" w:uiPriority="71" w:semiHidden="0" w:name="Colorful Shading Accent 4"/>
     <w:lsdException w:unhideWhenUsed="0" w:uiPriority="72" w:semiHidden="0" w:name="Colorful List Accent 4"/>
     <w:lsdException w:unhideWhenUsed="0" w:uiPriority="73" w:semiHidden="0" w:name="Colorful Grid Accent 4"/>
-    <w:lsdException w:unhideWhenUsed="0" w:uiPriority="60" w:semiHidden="0" w:name="Light Shading Accent 5"/>
-    <w:lsdException w:unhideWhenUsed="0" w:uiPriority="61" w:semiHidden="0" w:name="Light List Accent 5"/>
-    <w:lsdException w:unhideWhenUsed="0" w:uiPriority="62" w:semiHidden="0" w:name="Light Grid Accent 5"/>
-    <w:lsdException w:unhideWhenUsed="0" w:uiPriority="63" w:semiHidden="0" w:name="Medium Shading 1 Accent 5"/>
+    <w:lsdException w:qFormat="1" w:unhideWhenUsed="0" w:uiPriority="60" w:semiHidden="0" w:name="Light Shading Accent 5"/>
+    <w:lsdException w:qFormat="1" w:unhideWhenUsed="0" w:uiPriority="61" w:semiHidden="0" w:name="Light List Accent 5"/>
+    <w:lsdException w:qFormat="1" w:unhideWhenUsed="0" w:uiPriority="62" w:semiHidden="0" w:name="Light Grid Accent 5"/>
+    <w:lsdException w:qFormat="1" w:unhideWhenUsed="0" w:uiPriority="63" w:semiHidden="0" w:name="Medium Shading 1 Accent 5"/>
     <w:lsdException w:unhideWhenUsed="0" w:uiPriority="64" w:semiHidden="0" w:name="Medium Shading 2 Accent 5"/>
     <w:lsdException w:unhideWhenUsed="0" w:uiPriority="65" w:semiHidden="0" w:name="Medium List 1 Accent 5"/>
     <w:lsdException w:unhideWhenUsed="0" w:uiPriority="66" w:semiHidden="0" w:name="Medium List 2 Accent 5"/>
@@ -15355,9 +18652,9 @@
     <w:lsdException w:unhideWhenUsed="0" w:uiPriority="71" w:semiHidden="0" w:name="Colorful Shading Accent 5"/>
     <w:lsdException w:unhideWhenUsed="0" w:uiPriority="72" w:semiHidden="0" w:name="Colorful List Accent 5"/>
     <w:lsdException w:unhideWhenUsed="0" w:uiPriority="73" w:semiHidden="0" w:name="Colorful Grid Accent 5"/>
-    <w:lsdException w:unhideWhenUsed="0" w:uiPriority="60" w:semiHidden="0" w:name="Light Shading Accent 6"/>
-    <w:lsdException w:unhideWhenUsed="0" w:uiPriority="61" w:semiHidden="0" w:name="Light List Accent 6"/>
-    <w:lsdException w:unhideWhenUsed="0" w:uiPriority="62" w:semiHidden="0" w:name="Light Grid Accent 6"/>
+    <w:lsdException w:qFormat="1" w:unhideWhenUsed="0" w:uiPriority="60" w:semiHidden="0" w:name="Light Shading Accent 6"/>
+    <w:lsdException w:qFormat="1" w:unhideWhenUsed="0" w:uiPriority="61" w:semiHidden="0" w:name="Light List Accent 6"/>
+    <w:lsdException w:qFormat="1" w:unhideWhenUsed="0" w:uiPriority="62" w:semiHidden="0" w:name="Light Grid Accent 6"/>
     <w:lsdException w:unhideWhenUsed="0" w:uiPriority="63" w:semiHidden="0" w:name="Medium Shading 1 Accent 6"/>
     <w:lsdException w:unhideWhenUsed="0" w:uiPriority="64" w:semiHidden="0" w:name="Medium Shading 2 Accent 6"/>
     <w:lsdException w:unhideWhenUsed="0" w:uiPriority="65" w:semiHidden="0" w:name="Medium List 1 Accent 6"/>

</xml_diff>

<commit_message>
updated the notes of ecs
</commit_message>
<xml_diff>
--- a/17_CI_CD_Jenkins.docx
+++ b/17_CI_CD_Jenkins.docx
@@ -22427,8 +22427,8 @@
       <w:r>
         <w:drawing>
           <wp:inline distT="0" distB="0" distL="114300" distR="114300">
-            <wp:extent cx="1676400" cy="476885"/>
-            <wp:effectExtent l="0" t="0" r="0" b="5715"/>
+            <wp:extent cx="1480185" cy="421005"/>
+            <wp:effectExtent l="0" t="0" r="5715" b="10795"/>
             <wp:docPr id="74" name="Picture 9"/>
             <wp:cNvGraphicFramePr>
               <a:graphicFrameLocks xmlns:a="http://schemas.openxmlformats.org/drawingml/2006/main" noChangeAspect="1"/>
@@ -22451,7 +22451,7 @@
                   <pic:spPr>
                     <a:xfrm>
                       <a:off x="0" y="0"/>
-                      <a:ext cx="1676400" cy="476885"/>
+                      <a:ext cx="1480185" cy="421005"/>
                     </a:xfrm>
                     <a:prstGeom prst="rect">
                       <a:avLst/>
@@ -22511,8 +22511,8 @@
       <w:r>
         <w:drawing>
           <wp:inline distT="0" distB="0" distL="114300" distR="114300">
-            <wp:extent cx="3099435" cy="600710"/>
-            <wp:effectExtent l="0" t="0" r="12065" b="8890"/>
+            <wp:extent cx="2693670" cy="521970"/>
+            <wp:effectExtent l="0" t="0" r="11430" b="11430"/>
             <wp:docPr id="75" name="Picture 10"/>
             <wp:cNvGraphicFramePr>
               <a:graphicFrameLocks xmlns:a="http://schemas.openxmlformats.org/drawingml/2006/main" noChangeAspect="1"/>
@@ -22535,7 +22535,7 @@
                   <pic:spPr>
                     <a:xfrm>
                       <a:off x="0" y="0"/>
-                      <a:ext cx="3099435" cy="600710"/>
+                      <a:ext cx="2693670" cy="521970"/>
                     </a:xfrm>
                     <a:prstGeom prst="rect">
                       <a:avLst/>
@@ -22962,7 +22962,7 @@
           <w:szCs w:val="22"/>
           <w:lang w:val="en-IN"/>
         </w:rPr>
-        <w:t xml:space="preserve">uncheck </w:t>
+        <w:t xml:space="preserve">un-check </w:t>
       </w:r>
       <w:r>
         <w:rPr>
@@ -23106,50 +23106,50 @@
           <w:szCs w:val="22"/>
           <w:lang w:val="en-IN"/>
         </w:rPr>
-        <w:t>.</w:t>
-      </w:r>
-    </w:p>
-    <w:p>
-      <w:pPr>
-        <w:numPr>
-          <w:ilvl w:val="2"/>
-          <w:numId w:val="1"/>
-        </w:numPr>
-        <w:spacing w:line="360" w:lineRule="auto"/>
-        <w:ind w:left="1260" w:leftChars="0" w:hanging="420" w:firstLineChars="0"/>
-        <w:rPr>
-          <w:rFonts w:hint="default" w:ascii="Bodoni MT" w:hAnsi="Bodoni MT" w:cs="Bodoni MT"/>
-          <w:sz w:val="22"/>
-          <w:szCs w:val="22"/>
-          <w:lang w:val="en-US"/>
-        </w:rPr>
-      </w:pPr>
+        <w:t xml:space="preserve"> and </w:t>
+      </w:r>
       <w:r>
         <w:rPr>
           <w:rFonts w:hint="default" w:ascii="Bodoni MT" w:hAnsi="Bodoni MT"/>
-          <w:b w:val="0"/>
-          <w:bCs w:val="0"/>
+          <w:b/>
+          <w:bCs/>
           <w:i w:val="0"/>
           <w:iCs w:val="0"/>
           <w:sz w:val="22"/>
           <w:szCs w:val="22"/>
           <w:lang w:val="en-IN"/>
         </w:rPr>
-        <w:t xml:space="preserve">I added </w:t>
+        <w:t>Instances (which will run containers)</w:t>
       </w:r>
       <w:r>
         <w:rPr>
           <w:rFonts w:hint="default" w:ascii="Bodoni MT" w:hAnsi="Bodoni MT"/>
-          <w:b/>
-          <w:bCs/>
+          <w:b w:val="0"/>
+          <w:bCs w:val="0"/>
           <w:i w:val="0"/>
           <w:iCs w:val="0"/>
           <w:sz w:val="22"/>
           <w:szCs w:val="22"/>
           <w:lang w:val="en-IN"/>
         </w:rPr>
-        <w:t>80</w:t>
-      </w:r>
+        <w:t>.</w:t>
+      </w:r>
+    </w:p>
+    <w:p>
+      <w:pPr>
+        <w:numPr>
+          <w:ilvl w:val="2"/>
+          <w:numId w:val="1"/>
+        </w:numPr>
+        <w:spacing w:line="360" w:lineRule="auto"/>
+        <w:ind w:left="1260" w:leftChars="0" w:hanging="420" w:firstLineChars="0"/>
+        <w:rPr>
+          <w:rFonts w:hint="default" w:ascii="Bodoni MT" w:hAnsi="Bodoni MT" w:cs="Bodoni MT"/>
+          <w:sz w:val="22"/>
+          <w:szCs w:val="22"/>
+          <w:lang w:val="en-US"/>
+        </w:rPr>
+      </w:pPr>
       <w:r>
         <w:rPr>
           <w:rFonts w:hint="default" w:ascii="Bodoni MT" w:hAnsi="Bodoni MT"/>
@@ -23161,7 +23161,7 @@
           <w:szCs w:val="22"/>
           <w:lang w:val="en-IN"/>
         </w:rPr>
-        <w:t xml:space="preserve"> and </w:t>
+        <w:t xml:space="preserve">I added </w:t>
       </w:r>
       <w:r>
         <w:rPr>
@@ -23174,7 +23174,7 @@
           <w:szCs w:val="22"/>
           <w:lang w:val="en-IN"/>
         </w:rPr>
-        <w:t>8080</w:t>
+        <w:t>80</w:t>
       </w:r>
       <w:r>
         <w:rPr>
@@ -23187,50 +23187,50 @@
           <w:szCs w:val="22"/>
           <w:lang w:val="en-IN"/>
         </w:rPr>
-        <w:t xml:space="preserve"> for all Ip.</w:t>
-      </w:r>
-    </w:p>
-    <w:p>
-      <w:pPr>
-        <w:numPr>
-          <w:ilvl w:val="1"/>
-          <w:numId w:val="1"/>
-        </w:numPr>
-        <w:spacing w:line="360" w:lineRule="auto"/>
-        <w:ind w:left="840" w:leftChars="0" w:hanging="420" w:firstLineChars="0"/>
-        <w:rPr>
-          <w:rFonts w:hint="default" w:ascii="Bodoni MT" w:hAnsi="Bodoni MT" w:cs="Bodoni MT"/>
-          <w:sz w:val="22"/>
-          <w:szCs w:val="22"/>
-          <w:lang w:val="en-US"/>
-        </w:rPr>
-      </w:pPr>
+        <w:t xml:space="preserve"> and </w:t>
+      </w:r>
       <w:r>
         <w:rPr>
           <w:rFonts w:hint="default" w:ascii="Bodoni MT" w:hAnsi="Bodoni MT"/>
-          <w:b w:val="0"/>
-          <w:bCs w:val="0"/>
+          <w:b/>
+          <w:bCs/>
           <w:i w:val="0"/>
           <w:iCs w:val="0"/>
           <w:sz w:val="22"/>
           <w:szCs w:val="22"/>
           <w:lang w:val="en-IN"/>
         </w:rPr>
-        <w:t xml:space="preserve">Now under the </w:t>
+        <w:t>8080</w:t>
       </w:r>
       <w:r>
         <w:rPr>
           <w:rFonts w:hint="default" w:ascii="Bodoni MT" w:hAnsi="Bodoni MT"/>
-          <w:b/>
-          <w:bCs/>
+          <w:b w:val="0"/>
+          <w:bCs w:val="0"/>
           <w:i w:val="0"/>
           <w:iCs w:val="0"/>
           <w:sz w:val="22"/>
           <w:szCs w:val="22"/>
           <w:lang w:val="en-IN"/>
         </w:rPr>
-        <w:t>Load Balancer</w:t>
-      </w:r>
+        <w:t xml:space="preserve"> for all Ip.</w:t>
+      </w:r>
+    </w:p>
+    <w:p>
+      <w:pPr>
+        <w:numPr>
+          <w:ilvl w:val="1"/>
+          <w:numId w:val="1"/>
+        </w:numPr>
+        <w:spacing w:line="360" w:lineRule="auto"/>
+        <w:ind w:left="840" w:leftChars="0" w:hanging="420" w:firstLineChars="0"/>
+        <w:rPr>
+          <w:rFonts w:hint="default" w:ascii="Bodoni MT" w:hAnsi="Bodoni MT" w:cs="Bodoni MT"/>
+          <w:sz w:val="22"/>
+          <w:szCs w:val="22"/>
+          <w:lang w:val="en-US"/>
+        </w:rPr>
+      </w:pPr>
       <w:r>
         <w:rPr>
           <w:rFonts w:hint="default" w:ascii="Bodoni MT" w:hAnsi="Bodoni MT"/>
@@ -23242,6 +23242,32 @@
           <w:szCs w:val="22"/>
           <w:lang w:val="en-IN"/>
         </w:rPr>
+        <w:t xml:space="preserve">Now under the </w:t>
+      </w:r>
+      <w:r>
+        <w:rPr>
+          <w:rFonts w:hint="default" w:ascii="Bodoni MT" w:hAnsi="Bodoni MT"/>
+          <w:b/>
+          <w:bCs/>
+          <w:i w:val="0"/>
+          <w:iCs w:val="0"/>
+          <w:sz w:val="22"/>
+          <w:szCs w:val="22"/>
+          <w:lang w:val="en-IN"/>
+        </w:rPr>
+        <w:t>Load Balancer</w:t>
+      </w:r>
+      <w:r>
+        <w:rPr>
+          <w:rFonts w:hint="default" w:ascii="Bodoni MT" w:hAnsi="Bodoni MT"/>
+          <w:b w:val="0"/>
+          <w:bCs w:val="0"/>
+          <w:i w:val="0"/>
+          <w:iCs w:val="0"/>
+          <w:sz w:val="22"/>
+          <w:szCs w:val="22"/>
+          <w:lang w:val="en-IN"/>
+        </w:rPr>
         <w:t xml:space="preserve"> section:</w:t>
       </w:r>
     </w:p>
@@ -23314,7 +23340,18 @@
           <w:szCs w:val="22"/>
           <w:lang w:val="en-IN"/>
         </w:rPr>
-        <w:t xml:space="preserve">. means ELB will listen on port </w:t>
+        <w:t xml:space="preserve">. means ELB will listen on </w:t>
+      </w:r>
+      <w:r>
+        <w:rPr>
+          <w:rFonts w:hint="default" w:ascii="Bodoni MT" w:hAnsi="Bodoni MT" w:cs="Bodoni MT"/>
+          <w:b w:val="0"/>
+          <w:bCs w:val="0"/>
+          <w:sz w:val="22"/>
+          <w:szCs w:val="22"/>
+          <w:lang w:val="en-IN"/>
+        </w:rPr>
+        <w:t xml:space="preserve">port </w:t>
       </w:r>
       <w:r>
         <w:rPr>
@@ -23418,7 +23455,7 @@
           <w:szCs w:val="22"/>
           <w:lang w:val="en-IN"/>
         </w:rPr>
-        <w:t>80</w:t>
+        <w:t>8080</w:t>
       </w:r>
       <w:r>
         <w:rPr>
@@ -23431,17 +23468,14 @@
         </w:rPr>
         <w:t>.</w:t>
       </w:r>
-      <w:bookmarkStart w:id="0" w:name="_GoBack"/>
-      <w:bookmarkEnd w:id="0"/>
-    </w:p>
-    <w:p>
-      <w:pPr>
-        <w:numPr>
-          <w:ilvl w:val="0"/>
-          <w:numId w:val="1"/>
-        </w:numPr>
-        <w:spacing w:line="360" w:lineRule="auto"/>
-        <w:ind w:left="420" w:leftChars="0" w:hanging="420" w:firstLineChars="0"/>
+    </w:p>
+    <w:p>
+      <w:pPr>
+        <w:numPr>
+          <w:numId w:val="0"/>
+        </w:numPr>
+        <w:spacing w:line="360" w:lineRule="auto"/>
+        <w:ind w:leftChars="0"/>
         <w:rPr>
           <w:rFonts w:hint="default" w:ascii="Bodoni MT" w:hAnsi="Bodoni MT" w:cs="Bodoni MT"/>
           <w:b/>
@@ -23458,7 +23492,9 @@
           </w14:textFill>
         </w:rPr>
       </w:pPr>
-      <w:r>
+    </w:p>
+    <w:p>
+      <w:pPr>
         <w:rPr>
           <w:rFonts w:hint="default" w:ascii="Bodoni MT" w:hAnsi="Bodoni MT" w:cs="Bodoni MT"/>
           <w:b/>
@@ -23467,28 +23503,14 @@
           <w:sz w:val="22"/>
           <w:szCs w:val="22"/>
           <w:highlight w:val="black"/>
-          <w:lang w:val="en-IN"/>
+          <w:lang w:val="en-US"/>
           <w14:textFill>
             <w14:solidFill>
               <w14:schemeClr w14:val="accent4"/>
             </w14:solidFill>
           </w14:textFill>
         </w:rPr>
-        <w:t xml:space="preserve"> Ports and Security groups during ECS configuration</w:t>
-      </w:r>
-      <w:r>
-        <w:rPr>
-          <w:rFonts w:hint="default" w:ascii="Bodoni MT" w:hAnsi="Bodoni MT" w:cs="Bodoni MT"/>
-          <w:b/>
-          <w:bCs/>
-          <w:color w:val="00B0F0"/>
-          <w:sz w:val="22"/>
-          <w:szCs w:val="22"/>
-          <w:highlight w:val="black"/>
-          <w:lang w:val="en-IN"/>
-        </w:rPr>
-        <w:t xml:space="preserve"> (Very Very Important)</w:t>
-      </w:r>
+      </w:pPr>
       <w:r>
         <w:rPr>
           <w:rFonts w:hint="default" w:ascii="Bodoni MT" w:hAnsi="Bodoni MT" w:cs="Bodoni MT"/>
@@ -23505,7 +23527,81 @@
             </w14:solidFill>
           </w14:textFill>
         </w:rPr>
-        <w:t xml:space="preserve">                                              </w:t>
+        <w:br w:type="page"/>
+      </w:r>
+    </w:p>
+    <w:p>
+      <w:pPr>
+        <w:numPr>
+          <w:ilvl w:val="0"/>
+          <w:numId w:val="1"/>
+        </w:numPr>
+        <w:spacing w:line="360" w:lineRule="auto"/>
+        <w:ind w:left="420" w:leftChars="0" w:hanging="420" w:firstLineChars="0"/>
+        <w:rPr>
+          <w:rFonts w:hint="default" w:ascii="Bodoni MT" w:hAnsi="Bodoni MT" w:cs="Bodoni MT"/>
+          <w:b/>
+          <w:bCs/>
+          <w:color w:val="FFC000" w:themeColor="accent4"/>
+          <w:sz w:val="22"/>
+          <w:szCs w:val="22"/>
+          <w:highlight w:val="black"/>
+          <w:lang w:val="en-US"/>
+          <w14:textFill>
+            <w14:solidFill>
+              <w14:schemeClr w14:val="accent4"/>
+            </w14:solidFill>
+          </w14:textFill>
+        </w:rPr>
+      </w:pPr>
+      <w:r>
+        <w:rPr>
+          <w:rFonts w:hint="default" w:ascii="Bodoni MT" w:hAnsi="Bodoni MT" w:cs="Bodoni MT"/>
+          <w:b/>
+          <w:bCs/>
+          <w:color w:val="FFC000" w:themeColor="accent4"/>
+          <w:sz w:val="22"/>
+          <w:szCs w:val="22"/>
+          <w:highlight w:val="black"/>
+          <w:lang w:val="en-IN"/>
+          <w14:textFill>
+            <w14:solidFill>
+              <w14:schemeClr w14:val="accent4"/>
+            </w14:solidFill>
+          </w14:textFill>
+        </w:rPr>
+        <w:t>Ports and Security groups during ECS configuration</w:t>
+      </w:r>
+      <w:r>
+        <w:rPr>
+          <w:rFonts w:hint="default" w:ascii="Bodoni MT" w:hAnsi="Bodoni MT" w:cs="Bodoni MT"/>
+          <w:b/>
+          <w:bCs/>
+          <w:color w:val="00B0F0"/>
+          <w:sz w:val="22"/>
+          <w:szCs w:val="22"/>
+          <w:highlight w:val="black"/>
+          <w:lang w:val="en-IN"/>
+        </w:rPr>
+        <w:t xml:space="preserve"> (Very Very Important)</w:t>
+      </w:r>
+      <w:r>
+        <w:rPr>
+          <w:rFonts w:hint="default" w:ascii="Bodoni MT" w:hAnsi="Bodoni MT" w:cs="Bodoni MT"/>
+          <w:b/>
+          <w:bCs/>
+          <w:color w:val="FFC000" w:themeColor="accent4"/>
+          <w:sz w:val="22"/>
+          <w:szCs w:val="22"/>
+          <w:highlight w:val="black"/>
+          <w:lang w:val="en-IN"/>
+          <w14:textFill>
+            <w14:solidFill>
+              <w14:schemeClr w14:val="accent4"/>
+            </w14:solidFill>
+          </w14:textFill>
+        </w:rPr>
+        <w:t xml:space="preserve"> -----------                                       </w:t>
       </w:r>
     </w:p>
     <w:p>
@@ -23691,7 +23787,7 @@
       <w:r>
         <w:drawing>
           <wp:inline distT="0" distB="0" distL="114300" distR="114300">
-            <wp:extent cx="5271135" cy="1250950"/>
+            <wp:extent cx="5004435" cy="1187450"/>
             <wp:effectExtent l="0" t="0" r="12065" b="6350"/>
             <wp:docPr id="77" name="Picture 2"/>
             <wp:cNvGraphicFramePr>
@@ -23715,7 +23811,7 @@
                   <pic:spPr>
                     <a:xfrm>
                       <a:off x="0" y="0"/>
-                      <a:ext cx="5271135" cy="1250950"/>
+                      <a:ext cx="5004435" cy="1187450"/>
                     </a:xfrm>
                     <a:prstGeom prst="rect">
                       <a:avLst/>
@@ -24738,44 +24834,92 @@
           <w:rFonts w:hint="default" w:ascii="Bodoni MT" w:hAnsi="Bodoni MT" w:cs="Bodoni MT"/>
           <w:sz w:val="22"/>
           <w:szCs w:val="22"/>
+          <w:highlight w:val="none"/>
+          <w:lang w:val="en-US"/>
+        </w:rPr>
+      </w:pPr>
+      <w:r>
+        <w:rPr>
+          <w:rFonts w:hint="default" w:ascii="Bodoni MT" w:hAnsi="Bodoni MT" w:cs="Bodoni MT"/>
+          <w:b w:val="0"/>
+          <w:bCs w:val="0"/>
+          <w:sz w:val="22"/>
+          <w:szCs w:val="22"/>
           <w:highlight w:val="yellow"/>
-          <w:lang w:val="en-US"/>
-        </w:rPr>
-      </w:pPr>
-      <w:r>
-        <w:rPr>
-          <w:rFonts w:hint="default" w:ascii="Bodoni MT" w:hAnsi="Bodoni MT" w:cs="Bodoni MT"/>
-          <w:b w:val="0"/>
-          <w:bCs w:val="0"/>
+          <w:lang w:val="en-IN"/>
+        </w:rPr>
+        <w:t xml:space="preserve">NOTE: This listeners and Target groups doesn’t create any security group. </w:t>
+      </w:r>
+      <w:r>
+        <w:rPr>
+          <w:rFonts w:hint="default" w:ascii="Bodoni MT" w:hAnsi="Bodoni MT" w:cs="Bodoni MT"/>
+          <w:b/>
+          <w:bCs/>
           <w:sz w:val="22"/>
           <w:szCs w:val="22"/>
           <w:highlight w:val="yellow"/>
           <w:lang w:val="en-IN"/>
         </w:rPr>
-        <w:t xml:space="preserve">NOTE: This listeners and Target groups doesn’t create any security group. </w:t>
-      </w:r>
-      <w:r>
-        <w:rPr>
-          <w:rFonts w:hint="default" w:ascii="Bodoni MT" w:hAnsi="Bodoni MT" w:cs="Bodoni MT"/>
-          <w:b/>
-          <w:bCs/>
+        <w:t>Security groups</w:t>
+      </w:r>
+      <w:r>
+        <w:rPr>
+          <w:rFonts w:hint="default" w:ascii="Bodoni MT" w:hAnsi="Bodoni MT" w:cs="Bodoni MT"/>
+          <w:b w:val="0"/>
+          <w:bCs w:val="0"/>
           <w:sz w:val="22"/>
           <w:szCs w:val="22"/>
           <w:highlight w:val="yellow"/>
           <w:lang w:val="en-IN"/>
         </w:rPr>
-        <w:t>Security groups</w:t>
-      </w:r>
-      <w:r>
-        <w:rPr>
-          <w:rFonts w:hint="default" w:ascii="Bodoni MT" w:hAnsi="Bodoni MT" w:cs="Bodoni MT"/>
-          <w:b w:val="0"/>
-          <w:bCs w:val="0"/>
+        <w:t xml:space="preserve"> are for </w:t>
+      </w:r>
+      <w:r>
+        <w:rPr>
+          <w:rFonts w:hint="default" w:ascii="Bodoni MT" w:hAnsi="Bodoni MT" w:cs="Bodoni MT"/>
+          <w:b/>
+          <w:bCs/>
           <w:sz w:val="22"/>
           <w:szCs w:val="22"/>
           <w:highlight w:val="yellow"/>
           <w:lang w:val="en-IN"/>
         </w:rPr>
+        <w:t>IP</w:t>
+      </w:r>
+      <w:r>
+        <w:rPr>
+          <w:rFonts w:hint="default" w:ascii="Bodoni MT" w:hAnsi="Bodoni MT" w:cs="Bodoni MT"/>
+          <w:b w:val="0"/>
+          <w:bCs w:val="0"/>
+          <w:sz w:val="22"/>
+          <w:szCs w:val="22"/>
+          <w:highlight w:val="yellow"/>
+          <w:lang w:val="en-IN"/>
+        </w:rPr>
+        <w:t xml:space="preserve"> filtering and </w:t>
+      </w:r>
+      <w:r>
+        <w:rPr>
+          <w:rFonts w:hint="default" w:ascii="Bodoni MT" w:hAnsi="Bodoni MT" w:cs="Bodoni MT"/>
+          <w:b/>
+          <w:bCs/>
+          <w:sz w:val="22"/>
+          <w:szCs w:val="22"/>
+          <w:highlight w:val="yellow"/>
+          <w:lang w:val="en-IN"/>
+        </w:rPr>
+        <w:t>Listeners</w:t>
+      </w:r>
+      <w:r>
+        <w:rPr>
+          <w:rFonts w:hint="default" w:ascii="Bodoni MT" w:hAnsi="Bodoni MT" w:cs="Bodoni MT"/>
+          <w:b w:val="0"/>
+          <w:bCs w:val="0"/>
+          <w:sz w:val="22"/>
+          <w:szCs w:val="22"/>
+          <w:highlight w:val="yellow"/>
+          <w:lang w:val="en-IN"/>
+        </w:rPr>
         <w:t xml:space="preserve"> are for </w:t>
       </w:r>
       <w:r>
@@ -24788,67 +24932,907 @@
           <w:highlight w:val="yellow"/>
           <w:lang w:val="en-IN"/>
         </w:rPr>
+        <w:t>Port</w:t>
+      </w:r>
+      <w:r>
+        <w:rPr>
+          <w:rFonts w:hint="default" w:ascii="Bodoni MT" w:hAnsi="Bodoni MT" w:cs="Bodoni MT"/>
+          <w:b w:val="0"/>
+          <w:bCs w:val="0"/>
+          <w:sz w:val="22"/>
+          <w:szCs w:val="22"/>
+          <w:highlight w:val="yellow"/>
+          <w:lang w:val="en-IN"/>
+        </w:rPr>
+        <w:t xml:space="preserve"> filtering.</w:t>
+      </w:r>
+    </w:p>
+    <w:p>
+      <w:pPr>
+        <w:numPr>
+          <w:ilvl w:val="1"/>
+          <w:numId w:val="1"/>
+        </w:numPr>
+        <w:spacing w:line="360" w:lineRule="auto"/>
+        <w:ind w:left="840" w:leftChars="0" w:hanging="420" w:firstLineChars="0"/>
+        <w:rPr>
+          <w:rFonts w:hint="default" w:ascii="Bodoni MT" w:hAnsi="Bodoni MT" w:cs="Bodoni MT"/>
+          <w:sz w:val="22"/>
+          <w:szCs w:val="22"/>
+          <w:highlight w:val="none"/>
+          <w:lang w:val="en-US"/>
+        </w:rPr>
+      </w:pPr>
+      <w:r>
+        <w:rPr>
+          <w:rFonts w:hint="default" w:ascii="Bodoni MT" w:hAnsi="Bodoni MT" w:cs="Bodoni MT"/>
+          <w:sz w:val="22"/>
+          <w:szCs w:val="22"/>
+          <w:highlight w:val="none"/>
+        </w:rPr>
+        <w:drawing>
+          <wp:inline distT="0" distB="0" distL="114300" distR="114300">
+            <wp:extent cx="1088390" cy="1363345"/>
+            <wp:effectExtent l="0" t="0" r="3810" b="8255"/>
+            <wp:docPr id="68" name="Picture 1"/>
+            <wp:cNvGraphicFramePr>
+              <a:graphicFrameLocks xmlns:a="http://schemas.openxmlformats.org/drawingml/2006/main" noChangeAspect="1"/>
+            </wp:cNvGraphicFramePr>
+            <a:graphic xmlns:a="http://schemas.openxmlformats.org/drawingml/2006/main">
+              <a:graphicData uri="http://schemas.openxmlformats.org/drawingml/2006/picture">
+                <pic:pic xmlns:pic="http://schemas.openxmlformats.org/drawingml/2006/picture">
+                  <pic:nvPicPr>
+                    <pic:cNvPr id="68" name="Picture 1"/>
+                    <pic:cNvPicPr>
+                      <a:picLocks noChangeAspect="1"/>
+                    </pic:cNvPicPr>
+                  </pic:nvPicPr>
+                  <pic:blipFill>
+                    <a:blip r:embed="rId80"/>
+                    <a:stretch>
+                      <a:fillRect/>
+                    </a:stretch>
+                  </pic:blipFill>
+                  <pic:spPr>
+                    <a:xfrm>
+                      <a:off x="0" y="0"/>
+                      <a:ext cx="1088390" cy="1363345"/>
+                    </a:xfrm>
+                    <a:prstGeom prst="rect">
+                      <a:avLst/>
+                    </a:prstGeom>
+                    <a:noFill/>
+                    <a:ln>
+                      <a:noFill/>
+                    </a:ln>
+                  </pic:spPr>
+                </pic:pic>
+              </a:graphicData>
+            </a:graphic>
+          </wp:inline>
+        </w:drawing>
+      </w:r>
+      <w:r>
+        <w:rPr>
+          <w:rFonts w:hint="default" w:ascii="Bodoni MT" w:hAnsi="Bodoni MT"/>
+          <w:sz w:val="22"/>
+          <w:szCs w:val="22"/>
+          <w:highlight w:val="none"/>
+        </w:rPr>
+        <w:t>(The instances can be seen in Tasks tab of Cluster)</w:t>
+      </w:r>
+    </w:p>
+    <w:p>
+      <w:pPr>
+        <w:numPr>
+          <w:ilvl w:val="1"/>
+          <w:numId w:val="1"/>
+        </w:numPr>
+        <w:spacing w:line="360" w:lineRule="auto"/>
+        <w:ind w:left="840" w:leftChars="0" w:hanging="420" w:firstLineChars="0"/>
+        <w:rPr>
+          <w:rFonts w:hint="default" w:ascii="Bodoni MT" w:hAnsi="Bodoni MT" w:cs="Bodoni MT"/>
+          <w:color w:val="FFFFFF" w:themeColor="background1"/>
+          <w:sz w:val="22"/>
+          <w:szCs w:val="22"/>
+          <w:highlight w:val="darkRed"/>
+          <w:lang w:val="en-US"/>
+          <w14:textFill>
+            <w14:solidFill>
+              <w14:schemeClr w14:val="bg1"/>
+            </w14:solidFill>
+          </w14:textFill>
+        </w:rPr>
+      </w:pPr>
+      <w:r>
+        <w:rPr>
+          <w:rFonts w:hint="default" w:ascii="Bodoni MT" w:hAnsi="Bodoni MT"/>
+          <w:color w:val="FFFFFF" w:themeColor="background1"/>
+          <w:sz w:val="22"/>
+          <w:szCs w:val="22"/>
+          <w:highlight w:val="darkRed"/>
+          <w:lang w:val="en-IN"/>
+          <w14:textFill>
+            <w14:solidFill>
+              <w14:schemeClr w14:val="bg1"/>
+            </w14:solidFill>
+          </w14:textFill>
+        </w:rPr>
+        <w:t xml:space="preserve">If you want to follow the security standard i.e. </w:t>
+      </w:r>
+      <w:r>
+        <w:rPr>
+          <w:rFonts w:hint="default" w:ascii="Bodoni MT" w:hAnsi="Bodoni MT"/>
+          <w:b/>
+          <w:bCs/>
+          <w:color w:val="FFFFFF" w:themeColor="background1"/>
+          <w:sz w:val="22"/>
+          <w:szCs w:val="22"/>
+          <w:highlight w:val="darkRed"/>
+          <w:lang w:val="en-IN"/>
+          <w14:textFill>
+            <w14:solidFill>
+              <w14:schemeClr w14:val="bg1"/>
+            </w14:solidFill>
+          </w14:textFill>
+        </w:rPr>
+        <w:t xml:space="preserve">keep the security groups of </w:t>
+      </w:r>
+      <w:r>
+        <w:rPr>
+          <w:rFonts w:hint="default" w:ascii="Bodoni MT" w:hAnsi="Bodoni MT"/>
+          <w:b/>
+          <w:bCs/>
+          <w:i/>
+          <w:iCs/>
+          <w:color w:val="FFFFFF" w:themeColor="background1"/>
+          <w:sz w:val="22"/>
+          <w:szCs w:val="22"/>
+          <w:highlight w:val="darkRed"/>
+          <w:lang w:val="en-IN"/>
+          <w14:textFill>
+            <w14:solidFill>
+              <w14:schemeClr w14:val="bg1"/>
+            </w14:solidFill>
+          </w14:textFill>
+        </w:rPr>
+        <w:t>ALB</w:t>
+      </w:r>
+      <w:r>
+        <w:rPr>
+          <w:rFonts w:hint="default" w:ascii="Bodoni MT" w:hAnsi="Bodoni MT"/>
+          <w:b/>
+          <w:bCs/>
+          <w:i w:val="0"/>
+          <w:iCs w:val="0"/>
+          <w:color w:val="FFFFFF" w:themeColor="background1"/>
+          <w:sz w:val="22"/>
+          <w:szCs w:val="22"/>
+          <w:highlight w:val="darkRed"/>
+          <w:lang w:val="en-IN"/>
+          <w14:textFill>
+            <w14:solidFill>
+              <w14:schemeClr w14:val="bg1"/>
+            </w14:solidFill>
+          </w14:textFill>
+        </w:rPr>
+        <w:t xml:space="preserve"> and </w:t>
+      </w:r>
+      <w:r>
+        <w:rPr>
+          <w:rFonts w:hint="default" w:ascii="Bodoni MT" w:hAnsi="Bodoni MT"/>
+          <w:b/>
+          <w:bCs/>
+          <w:i/>
+          <w:iCs/>
+          <w:color w:val="FFFFFF" w:themeColor="background1"/>
+          <w:sz w:val="22"/>
+          <w:szCs w:val="22"/>
+          <w:highlight w:val="darkRed"/>
+          <w:lang w:val="en-IN"/>
+          <w14:textFill>
+            <w14:solidFill>
+              <w14:schemeClr w14:val="bg1"/>
+            </w14:solidFill>
+          </w14:textFill>
+        </w:rPr>
+        <w:t>Instances</w:t>
+      </w:r>
+      <w:r>
+        <w:rPr>
+          <w:rFonts w:hint="default" w:ascii="Bodoni MT" w:hAnsi="Bodoni MT"/>
+          <w:b/>
+          <w:bCs/>
+          <w:i w:val="0"/>
+          <w:iCs w:val="0"/>
+          <w:color w:val="FFFFFF" w:themeColor="background1"/>
+          <w:sz w:val="22"/>
+          <w:szCs w:val="22"/>
+          <w:highlight w:val="darkRed"/>
+          <w:lang w:val="en-IN"/>
+          <w14:textFill>
+            <w14:solidFill>
+              <w14:schemeClr w14:val="bg1"/>
+            </w14:solidFill>
+          </w14:textFill>
+        </w:rPr>
+        <w:t xml:space="preserve"> separately</w:t>
+      </w:r>
+      <w:r>
+        <w:rPr>
+          <w:rFonts w:hint="default" w:ascii="Bodoni MT" w:hAnsi="Bodoni MT"/>
+          <w:b w:val="0"/>
+          <w:bCs w:val="0"/>
+          <w:i w:val="0"/>
+          <w:iCs w:val="0"/>
+          <w:color w:val="FFFFFF" w:themeColor="background1"/>
+          <w:sz w:val="22"/>
+          <w:szCs w:val="22"/>
+          <w:highlight w:val="darkRed"/>
+          <w:lang w:val="en-IN"/>
+          <w14:textFill>
+            <w14:solidFill>
+              <w14:schemeClr w14:val="bg1"/>
+            </w14:solidFill>
+          </w14:textFill>
+        </w:rPr>
+        <w:t xml:space="preserve"> then follow the below instructions:</w:t>
+      </w:r>
+    </w:p>
+    <w:p>
+      <w:pPr>
+        <w:numPr>
+          <w:ilvl w:val="2"/>
+          <w:numId w:val="1"/>
+        </w:numPr>
+        <w:spacing w:line="360" w:lineRule="auto"/>
+        <w:ind w:left="1260" w:leftChars="0" w:hanging="420" w:firstLineChars="0"/>
+        <w:rPr>
+          <w:rFonts w:hint="default" w:ascii="Bodoni MT" w:hAnsi="Bodoni MT" w:cs="Bodoni MT"/>
+          <w:sz w:val="22"/>
+          <w:szCs w:val="22"/>
+          <w:highlight w:val="none"/>
+          <w:lang w:val="en-US"/>
+        </w:rPr>
+      </w:pPr>
+      <w:r>
+        <w:rPr>
+          <w:rFonts w:hint="default" w:ascii="Bodoni MT" w:hAnsi="Bodoni MT"/>
+          <w:b w:val="0"/>
+          <w:bCs w:val="0"/>
+          <w:i w:val="0"/>
+          <w:iCs w:val="0"/>
+          <w:sz w:val="22"/>
+          <w:szCs w:val="22"/>
+          <w:highlight w:val="none"/>
+          <w:lang w:val="en-IN"/>
+        </w:rPr>
+        <w:t xml:space="preserve">Create 2 security groups. Lets </w:t>
+      </w:r>
+      <w:r>
+        <w:rPr>
+          <w:rFonts w:hint="default" w:ascii="Bodoni MT" w:hAnsi="Bodoni MT"/>
+          <w:b/>
+          <w:bCs/>
+          <w:i w:val="0"/>
+          <w:iCs w:val="0"/>
+          <w:sz w:val="22"/>
+          <w:szCs w:val="22"/>
+          <w:highlight w:val="none"/>
+          <w:lang w:val="en-IN"/>
+        </w:rPr>
+        <w:t>sg-elb</w:t>
+      </w:r>
+      <w:r>
+        <w:rPr>
+          <w:rFonts w:hint="default" w:ascii="Bodoni MT" w:hAnsi="Bodoni MT"/>
+          <w:b w:val="0"/>
+          <w:bCs w:val="0"/>
+          <w:i w:val="0"/>
+          <w:iCs w:val="0"/>
+          <w:sz w:val="22"/>
+          <w:szCs w:val="22"/>
+          <w:highlight w:val="none"/>
+          <w:lang w:val="en-IN"/>
+        </w:rPr>
+        <w:t xml:space="preserve"> and </w:t>
+      </w:r>
+      <w:r>
+        <w:rPr>
+          <w:rFonts w:hint="default" w:ascii="Bodoni MT" w:hAnsi="Bodoni MT"/>
+          <w:b/>
+          <w:bCs/>
+          <w:i w:val="0"/>
+          <w:iCs w:val="0"/>
+          <w:sz w:val="22"/>
+          <w:szCs w:val="22"/>
+          <w:highlight w:val="none"/>
+          <w:lang w:val="en-IN"/>
+        </w:rPr>
+        <w:t>sg-instance</w:t>
+      </w:r>
+      <w:r>
+        <w:rPr>
+          <w:rFonts w:hint="default" w:ascii="Bodoni MT" w:hAnsi="Bodoni MT"/>
+          <w:b w:val="0"/>
+          <w:bCs w:val="0"/>
+          <w:i w:val="0"/>
+          <w:iCs w:val="0"/>
+          <w:sz w:val="22"/>
+          <w:szCs w:val="22"/>
+          <w:highlight w:val="none"/>
+          <w:lang w:val="en-IN"/>
+        </w:rPr>
+        <w:t>.</w:t>
+      </w:r>
+    </w:p>
+    <w:p>
+      <w:pPr>
+        <w:numPr>
+          <w:ilvl w:val="2"/>
+          <w:numId w:val="1"/>
+        </w:numPr>
+        <w:spacing w:line="360" w:lineRule="auto"/>
+        <w:ind w:left="1260" w:leftChars="0" w:hanging="420" w:firstLineChars="0"/>
+        <w:rPr>
+          <w:rFonts w:hint="default" w:ascii="Bodoni MT" w:hAnsi="Bodoni MT" w:cs="Bodoni MT"/>
+          <w:sz w:val="22"/>
+          <w:szCs w:val="22"/>
+          <w:highlight w:val="none"/>
+          <w:lang w:val="en-US"/>
+        </w:rPr>
+      </w:pPr>
+      <w:r>
+        <w:rPr>
+          <w:rFonts w:hint="default" w:ascii="Bodoni MT" w:hAnsi="Bodoni MT"/>
+          <w:b/>
+          <w:bCs/>
+          <w:i w:val="0"/>
+          <w:iCs w:val="0"/>
+          <w:sz w:val="22"/>
+          <w:szCs w:val="22"/>
+          <w:highlight w:val="none"/>
+          <w:lang w:val="en-IN"/>
+        </w:rPr>
+        <w:t>sg-elb</w:t>
+      </w:r>
+      <w:r>
+        <w:rPr>
+          <w:rFonts w:hint="default" w:ascii="Bodoni MT" w:hAnsi="Bodoni MT"/>
+          <w:b w:val="0"/>
+          <w:bCs w:val="0"/>
+          <w:i w:val="0"/>
+          <w:iCs w:val="0"/>
+          <w:sz w:val="22"/>
+          <w:szCs w:val="22"/>
+          <w:highlight w:val="none"/>
+          <w:lang w:val="en-IN"/>
+        </w:rPr>
+        <w:t xml:space="preserve"> inbound rule: </w:t>
+      </w:r>
+      <w:r>
+        <w:rPr>
+          <w:rFonts w:hint="default" w:ascii="Bodoni MT" w:hAnsi="Bodoni MT"/>
+          <w:b/>
+          <w:bCs/>
+          <w:i w:val="0"/>
+          <w:iCs w:val="0"/>
+          <w:sz w:val="22"/>
+          <w:szCs w:val="22"/>
+          <w:highlight w:val="none"/>
+          <w:lang w:val="en-IN"/>
+        </w:rPr>
+        <w:t>80</w:t>
+      </w:r>
+      <w:r>
+        <w:rPr>
+          <w:rFonts w:hint="default" w:ascii="Bodoni MT" w:hAnsi="Bodoni MT"/>
+          <w:b w:val="0"/>
+          <w:bCs w:val="0"/>
+          <w:i w:val="0"/>
+          <w:iCs w:val="0"/>
+          <w:sz w:val="22"/>
+          <w:szCs w:val="22"/>
+          <w:highlight w:val="none"/>
+          <w:lang w:val="en-IN"/>
+        </w:rPr>
+        <w:t xml:space="preserve"> for all </w:t>
+      </w:r>
+      <w:r>
+        <w:rPr>
+          <w:rFonts w:hint="default" w:ascii="Bodoni MT" w:hAnsi="Bodoni MT"/>
+          <w:b/>
+          <w:bCs/>
+          <w:i w:val="0"/>
+          <w:iCs w:val="0"/>
+          <w:sz w:val="22"/>
+          <w:szCs w:val="22"/>
+          <w:highlight w:val="none"/>
+          <w:lang w:val="en-IN"/>
+        </w:rPr>
         <w:t>IP</w:t>
       </w:r>
-      <w:r>
-        <w:rPr>
-          <w:rFonts w:hint="default" w:ascii="Bodoni MT" w:hAnsi="Bodoni MT" w:cs="Bodoni MT"/>
-          <w:b w:val="0"/>
-          <w:bCs w:val="0"/>
-          <w:sz w:val="22"/>
-          <w:szCs w:val="22"/>
-          <w:highlight w:val="yellow"/>
-          <w:lang w:val="en-IN"/>
-        </w:rPr>
-        <w:t xml:space="preserve"> filtering and </w:t>
-      </w:r>
-      <w:r>
-        <w:rPr>
-          <w:rFonts w:hint="default" w:ascii="Bodoni MT" w:hAnsi="Bodoni MT" w:cs="Bodoni MT"/>
-          <w:b/>
-          <w:bCs/>
-          <w:sz w:val="22"/>
-          <w:szCs w:val="22"/>
-          <w:highlight w:val="yellow"/>
-          <w:lang w:val="en-IN"/>
-        </w:rPr>
-        <w:t>Listeners</w:t>
-      </w:r>
-      <w:r>
-        <w:rPr>
-          <w:rFonts w:hint="default" w:ascii="Bodoni MT" w:hAnsi="Bodoni MT" w:cs="Bodoni MT"/>
-          <w:b w:val="0"/>
-          <w:bCs w:val="0"/>
-          <w:sz w:val="22"/>
-          <w:szCs w:val="22"/>
-          <w:highlight w:val="yellow"/>
-          <w:lang w:val="en-IN"/>
-        </w:rPr>
-        <w:t xml:space="preserve"> are for </w:t>
-      </w:r>
-      <w:r>
-        <w:rPr>
-          <w:rFonts w:hint="default" w:ascii="Bodoni MT" w:hAnsi="Bodoni MT" w:cs="Bodoni MT"/>
-          <w:b/>
-          <w:bCs/>
-          <w:sz w:val="22"/>
-          <w:szCs w:val="22"/>
-          <w:highlight w:val="yellow"/>
-          <w:lang w:val="en-IN"/>
-        </w:rPr>
-        <w:t>Port</w:t>
-      </w:r>
-      <w:r>
-        <w:rPr>
-          <w:rFonts w:hint="default" w:ascii="Bodoni MT" w:hAnsi="Bodoni MT" w:cs="Bodoni MT"/>
-          <w:b w:val="0"/>
-          <w:bCs w:val="0"/>
-          <w:sz w:val="22"/>
-          <w:szCs w:val="22"/>
-          <w:highlight w:val="yellow"/>
-          <w:lang w:val="en-IN"/>
-        </w:rPr>
-        <w:t xml:space="preserve"> filtering.</w:t>
+    </w:p>
+    <w:p>
+      <w:pPr>
+        <w:numPr>
+          <w:ilvl w:val="2"/>
+          <w:numId w:val="1"/>
+        </w:numPr>
+        <w:spacing w:line="360" w:lineRule="auto"/>
+        <w:ind w:left="1260" w:leftChars="0" w:hanging="420" w:firstLineChars="0"/>
+        <w:rPr>
+          <w:rFonts w:hint="default" w:ascii="Bodoni MT" w:hAnsi="Bodoni MT" w:cs="Bodoni MT"/>
+          <w:sz w:val="22"/>
+          <w:szCs w:val="22"/>
+          <w:highlight w:val="none"/>
+          <w:lang w:val="en-US"/>
+        </w:rPr>
+      </w:pPr>
+      <w:r>
+        <w:rPr>
+          <w:rFonts w:hint="default" w:ascii="Bodoni MT" w:hAnsi="Bodoni MT" w:cs="Bodoni MT"/>
+          <w:b/>
+          <w:bCs/>
+          <w:sz w:val="22"/>
+          <w:szCs w:val="22"/>
+          <w:highlight w:val="none"/>
+          <w:lang w:val="en-IN"/>
+        </w:rPr>
+        <w:t>sg-instance</w:t>
+      </w:r>
+      <w:r>
+        <w:rPr>
+          <w:rFonts w:hint="default" w:ascii="Bodoni MT" w:hAnsi="Bodoni MT" w:cs="Bodoni MT"/>
+          <w:b w:val="0"/>
+          <w:bCs w:val="0"/>
+          <w:sz w:val="22"/>
+          <w:szCs w:val="22"/>
+          <w:highlight w:val="none"/>
+          <w:lang w:val="en-IN"/>
+        </w:rPr>
+        <w:t xml:space="preserve"> inbound rule: </w:t>
+      </w:r>
+      <w:r>
+        <w:rPr>
+          <w:rFonts w:hint="default" w:ascii="Bodoni MT" w:hAnsi="Bodoni MT" w:cs="Bodoni MT"/>
+          <w:b/>
+          <w:bCs/>
+          <w:sz w:val="22"/>
+          <w:szCs w:val="22"/>
+          <w:highlight w:val="none"/>
+          <w:lang w:val="en-IN"/>
+        </w:rPr>
+        <w:t>8080</w:t>
+      </w:r>
+      <w:r>
+        <w:rPr>
+          <w:rFonts w:hint="default" w:ascii="Bodoni MT" w:hAnsi="Bodoni MT" w:cs="Bodoni MT"/>
+          <w:b w:val="0"/>
+          <w:bCs w:val="0"/>
+          <w:sz w:val="22"/>
+          <w:szCs w:val="22"/>
+          <w:highlight w:val="none"/>
+          <w:lang w:val="en-IN"/>
+        </w:rPr>
+        <w:t xml:space="preserve"> for </w:t>
+      </w:r>
+      <w:r>
+        <w:rPr>
+          <w:rFonts w:hint="default" w:ascii="Bodoni MT" w:hAnsi="Bodoni MT" w:cs="Bodoni MT"/>
+          <w:b/>
+          <w:bCs/>
+          <w:sz w:val="22"/>
+          <w:szCs w:val="22"/>
+          <w:highlight w:val="none"/>
+          <w:lang w:val="en-IN"/>
+        </w:rPr>
+        <w:t>sg-elb</w:t>
+      </w:r>
+    </w:p>
+    <w:p>
+      <w:pPr>
+        <w:numPr>
+          <w:ilvl w:val="2"/>
+          <w:numId w:val="1"/>
+        </w:numPr>
+        <w:spacing w:line="360" w:lineRule="auto"/>
+        <w:ind w:left="1260" w:leftChars="0" w:hanging="420" w:firstLineChars="0"/>
+        <w:rPr>
+          <w:rFonts w:hint="default" w:ascii="Bodoni MT" w:hAnsi="Bodoni MT" w:cs="Bodoni MT"/>
+          <w:sz w:val="22"/>
+          <w:szCs w:val="22"/>
+          <w:highlight w:val="none"/>
+          <w:lang w:val="en-US"/>
+        </w:rPr>
+      </w:pPr>
+      <w:r>
+        <w:rPr>
+          <w:rFonts w:hint="default" w:ascii="Bodoni MT" w:hAnsi="Bodoni MT" w:cs="Bodoni MT"/>
+          <w:b w:val="0"/>
+          <w:bCs w:val="0"/>
+          <w:sz w:val="22"/>
+          <w:szCs w:val="22"/>
+          <w:highlight w:val="none"/>
+          <w:lang w:val="en-IN"/>
+        </w:rPr>
+        <w:t xml:space="preserve">Now, create one </w:t>
+      </w:r>
+      <w:r>
+        <w:rPr>
+          <w:rFonts w:hint="default" w:ascii="Bodoni MT" w:hAnsi="Bodoni MT" w:cs="Bodoni MT"/>
+          <w:b/>
+          <w:bCs/>
+          <w:sz w:val="22"/>
+          <w:szCs w:val="22"/>
+          <w:highlight w:val="none"/>
+          <w:lang w:val="en-IN"/>
+        </w:rPr>
+        <w:t>Load Balancer</w:t>
+      </w:r>
+      <w:r>
+        <w:rPr>
+          <w:rFonts w:hint="default" w:ascii="Bodoni MT" w:hAnsi="Bodoni MT" w:cs="Bodoni MT"/>
+          <w:b w:val="0"/>
+          <w:bCs w:val="0"/>
+          <w:sz w:val="22"/>
+          <w:szCs w:val="22"/>
+          <w:highlight w:val="none"/>
+          <w:lang w:val="en-IN"/>
+        </w:rPr>
+        <w:t xml:space="preserve"> and attach that </w:t>
+      </w:r>
+      <w:r>
+        <w:rPr>
+          <w:rFonts w:hint="default" w:ascii="Bodoni MT" w:hAnsi="Bodoni MT" w:cs="Bodoni MT"/>
+          <w:b/>
+          <w:bCs/>
+          <w:sz w:val="22"/>
+          <w:szCs w:val="22"/>
+          <w:highlight w:val="none"/>
+          <w:lang w:val="en-IN"/>
+        </w:rPr>
+        <w:t>sg-elb</w:t>
+      </w:r>
+      <w:r>
+        <w:rPr>
+          <w:rFonts w:hint="default" w:ascii="Bodoni MT" w:hAnsi="Bodoni MT" w:cs="Bodoni MT"/>
+          <w:b w:val="0"/>
+          <w:bCs w:val="0"/>
+          <w:sz w:val="22"/>
+          <w:szCs w:val="22"/>
+          <w:highlight w:val="none"/>
+          <w:lang w:val="en-IN"/>
+        </w:rPr>
+        <w:t xml:space="preserve"> to it.</w:t>
+      </w:r>
+    </w:p>
+    <w:p>
+      <w:pPr>
+        <w:numPr>
+          <w:ilvl w:val="2"/>
+          <w:numId w:val="1"/>
+        </w:numPr>
+        <w:spacing w:line="360" w:lineRule="auto"/>
+        <w:ind w:left="1260" w:leftChars="0" w:hanging="420" w:firstLineChars="0"/>
+        <w:rPr>
+          <w:rFonts w:hint="default" w:ascii="Bodoni MT" w:hAnsi="Bodoni MT" w:cs="Bodoni MT"/>
+          <w:sz w:val="22"/>
+          <w:szCs w:val="22"/>
+          <w:highlight w:val="none"/>
+          <w:lang w:val="en-US"/>
+        </w:rPr>
+      </w:pPr>
+      <w:r>
+        <w:rPr>
+          <w:rFonts w:hint="default" w:ascii="Bodoni MT" w:hAnsi="Bodoni MT" w:cs="Bodoni MT"/>
+          <w:b w:val="0"/>
+          <w:bCs w:val="0"/>
+          <w:sz w:val="22"/>
+          <w:szCs w:val="22"/>
+          <w:highlight w:val="none"/>
+          <w:lang w:val="en-IN"/>
+        </w:rPr>
+        <w:t>Now while creating</w:t>
+      </w:r>
+      <w:r>
+        <w:rPr>
+          <w:rFonts w:hint="default" w:ascii="Bodoni MT" w:hAnsi="Bodoni MT" w:cs="Bodoni MT"/>
+          <w:b/>
+          <w:bCs/>
+          <w:sz w:val="22"/>
+          <w:szCs w:val="22"/>
+          <w:highlight w:val="none"/>
+          <w:lang w:val="en-IN"/>
+        </w:rPr>
+        <w:t xml:space="preserve"> ECS</w:t>
+      </w:r>
+      <w:r>
+        <w:rPr>
+          <w:rFonts w:hint="default" w:ascii="Bodoni MT" w:hAnsi="Bodoni MT" w:cs="Bodoni MT"/>
+          <w:b w:val="0"/>
+          <w:bCs w:val="0"/>
+          <w:sz w:val="22"/>
+          <w:szCs w:val="22"/>
+          <w:highlight w:val="none"/>
+          <w:lang w:val="en-IN"/>
+        </w:rPr>
+        <w:t xml:space="preserve"> S</w:t>
+      </w:r>
+      <w:r>
+        <w:rPr>
+          <w:rFonts w:hint="default" w:ascii="Bodoni MT" w:hAnsi="Bodoni MT" w:cs="Bodoni MT"/>
+          <w:b/>
+          <w:bCs/>
+          <w:sz w:val="22"/>
+          <w:szCs w:val="22"/>
+          <w:highlight w:val="none"/>
+          <w:lang w:val="en-IN"/>
+        </w:rPr>
+        <w:t>ervice</w:t>
+      </w:r>
+      <w:r>
+        <w:rPr>
+          <w:rFonts w:hint="default" w:ascii="Bodoni MT" w:hAnsi="Bodoni MT" w:cs="Bodoni MT"/>
+          <w:b w:val="0"/>
+          <w:bCs w:val="0"/>
+          <w:sz w:val="22"/>
+          <w:szCs w:val="22"/>
+          <w:highlight w:val="none"/>
+          <w:lang w:val="en-IN"/>
+        </w:rPr>
+        <w:t xml:space="preserve">, during selecting the </w:t>
+      </w:r>
+      <w:r>
+        <w:rPr>
+          <w:rFonts w:hint="default" w:ascii="Bodoni MT" w:hAnsi="Bodoni MT" w:cs="Bodoni MT"/>
+          <w:b/>
+          <w:bCs/>
+          <w:sz w:val="22"/>
+          <w:szCs w:val="22"/>
+          <w:highlight w:val="none"/>
+          <w:lang w:val="en-IN"/>
+        </w:rPr>
+        <w:t>security group</w:t>
+      </w:r>
+      <w:r>
+        <w:rPr>
+          <w:rFonts w:hint="default" w:ascii="Bodoni MT" w:hAnsi="Bodoni MT" w:cs="Bodoni MT"/>
+          <w:b w:val="0"/>
+          <w:bCs w:val="0"/>
+          <w:sz w:val="22"/>
+          <w:szCs w:val="22"/>
+          <w:highlight w:val="none"/>
+          <w:lang w:val="en-IN"/>
+        </w:rPr>
+        <w:t xml:space="preserve"> under the section </w:t>
+      </w:r>
+      <w:r>
+        <w:rPr>
+          <w:rFonts w:hint="default" w:ascii="Bodoni MT" w:hAnsi="Bodoni MT" w:cs="Bodoni MT"/>
+          <w:b/>
+          <w:bCs/>
+          <w:sz w:val="22"/>
+          <w:szCs w:val="22"/>
+          <w:highlight w:val="none"/>
+          <w:lang w:val="en-IN"/>
+        </w:rPr>
+        <w:t>Networking</w:t>
+      </w:r>
+      <w:r>
+        <w:rPr>
+          <w:rFonts w:hint="default" w:ascii="Bodoni MT" w:hAnsi="Bodoni MT" w:cs="Bodoni MT"/>
+          <w:b w:val="0"/>
+          <w:bCs w:val="0"/>
+          <w:sz w:val="22"/>
+          <w:szCs w:val="22"/>
+          <w:highlight w:val="none"/>
+          <w:lang w:val="en-IN"/>
+        </w:rPr>
+        <w:t xml:space="preserve">, just select the </w:t>
+      </w:r>
+      <w:r>
+        <w:rPr>
+          <w:rFonts w:hint="default" w:ascii="Bodoni MT" w:hAnsi="Bodoni MT" w:cs="Bodoni MT"/>
+          <w:b/>
+          <w:bCs/>
+          <w:sz w:val="22"/>
+          <w:szCs w:val="22"/>
+          <w:highlight w:val="none"/>
+          <w:lang w:val="en-IN"/>
+        </w:rPr>
+        <w:t>sg-instance</w:t>
+      </w:r>
+      <w:r>
+        <w:rPr>
+          <w:rFonts w:hint="default" w:ascii="Bodoni MT" w:hAnsi="Bodoni MT" w:cs="Bodoni MT"/>
+          <w:b w:val="0"/>
+          <w:bCs w:val="0"/>
+          <w:sz w:val="22"/>
+          <w:szCs w:val="22"/>
+          <w:highlight w:val="none"/>
+          <w:lang w:val="en-IN"/>
+        </w:rPr>
+        <w:t>.</w:t>
+      </w:r>
+    </w:p>
+    <w:p>
+      <w:pPr>
+        <w:numPr>
+          <w:ilvl w:val="2"/>
+          <w:numId w:val="1"/>
+        </w:numPr>
+        <w:spacing w:line="360" w:lineRule="auto"/>
+        <w:ind w:left="1260" w:leftChars="0" w:hanging="420" w:firstLineChars="0"/>
+        <w:rPr>
+          <w:rFonts w:hint="default" w:ascii="Bodoni MT" w:hAnsi="Bodoni MT" w:cs="Bodoni MT"/>
+          <w:sz w:val="22"/>
+          <w:szCs w:val="22"/>
+          <w:highlight w:val="none"/>
+          <w:lang w:val="en-US"/>
+        </w:rPr>
+      </w:pPr>
+      <w:r>
+        <w:rPr>
+          <w:rFonts w:hint="default" w:ascii="Bodoni MT" w:hAnsi="Bodoni MT" w:cs="Bodoni MT"/>
+          <w:sz w:val="22"/>
+          <w:szCs w:val="22"/>
+          <w:highlight w:val="none"/>
+          <w:lang w:val="en-IN"/>
+        </w:rPr>
+        <w:t xml:space="preserve">And under the </w:t>
+      </w:r>
+      <w:r>
+        <w:rPr>
+          <w:rFonts w:hint="default" w:ascii="Bodoni MT" w:hAnsi="Bodoni MT" w:cs="Bodoni MT"/>
+          <w:b/>
+          <w:bCs/>
+          <w:sz w:val="22"/>
+          <w:szCs w:val="22"/>
+          <w:highlight w:val="none"/>
+          <w:lang w:val="en-IN"/>
+        </w:rPr>
+        <w:t>Load Balancing</w:t>
+      </w:r>
+      <w:r>
+        <w:rPr>
+          <w:rFonts w:hint="default" w:ascii="Bodoni MT" w:hAnsi="Bodoni MT" w:cs="Bodoni MT"/>
+          <w:b w:val="0"/>
+          <w:bCs w:val="0"/>
+          <w:sz w:val="22"/>
+          <w:szCs w:val="22"/>
+          <w:highlight w:val="none"/>
+          <w:lang w:val="en-IN"/>
+        </w:rPr>
+        <w:t xml:space="preserve"> section, select the created load balancer that we created before.</w:t>
+      </w:r>
+    </w:p>
+    <w:p>
+      <w:pPr>
+        <w:numPr>
+          <w:ilvl w:val="2"/>
+          <w:numId w:val="1"/>
+        </w:numPr>
+        <w:spacing w:line="360" w:lineRule="auto"/>
+        <w:ind w:left="1260" w:leftChars="0" w:hanging="420" w:firstLineChars="0"/>
+        <w:rPr>
+          <w:rFonts w:hint="default" w:ascii="Bodoni MT" w:hAnsi="Bodoni MT" w:cs="Bodoni MT"/>
+          <w:sz w:val="22"/>
+          <w:szCs w:val="22"/>
+          <w:highlight w:val="none"/>
+          <w:lang w:val="en-US"/>
+        </w:rPr>
+      </w:pPr>
+      <w:r>
+        <w:rPr>
+          <w:rFonts w:hint="default" w:ascii="Bodoni MT" w:hAnsi="Bodoni MT" w:cs="Bodoni MT"/>
+          <w:sz w:val="22"/>
+          <w:szCs w:val="22"/>
+          <w:highlight w:val="none"/>
+          <w:lang w:val="en-IN"/>
+        </w:rPr>
+        <w:t xml:space="preserve">Now, the security group that we selected during creating Service i.e. </w:t>
+      </w:r>
+      <w:r>
+        <w:rPr>
+          <w:rFonts w:hint="default" w:ascii="Bodoni MT" w:hAnsi="Bodoni MT" w:cs="Bodoni MT"/>
+          <w:b/>
+          <w:bCs/>
+          <w:sz w:val="22"/>
+          <w:szCs w:val="22"/>
+          <w:highlight w:val="none"/>
+          <w:lang w:val="en-IN"/>
+        </w:rPr>
+        <w:t>sg-instance</w:t>
+      </w:r>
+      <w:r>
+        <w:rPr>
+          <w:rFonts w:hint="default" w:ascii="Bodoni MT" w:hAnsi="Bodoni MT" w:cs="Bodoni MT"/>
+          <w:b w:val="0"/>
+          <w:bCs w:val="0"/>
+          <w:sz w:val="22"/>
+          <w:szCs w:val="22"/>
+          <w:highlight w:val="none"/>
+          <w:lang w:val="en-IN"/>
+        </w:rPr>
+        <w:t xml:space="preserve"> will not be attached to the </w:t>
+      </w:r>
+      <w:r>
+        <w:rPr>
+          <w:rFonts w:hint="default" w:ascii="Bodoni MT" w:hAnsi="Bodoni MT" w:cs="Bodoni MT"/>
+          <w:b/>
+          <w:bCs/>
+          <w:sz w:val="22"/>
+          <w:szCs w:val="22"/>
+          <w:highlight w:val="none"/>
+          <w:lang w:val="en-IN"/>
+        </w:rPr>
+        <w:t>Load Balancer</w:t>
+      </w:r>
+      <w:r>
+        <w:rPr>
+          <w:rFonts w:hint="default" w:ascii="Bodoni MT" w:hAnsi="Bodoni MT" w:cs="Bodoni MT"/>
+          <w:b w:val="0"/>
+          <w:bCs w:val="0"/>
+          <w:sz w:val="22"/>
+          <w:szCs w:val="22"/>
+          <w:highlight w:val="none"/>
+          <w:lang w:val="en-IN"/>
+        </w:rPr>
+        <w:t xml:space="preserve">. It’ll only be attached to the </w:t>
+      </w:r>
+      <w:r>
+        <w:rPr>
+          <w:rFonts w:hint="default" w:ascii="Bodoni MT" w:hAnsi="Bodoni MT" w:cs="Bodoni MT"/>
+          <w:b/>
+          <w:bCs/>
+          <w:sz w:val="22"/>
+          <w:szCs w:val="22"/>
+          <w:highlight w:val="none"/>
+          <w:lang w:val="en-IN"/>
+        </w:rPr>
+        <w:t>Instance</w:t>
+      </w:r>
+      <w:r>
+        <w:rPr>
+          <w:rFonts w:hint="default" w:ascii="Bodoni MT" w:hAnsi="Bodoni MT" w:cs="Bodoni MT"/>
+          <w:b w:val="0"/>
+          <w:bCs w:val="0"/>
+          <w:sz w:val="22"/>
+          <w:szCs w:val="22"/>
+          <w:highlight w:val="none"/>
+          <w:lang w:val="en-IN"/>
+        </w:rPr>
+        <w:t>.</w:t>
+      </w:r>
+    </w:p>
+    <w:p>
+      <w:pPr>
+        <w:numPr>
+          <w:ilvl w:val="2"/>
+          <w:numId w:val="1"/>
+        </w:numPr>
+        <w:spacing w:line="360" w:lineRule="auto"/>
+        <w:ind w:left="1260" w:leftChars="0" w:hanging="420" w:firstLineChars="0"/>
+        <w:rPr>
+          <w:rFonts w:hint="default" w:ascii="Bodoni MT" w:hAnsi="Bodoni MT" w:cs="Bodoni MT"/>
+          <w:sz w:val="22"/>
+          <w:szCs w:val="22"/>
+          <w:highlight w:val="none"/>
+          <w:lang w:val="en-US"/>
+        </w:rPr>
+      </w:pPr>
+      <w:r>
+        <w:rPr>
+          <w:rFonts w:hint="default" w:ascii="Bodoni MT" w:hAnsi="Bodoni MT" w:cs="Bodoni MT"/>
+          <w:b w:val="0"/>
+          <w:bCs w:val="0"/>
+          <w:sz w:val="22"/>
+          <w:szCs w:val="22"/>
+          <w:highlight w:val="none"/>
+          <w:lang w:val="en-IN"/>
+        </w:rPr>
+        <w:t>Now the Instance is not exposed to all IP.</w:t>
       </w:r>
     </w:p>
     <w:p>
@@ -24861,21 +25845,54 @@
         <w:ind w:left="840" w:leftChars="0" w:hanging="420" w:firstLineChars="0"/>
         <w:rPr>
           <w:rFonts w:hint="default" w:ascii="Bodoni MT" w:hAnsi="Bodoni MT" w:cs="Bodoni MT"/>
+          <w:color w:val="FFC000" w:themeColor="accent4"/>
           <w:sz w:val="22"/>
           <w:szCs w:val="22"/>
           <w:highlight w:val="black"/>
           <w:lang w:val="en-US"/>
-        </w:rPr>
-      </w:pPr>
-      <w:r>
-        <w:rPr>
-          <w:rFonts w:hint="default" w:ascii="Bodoni MT" w:hAnsi="Bodoni MT" w:cs="Bodoni MT"/>
+          <w14:textFill>
+            <w14:solidFill>
+              <w14:schemeClr w14:val="accent4"/>
+            </w14:solidFill>
+          </w14:textFill>
+        </w:rPr>
+      </w:pPr>
+      <w:r>
+        <w:rPr>
+          <w:rFonts w:hint="default" w:ascii="Bodoni MT" w:hAnsi="Bodoni MT" w:cs="Bodoni MT"/>
+          <w:b/>
+          <w:bCs/>
+          <w:color w:val="FFC000" w:themeColor="accent4"/>
           <w:sz w:val="22"/>
           <w:szCs w:val="22"/>
           <w:highlight w:val="black"/>
           <w:lang w:val="en-IN"/>
-        </w:rPr>
-        <w:t xml:space="preserve">                                                                    </w:t>
+          <w14:textFill>
+            <w14:solidFill>
+              <w14:schemeClr w14:val="accent4"/>
+            </w14:solidFill>
+          </w14:textFill>
+        </w:rPr>
+        <w:t>------------------------------------------------------------------------------------------</w:t>
+      </w:r>
+    </w:p>
+    <w:p>
+      <w:pPr>
+        <w:rPr>
+          <w:rFonts w:hint="default" w:ascii="Bodoni MT" w:hAnsi="Bodoni MT" w:cs="Bodoni MT"/>
+          <w:sz w:val="22"/>
+          <w:szCs w:val="22"/>
+          <w:lang w:val="en-US"/>
+        </w:rPr>
+      </w:pPr>
+      <w:r>
+        <w:rPr>
+          <w:rFonts w:hint="default" w:ascii="Bodoni MT" w:hAnsi="Bodoni MT" w:cs="Bodoni MT"/>
+          <w:sz w:val="22"/>
+          <w:szCs w:val="22"/>
+          <w:lang w:val="en-IN"/>
+        </w:rPr>
+        <w:br w:type="page"/>
       </w:r>
     </w:p>
     <w:p>
@@ -24893,6 +25910,8 @@
           <w:lang w:val="en-US"/>
         </w:rPr>
       </w:pPr>
+      <w:bookmarkStart w:id="0" w:name="_GoBack"/>
+      <w:bookmarkEnd w:id="0"/>
       <w:r>
         <w:rPr>
           <w:rFonts w:hint="default" w:ascii="Bodoni MT" w:hAnsi="Bodoni MT" w:cs="Bodoni MT"/>
@@ -25412,7 +26431,7 @@
                     </pic:cNvPicPr>
                   </pic:nvPicPr>
                   <pic:blipFill>
-                    <a:blip r:embed="rId80"/>
+                    <a:blip r:embed="rId81"/>
                     <a:stretch>
                       <a:fillRect/>
                     </a:stretch>
@@ -26360,7 +27379,7 @@
     <w:lsdException w:unhideWhenUsed="0" w:uiPriority="68" w:semiHidden="0" w:name="Medium Grid 2 Accent 1"/>
     <w:lsdException w:unhideWhenUsed="0" w:uiPriority="69" w:semiHidden="0" w:name="Medium Grid 3 Accent 1"/>
     <w:lsdException w:unhideWhenUsed="0" w:uiPriority="70" w:semiHidden="0" w:name="Dark List Accent 1"/>
-    <w:lsdException w:unhideWhenUsed="0" w:uiPriority="71" w:semiHidden="0" w:name="Colorful Shading Accent 1"/>
+    <w:lsdException w:qFormat="1" w:unhideWhenUsed="0" w:uiPriority="71" w:semiHidden="0" w:name="Colorful Shading Accent 1"/>
     <w:lsdException w:unhideWhenUsed="0" w:uiPriority="72" w:semiHidden="0" w:name="Colorful List Accent 1"/>
     <w:lsdException w:unhideWhenUsed="0" w:uiPriority="73" w:semiHidden="0" w:name="Colorful Grid Accent 1"/>
     <w:lsdException w:unhideWhenUsed="0" w:uiPriority="60" w:semiHidden="0" w:name="Light Shading Accent 2"/>

</xml_diff>